<commit_message>
Continued working on introduction (unfinished)
</commit_message>
<xml_diff>
--- a/Introduction.docx
+++ b/Introduction.docx
@@ -31,35 +31,21 @@
           <w:rFonts w:ascii="Segoe UI" w:hAnsi="Segoe UI" w:cs="Segoe UI"/>
           <w:lang w:val="en-GB"/>
         </w:rPr>
-        <w:t>Having been out of fashion during …, artificial neural networks</w:t>
-      </w:r>
-      <w:r>
-        <w:rPr>
-          <w:rFonts w:ascii="Segoe UI" w:hAnsi="Segoe UI" w:cs="Segoe UI"/>
-          <w:lang w:val="en-GB"/>
-        </w:rPr>
-        <w:t xml:space="preserve"> (ANNs)</w:t>
-      </w:r>
-      <w:r>
-        <w:rPr>
-          <w:rFonts w:ascii="Segoe UI" w:hAnsi="Segoe UI" w:cs="Segoe UI"/>
-          <w:lang w:val="en-GB"/>
-        </w:rPr>
-        <w:t xml:space="preserve"> have since been rediscovered as promising tools for statistical language modelling. Statistical language models </w:t>
-      </w:r>
-      <w:r>
-        <w:rPr>
-          <w:rFonts w:ascii="Segoe UI" w:hAnsi="Segoe UI" w:cs="Segoe UI"/>
-          <w:lang w:val="en-GB"/>
-        </w:rPr>
-        <w:t>are</w:t>
-      </w:r>
-      <w:r>
-        <w:rPr>
-          <w:rFonts w:ascii="Segoe UI" w:hAnsi="Segoe UI" w:cs="Segoe UI"/>
-          <w:lang w:val="en-GB"/>
-        </w:rPr>
-        <w:t xml:space="preserve"> probability distributions over a sequence of words (</w:t>
+        <w:t>The goal of statistical language modelling is to define a probability distribution over a sequen</w:t>
+      </w:r>
+      <w:r>
+        <w:rPr>
+          <w:rFonts w:ascii="Segoe UI" w:hAnsi="Segoe UI" w:cs="Segoe UI"/>
+          <w:lang w:val="en-GB"/>
+        </w:rPr>
+        <w:t>ce of words</w:t>
+      </w:r>
+      <w:r>
+        <w:rPr>
+          <w:rFonts w:ascii="Segoe UI" w:hAnsi="Segoe UI" w:cs="Segoe UI"/>
+          <w:lang w:val="en-GB"/>
+        </w:rPr>
+        <w:t xml:space="preserve"> (</w:t>
       </w:r>
       <w:proofErr w:type="spellStart"/>
       <w:r>
@@ -91,98 +77,445 @@
           <w:rFonts w:ascii="Segoe UI" w:hAnsi="Segoe UI" w:cs="Segoe UI"/>
           <w:lang w:val="en-GB"/>
         </w:rPr>
-        <w:t>, 2016, p. 50). They are useful to any natural language tool that involves prediction, for example automatic speech recognition, machine translation, and text generation. It is this last application that we will focus on in this report.</w:t>
-      </w:r>
-    </w:p>
-    <w:p>
-      <w:pPr>
-        <w:rPr>
-          <w:rFonts w:ascii="Segoe UI" w:hAnsi="Segoe UI" w:cs="Segoe UI"/>
-          <w:lang w:val="en-GB"/>
-        </w:rPr>
-      </w:pPr>
-    </w:p>
-    <w:p>
-      <w:pPr>
-        <w:rPr>
-          <w:rFonts w:ascii="Segoe UI" w:hAnsi="Segoe UI" w:cs="Segoe UI"/>
-          <w:u w:val="single"/>
-          <w:lang w:val="en-GB"/>
-        </w:rPr>
-      </w:pPr>
-      <w:r>
-        <w:rPr>
-          <w:rFonts w:ascii="Segoe UI" w:hAnsi="Segoe UI" w:cs="Segoe UI"/>
-          <w:u w:val="single"/>
-          <w:lang w:val="en-GB"/>
-        </w:rPr>
-        <w:t>How it works</w:t>
-      </w:r>
-    </w:p>
-    <w:p>
-      <w:pPr>
-        <w:rPr>
-          <w:rFonts w:ascii="Segoe UI" w:hAnsi="Segoe UI" w:cs="Segoe UI"/>
-          <w:u w:val="single"/>
-          <w:lang w:val="en-GB"/>
-        </w:rPr>
-      </w:pPr>
-    </w:p>
-    <w:p>
-      <w:pPr>
-        <w:rPr>
-          <w:rFonts w:ascii="Segoe UI" w:hAnsi="Segoe UI" w:cs="Segoe UI"/>
-          <w:u w:val="single"/>
-          <w:lang w:val="en-GB"/>
-        </w:rPr>
-      </w:pPr>
-    </w:p>
-    <w:p>
-      <w:pPr>
-        <w:rPr>
-          <w:rFonts w:ascii="Segoe UI" w:hAnsi="Segoe UI" w:cs="Segoe UI"/>
-          <w:lang w:val="en-GB"/>
-        </w:rPr>
-      </w:pPr>
-      <w:r>
-        <w:rPr>
-          <w:rFonts w:ascii="Segoe UI" w:hAnsi="Segoe UI" w:cs="Segoe UI"/>
-          <w:u w:val="single"/>
-          <w:lang w:val="en-GB"/>
-        </w:rPr>
-        <w:t>State of the art / examples</w:t>
-      </w:r>
-    </w:p>
-    <w:p>
-      <w:pPr>
-        <w:rPr>
-          <w:rFonts w:ascii="Segoe UI" w:hAnsi="Segoe UI" w:cs="Segoe UI"/>
-          <w:lang w:val="en-GB"/>
-        </w:rPr>
-      </w:pPr>
-    </w:p>
-    <w:p>
-      <w:pPr>
-        <w:rPr>
-          <w:rFonts w:ascii="Segoe UI" w:hAnsi="Segoe UI" w:cs="Segoe UI"/>
-          <w:lang w:val="en-GB"/>
-        </w:rPr>
-      </w:pPr>
-    </w:p>
-    <w:p>
-      <w:pPr>
-        <w:rPr>
-          <w:rFonts w:ascii="Segoe UI" w:hAnsi="Segoe UI" w:cs="Segoe UI"/>
-          <w:lang w:val="en-GB"/>
-        </w:rPr>
-      </w:pPr>
-      <w:r>
-        <w:rPr>
-          <w:rFonts w:ascii="Segoe UI" w:hAnsi="Segoe UI" w:cs="Segoe UI"/>
-          <w:u w:val="single"/>
-          <w:lang w:val="en-GB"/>
-        </w:rPr>
-        <w:t>Research questions</w:t>
+        <w:t>, 2016, p. 50)</w:t>
+      </w:r>
+      <w:r>
+        <w:rPr>
+          <w:rFonts w:ascii="Segoe UI" w:hAnsi="Segoe UI" w:cs="Segoe UI"/>
+          <w:lang w:val="en-GB"/>
+        </w:rPr>
+        <w:t xml:space="preserve"> or </w:t>
+      </w:r>
+      <w:r>
+        <w:rPr>
+          <w:rFonts w:ascii="Segoe UI" w:hAnsi="Segoe UI" w:cs="Segoe UI"/>
+          <w:lang w:val="en-GB"/>
+        </w:rPr>
+        <w:t>phonemes/</w:t>
+      </w:r>
+      <w:r>
+        <w:rPr>
+          <w:rFonts w:ascii="Segoe UI" w:hAnsi="Segoe UI" w:cs="Segoe UI"/>
+          <w:lang w:val="en-GB"/>
+        </w:rPr>
+        <w:t>characters</w:t>
+      </w:r>
+      <w:r>
+        <w:rPr>
+          <w:rFonts w:ascii="Segoe UI" w:hAnsi="Segoe UI" w:cs="Segoe UI"/>
+          <w:lang w:val="en-GB"/>
+        </w:rPr>
+        <w:t xml:space="preserve">. </w:t>
+      </w:r>
+      <w:r>
+        <w:rPr>
+          <w:rFonts w:ascii="Segoe UI" w:hAnsi="Segoe UI" w:cs="Segoe UI"/>
+          <w:lang w:val="en-GB"/>
+        </w:rPr>
+        <w:t xml:space="preserve">Statistical language models (SLMs) </w:t>
+      </w:r>
+      <w:r>
+        <w:rPr>
+          <w:rFonts w:ascii="Segoe UI" w:hAnsi="Segoe UI" w:cs="Segoe UI"/>
+          <w:lang w:val="en-GB"/>
+        </w:rPr>
+        <w:t xml:space="preserve">are useful to any natural language </w:t>
+      </w:r>
+      <w:r>
+        <w:rPr>
+          <w:rFonts w:ascii="Segoe UI" w:hAnsi="Segoe UI" w:cs="Segoe UI"/>
+          <w:lang w:val="en-GB"/>
+        </w:rPr>
+        <w:t>application</w:t>
+      </w:r>
+      <w:r>
+        <w:rPr>
+          <w:rFonts w:ascii="Segoe UI" w:hAnsi="Segoe UI" w:cs="Segoe UI"/>
+          <w:lang w:val="en-GB"/>
+        </w:rPr>
+        <w:t xml:space="preserve"> </w:t>
+      </w:r>
+      <w:r>
+        <w:rPr>
+          <w:rFonts w:ascii="Segoe UI" w:hAnsi="Segoe UI" w:cs="Segoe UI"/>
+          <w:lang w:val="en-GB"/>
+        </w:rPr>
+        <w:t xml:space="preserve">involving </w:t>
+      </w:r>
+      <w:r>
+        <w:rPr>
+          <w:rFonts w:ascii="Segoe UI" w:hAnsi="Segoe UI" w:cs="Segoe UI"/>
+          <w:lang w:val="en-GB"/>
+        </w:rPr>
+        <w:t xml:space="preserve">prediction, for example automatic speech recognition, machine translation, and text generation. </w:t>
+      </w:r>
+      <w:r>
+        <w:rPr>
+          <w:rFonts w:ascii="Segoe UI" w:hAnsi="Segoe UI" w:cs="Segoe UI"/>
+          <w:lang w:val="en-GB"/>
+        </w:rPr>
+        <w:t xml:space="preserve">Perhaps the best-known SLM is the </w:t>
+      </w:r>
+      <w:r>
+        <w:rPr>
+          <w:rFonts w:ascii="Segoe UI" w:hAnsi="Segoe UI" w:cs="Segoe UI"/>
+          <w:i/>
+          <w:lang w:val="en-GB"/>
+        </w:rPr>
+        <w:t>N</w:t>
+      </w:r>
+      <w:r>
+        <w:rPr>
+          <w:rFonts w:ascii="Segoe UI" w:hAnsi="Segoe UI" w:cs="Segoe UI"/>
+          <w:lang w:val="en-GB"/>
+        </w:rPr>
+        <w:t xml:space="preserve">-gram, but </w:t>
+      </w:r>
+      <w:r>
+        <w:rPr>
+          <w:rFonts w:ascii="Segoe UI" w:hAnsi="Segoe UI" w:cs="Segoe UI"/>
+          <w:lang w:val="en-GB"/>
+        </w:rPr>
+        <w:t xml:space="preserve">the largest progress in SLM </w:t>
+      </w:r>
+      <w:r>
+        <w:rPr>
+          <w:rFonts w:ascii="Segoe UI" w:hAnsi="Segoe UI" w:cs="Segoe UI"/>
+          <w:lang w:val="en-GB"/>
+        </w:rPr>
+        <w:t xml:space="preserve">in recent years can be attributed to </w:t>
+      </w:r>
+      <w:r>
+        <w:rPr>
+          <w:rFonts w:ascii="Segoe UI" w:hAnsi="Segoe UI" w:cs="Segoe UI"/>
+          <w:lang w:val="en-GB"/>
+        </w:rPr>
+        <w:t>r</w:t>
+      </w:r>
+      <w:r>
+        <w:rPr>
+          <w:rFonts w:ascii="Segoe UI" w:hAnsi="Segoe UI" w:cs="Segoe UI"/>
+          <w:lang w:val="en-GB"/>
+        </w:rPr>
+        <w:t xml:space="preserve">ecurrent neural networks (RNNs). These are </w:t>
+      </w:r>
+      <w:r>
+        <w:rPr>
+          <w:rFonts w:ascii="Segoe UI" w:hAnsi="Segoe UI" w:cs="Segoe UI"/>
+          <w:lang w:val="en-GB"/>
+        </w:rPr>
+        <w:t xml:space="preserve">artificial neural networks </w:t>
+      </w:r>
+      <w:r>
+        <w:rPr>
+          <w:rFonts w:ascii="Segoe UI" w:hAnsi="Segoe UI" w:cs="Segoe UI"/>
+          <w:lang w:val="en-GB"/>
+        </w:rPr>
+        <w:t xml:space="preserve">in which the neurons’ output does not </w:t>
+      </w:r>
+      <w:r>
+        <w:rPr>
+          <w:rFonts w:ascii="Segoe UI" w:hAnsi="Segoe UI" w:cs="Segoe UI"/>
+          <w:lang w:val="en-GB"/>
+        </w:rPr>
+        <w:t xml:space="preserve">only move forward in </w:t>
+      </w:r>
+      <w:r>
+        <w:rPr>
+          <w:rFonts w:ascii="Segoe UI" w:hAnsi="Segoe UI" w:cs="Segoe UI"/>
+          <w:lang w:val="en-GB"/>
+        </w:rPr>
+        <w:t xml:space="preserve">the network, but can be looped onto itself or led back to earlier neurons. </w:t>
+      </w:r>
+    </w:p>
+    <w:p>
+      <w:pPr>
+        <w:rPr>
+          <w:rFonts w:ascii="Segoe UI" w:hAnsi="Segoe UI" w:cs="Segoe UI"/>
+          <w:lang w:val="en-GB"/>
+        </w:rPr>
+      </w:pPr>
+      <w:r>
+        <w:rPr>
+          <w:rFonts w:ascii="Segoe UI" w:hAnsi="Segoe UI" w:cs="Segoe UI"/>
+          <w:lang w:val="en-GB"/>
+        </w:rPr>
+        <w:t xml:space="preserve">RNNs seemed promising for SLM </w:t>
+      </w:r>
+      <w:r>
+        <w:rPr>
+          <w:rFonts w:ascii="Segoe UI" w:hAnsi="Segoe UI" w:cs="Segoe UI"/>
+          <w:lang w:val="en-GB"/>
+        </w:rPr>
+        <w:t xml:space="preserve">[because …], but were found to be difficult to train, with the parameters often settling “in a sub-optimal solution </w:t>
+      </w:r>
+      <w:r>
+        <w:rPr>
+          <w:rFonts w:ascii="Segoe UI" w:hAnsi="Segoe UI" w:cs="Segoe UI"/>
+          <w:lang w:val="en-GB"/>
+        </w:rPr>
+        <w:t>which takes into account short</w:t>
+      </w:r>
+      <w:r>
+        <w:rPr>
+          <w:rFonts w:ascii="Segoe UI" w:hAnsi="Segoe UI" w:cs="Segoe UI"/>
+          <w:lang w:val="en-GB"/>
+        </w:rPr>
+        <w:t>-</w:t>
+      </w:r>
+      <w:r>
+        <w:rPr>
+          <w:rFonts w:ascii="Segoe UI" w:hAnsi="Segoe UI" w:cs="Segoe UI"/>
+          <w:lang w:val="en-GB"/>
+        </w:rPr>
+        <w:t>term dependencies but not long-</w:t>
+      </w:r>
+      <w:r>
+        <w:rPr>
+          <w:rFonts w:ascii="Segoe UI" w:hAnsi="Segoe UI" w:cs="Segoe UI"/>
+          <w:lang w:val="en-GB"/>
+        </w:rPr>
+        <w:t>term dependencies</w:t>
+      </w:r>
+      <w:r>
+        <w:rPr>
+          <w:rFonts w:ascii="Segoe UI" w:hAnsi="Segoe UI" w:cs="Segoe UI"/>
+          <w:lang w:val="en-GB"/>
+        </w:rPr>
+        <w:t>” (</w:t>
+      </w:r>
+      <w:proofErr w:type="spellStart"/>
+      <w:r>
+        <w:rPr>
+          <w:rFonts w:ascii="Segoe UI" w:hAnsi="Segoe UI" w:cs="Segoe UI"/>
+          <w:lang w:val="en-GB"/>
+        </w:rPr>
+        <w:t>Bengio</w:t>
+      </w:r>
+      <w:proofErr w:type="spellEnd"/>
+      <w:r>
+        <w:rPr>
+          <w:rFonts w:ascii="Segoe UI" w:hAnsi="Segoe UI" w:cs="Segoe UI"/>
+          <w:lang w:val="en-GB"/>
+        </w:rPr>
+        <w:t>, 1993</w:t>
+      </w:r>
+      <w:r>
+        <w:rPr>
+          <w:rFonts w:ascii="Segoe UI" w:hAnsi="Segoe UI" w:cs="Segoe UI"/>
+          <w:lang w:val="en-GB"/>
+        </w:rPr>
+        <w:t>, p. 13</w:t>
+      </w:r>
+      <w:r>
+        <w:rPr>
+          <w:rFonts w:ascii="Segoe UI" w:hAnsi="Segoe UI" w:cs="Segoe UI"/>
+          <w:lang w:val="en-GB"/>
+        </w:rPr>
+        <w:t>).</w:t>
+      </w:r>
+      <w:r>
+        <w:rPr>
+          <w:rFonts w:ascii="Segoe UI" w:hAnsi="Segoe UI" w:cs="Segoe UI"/>
+          <w:lang w:val="en-GB"/>
+        </w:rPr>
+        <w:t xml:space="preserve"> </w:t>
+      </w:r>
+      <w:r>
+        <w:rPr>
+          <w:rFonts w:ascii="Segoe UI" w:hAnsi="Segoe UI" w:cs="Segoe UI"/>
+          <w:lang w:val="en-GB"/>
+        </w:rPr>
+        <w:t xml:space="preserve">A crucial innovation in this respect was </w:t>
+      </w:r>
+      <w:r>
+        <w:rPr>
+          <w:rFonts w:ascii="Segoe UI" w:hAnsi="Segoe UI" w:cs="Segoe UI"/>
+          <w:lang w:val="en-GB"/>
+        </w:rPr>
+        <w:t>l</w:t>
+      </w:r>
+      <w:r>
+        <w:rPr>
+          <w:rFonts w:ascii="Segoe UI" w:hAnsi="Segoe UI" w:cs="Segoe UI"/>
+          <w:lang w:val="en-GB"/>
+        </w:rPr>
+        <w:t xml:space="preserve">ong short-term memory (LSTM; </w:t>
+      </w:r>
+      <w:proofErr w:type="spellStart"/>
+      <w:r>
+        <w:rPr>
+          <w:rFonts w:ascii="Segoe UI" w:hAnsi="Segoe UI" w:cs="Segoe UI"/>
+          <w:lang w:val="en-GB"/>
+        </w:rPr>
+        <w:t>Hochreit</w:t>
+      </w:r>
+      <w:r>
+        <w:rPr>
+          <w:rFonts w:ascii="Segoe UI" w:hAnsi="Segoe UI" w:cs="Segoe UI"/>
+          <w:lang w:val="en-GB"/>
+        </w:rPr>
+        <w:t>er</w:t>
+      </w:r>
+      <w:proofErr w:type="spellEnd"/>
+      <w:r>
+        <w:rPr>
+          <w:rFonts w:ascii="Segoe UI" w:hAnsi="Segoe UI" w:cs="Segoe UI"/>
+          <w:lang w:val="en-GB"/>
+        </w:rPr>
+        <w:t xml:space="preserve"> and </w:t>
+      </w:r>
+      <w:proofErr w:type="spellStart"/>
+      <w:r>
+        <w:rPr>
+          <w:rFonts w:ascii="Segoe UI" w:hAnsi="Segoe UI" w:cs="Segoe UI"/>
+          <w:lang w:val="en-GB"/>
+        </w:rPr>
+        <w:t>Schmidhuber</w:t>
+      </w:r>
+      <w:proofErr w:type="spellEnd"/>
+      <w:r>
+        <w:rPr>
+          <w:rFonts w:ascii="Segoe UI" w:hAnsi="Segoe UI" w:cs="Segoe UI"/>
+          <w:lang w:val="en-GB"/>
+        </w:rPr>
+        <w:t xml:space="preserve">, </w:t>
+      </w:r>
+      <w:r>
+        <w:rPr>
+          <w:rFonts w:ascii="Segoe UI" w:hAnsi="Segoe UI" w:cs="Segoe UI"/>
+          <w:lang w:val="en-GB"/>
+        </w:rPr>
+        <w:t>1997</w:t>
+      </w:r>
+      <w:r>
+        <w:rPr>
+          <w:rFonts w:ascii="Segoe UI" w:hAnsi="Segoe UI" w:cs="Segoe UI"/>
+          <w:lang w:val="en-GB"/>
+        </w:rPr>
+        <w:t>): a network architecture in which the neurons…</w:t>
+      </w:r>
+    </w:p>
+    <w:p>
+      <w:pPr>
+        <w:rPr>
+          <w:rFonts w:ascii="Segoe UI" w:hAnsi="Segoe UI" w:cs="Segoe UI"/>
+          <w:lang w:val="en-GB"/>
+        </w:rPr>
+      </w:pPr>
+      <w:r>
+        <w:rPr>
+          <w:rFonts w:ascii="Segoe UI" w:hAnsi="Segoe UI" w:cs="Segoe UI"/>
+          <w:lang w:val="en-GB"/>
+        </w:rPr>
+        <w:t xml:space="preserve">Since the introduction of LSTM, </w:t>
+      </w:r>
+      <w:r>
+        <w:rPr>
+          <w:rFonts w:ascii="Segoe UI" w:hAnsi="Segoe UI" w:cs="Segoe UI"/>
+          <w:lang w:val="en-GB"/>
+        </w:rPr>
+        <w:t xml:space="preserve">RNNs have been shown to have great potential as SLMs. Their </w:t>
+      </w:r>
+      <w:r>
+        <w:rPr>
+          <w:rFonts w:ascii="Segoe UI" w:hAnsi="Segoe UI" w:cs="Segoe UI"/>
+          <w:lang w:val="en-GB"/>
+        </w:rPr>
+        <w:t xml:space="preserve">superiority over other type of </w:t>
+      </w:r>
+      <w:r>
+        <w:rPr>
+          <w:rFonts w:ascii="Segoe UI" w:hAnsi="Segoe UI" w:cs="Segoe UI"/>
+          <w:lang w:val="en-GB"/>
+        </w:rPr>
+        <w:t xml:space="preserve">SLMs </w:t>
+      </w:r>
+      <w:r>
+        <w:rPr>
+          <w:rFonts w:ascii="Segoe UI" w:hAnsi="Segoe UI" w:cs="Segoe UI"/>
+          <w:lang w:val="en-GB"/>
+        </w:rPr>
+        <w:t>has</w:t>
+      </w:r>
+      <w:r>
+        <w:rPr>
+          <w:rFonts w:ascii="Segoe UI" w:hAnsi="Segoe UI" w:cs="Segoe UI"/>
+          <w:lang w:val="en-GB"/>
+        </w:rPr>
+        <w:t>, among others,</w:t>
+      </w:r>
+      <w:r>
+        <w:rPr>
+          <w:rFonts w:ascii="Segoe UI" w:hAnsi="Segoe UI" w:cs="Segoe UI"/>
+          <w:lang w:val="en-GB"/>
+        </w:rPr>
+        <w:t xml:space="preserve"> been demonstrated by </w:t>
+      </w:r>
+      <w:proofErr w:type="spellStart"/>
+      <w:r>
+        <w:rPr>
+          <w:rFonts w:ascii="Segoe UI" w:hAnsi="Segoe UI" w:cs="Segoe UI"/>
+          <w:lang w:val="en-GB"/>
+        </w:rPr>
+        <w:t>Chelba</w:t>
+      </w:r>
+      <w:proofErr w:type="spellEnd"/>
+      <w:r>
+        <w:rPr>
+          <w:rFonts w:ascii="Segoe UI" w:hAnsi="Segoe UI" w:cs="Segoe UI"/>
+          <w:lang w:val="en-GB"/>
+        </w:rPr>
+        <w:t xml:space="preserve">, et al. (2014). </w:t>
+      </w:r>
+      <w:r>
+        <w:rPr>
+          <w:rFonts w:ascii="Segoe UI" w:hAnsi="Segoe UI" w:cs="Segoe UI"/>
+          <w:lang w:val="en-GB"/>
+        </w:rPr>
+        <w:t>De</w:t>
+      </w:r>
+      <w:r>
+        <w:rPr>
+          <w:rFonts w:ascii="Segoe UI" w:hAnsi="Segoe UI" w:cs="Segoe UI"/>
+          <w:lang w:val="en-GB"/>
+        </w:rPr>
+        <w:t>spite, as a category of models,</w:t>
+      </w:r>
+      <w:r>
+        <w:rPr>
+          <w:rFonts w:ascii="Segoe UI" w:hAnsi="Segoe UI" w:cs="Segoe UI"/>
+          <w:lang w:val="en-GB"/>
+        </w:rPr>
+        <w:t xml:space="preserve"> </w:t>
+      </w:r>
+      <w:r>
+        <w:rPr>
+          <w:rFonts w:ascii="Segoe UI" w:hAnsi="Segoe UI" w:cs="Segoe UI"/>
+          <w:lang w:val="en-GB"/>
+        </w:rPr>
+        <w:t xml:space="preserve">currently </w:t>
+      </w:r>
+      <w:r>
+        <w:rPr>
+          <w:rFonts w:ascii="Segoe UI" w:hAnsi="Segoe UI" w:cs="Segoe UI"/>
+          <w:lang w:val="en-GB"/>
+        </w:rPr>
+        <w:t xml:space="preserve">being state-of-the-art, there are still many open questions regarding what the optimal architecture of such models would be. </w:t>
+      </w:r>
+      <w:r>
+        <w:rPr>
+          <w:rFonts w:ascii="Segoe UI" w:hAnsi="Segoe UI" w:cs="Segoe UI"/>
+          <w:lang w:val="en-GB"/>
+        </w:rPr>
+        <w:t>What counts as ‘optimal’ of course is dependent on factors such as the available computational resources</w:t>
+      </w:r>
+      <w:r>
+        <w:rPr>
+          <w:rFonts w:ascii="Segoe UI" w:hAnsi="Segoe UI" w:cs="Segoe UI"/>
+          <w:lang w:val="en-GB"/>
+        </w:rPr>
+        <w:t>, …, and … .</w:t>
       </w:r>
     </w:p>
     <w:p>
@@ -211,7 +544,14 @@
           <w:rFonts w:ascii="Segoe UI" w:hAnsi="Segoe UI" w:cs="Segoe UI"/>
           <w:lang w:val="en-GB"/>
         </w:rPr>
-        <w:t>ty of the</w:t>
+        <w:t>ty of th</w:t>
+      </w:r>
+      <w:r>
+        <w:rPr>
+          <w:rFonts w:ascii="Segoe UI" w:hAnsi="Segoe UI" w:cs="Segoe UI"/>
+          <w:lang w:val="en-GB"/>
+        </w:rPr>
+        <w:t>e resulting</w:t>
       </w:r>
       <w:r>
         <w:rPr>
@@ -393,6 +733,320 @@
           <w:lang w:val="en-GB"/>
         </w:rPr>
       </w:pPr>
+      <w:r>
+        <w:rPr>
+          <w:rFonts w:ascii="Segoe UI" w:hAnsi="Segoe UI" w:cs="Segoe UI"/>
+          <w:lang w:val="en-GB"/>
+        </w:rPr>
+        <w:t>In the context of RNNs, the vocabulary size concerns the number of input and output nodes. Seemingly trivial, a decision to both include upper- and lower-case letters implies doubling the number of nodes, making correct classification more difficult.</w:t>
+      </w:r>
+    </w:p>
+    <w:p>
+      <w:pPr>
+        <w:rPr>
+          <w:rFonts w:ascii="Segoe UI" w:hAnsi="Segoe UI" w:cs="Segoe UI"/>
+          <w:lang w:val="en-GB"/>
+        </w:rPr>
+      </w:pPr>
+      <w:r>
+        <w:rPr>
+          <w:rFonts w:ascii="Segoe UI" w:hAnsi="Segoe UI" w:cs="Segoe UI"/>
+          <w:lang w:val="en-GB"/>
+        </w:rPr>
+        <w:t>The number of layers…</w:t>
+      </w:r>
+    </w:p>
+    <w:p>
+      <w:pPr>
+        <w:rPr>
+          <w:rFonts w:ascii="Segoe UI" w:hAnsi="Segoe UI" w:cs="Segoe UI"/>
+          <w:lang w:val="en-GB"/>
+        </w:rPr>
+      </w:pPr>
+      <w:r>
+        <w:rPr>
+          <w:rFonts w:ascii="Segoe UI" w:hAnsi="Segoe UI" w:cs="Segoe UI"/>
+          <w:lang w:val="en-GB"/>
+        </w:rPr>
+        <w:t>The number of nodes…</w:t>
+      </w:r>
+    </w:p>
+    <w:p>
+      <w:pPr>
+        <w:rPr>
+          <w:rFonts w:ascii="Segoe UI" w:hAnsi="Segoe UI" w:cs="Segoe UI"/>
+          <w:lang w:val="en-GB"/>
+        </w:rPr>
+      </w:pPr>
+      <w:r>
+        <w:rPr>
+          <w:rFonts w:ascii="Segoe UI" w:hAnsi="Segoe UI" w:cs="Segoe UI"/>
+          <w:lang w:val="en-GB"/>
+        </w:rPr>
+        <w:t>The drop-out rate…</w:t>
+      </w:r>
+    </w:p>
+    <w:p>
+      <w:pPr>
+        <w:rPr>
+          <w:rFonts w:ascii="Segoe UI" w:hAnsi="Segoe UI" w:cs="Segoe UI"/>
+          <w:lang w:val="en-GB"/>
+        </w:rPr>
+      </w:pPr>
+    </w:p>
+    <w:p>
+      <w:pPr>
+        <w:rPr>
+          <w:rFonts w:ascii="Segoe UI" w:hAnsi="Segoe UI" w:cs="Segoe UI"/>
+          <w:lang w:val="en-GB"/>
+        </w:rPr>
+      </w:pPr>
+    </w:p>
+    <w:p>
+      <w:pPr>
+        <w:rPr>
+          <w:rFonts w:ascii="Segoe UI" w:hAnsi="Segoe UI" w:cs="Segoe UI"/>
+          <w:lang w:val="en-GB"/>
+        </w:rPr>
+      </w:pPr>
+      <w:r>
+        <w:rPr>
+          <w:rFonts w:ascii="Segoe UI" w:hAnsi="Segoe UI" w:cs="Segoe UI"/>
+          <w:u w:val="single"/>
+          <w:lang w:val="en-GB"/>
+        </w:rPr>
+        <w:lastRenderedPageBreak/>
+        <w:t>References</w:t>
+      </w:r>
+    </w:p>
+    <w:p>
+      <w:pPr>
+        <w:rPr>
+          <w:rFonts w:ascii="Segoe UI" w:hAnsi="Segoe UI" w:cs="Segoe UI"/>
+          <w:lang w:val="en-GB"/>
+        </w:rPr>
+      </w:pPr>
+      <w:proofErr w:type="spellStart"/>
+      <w:r>
+        <w:rPr>
+          <w:rFonts w:ascii="Segoe UI" w:hAnsi="Segoe UI" w:cs="Segoe UI"/>
+          <w:lang w:val="en-GB"/>
+        </w:rPr>
+        <w:t>Bengio</w:t>
+      </w:r>
+      <w:proofErr w:type="spellEnd"/>
+      <w:r>
+        <w:rPr>
+          <w:rFonts w:ascii="Segoe UI" w:hAnsi="Segoe UI" w:cs="Segoe UI"/>
+          <w:lang w:val="en-GB"/>
+        </w:rPr>
+        <w:t xml:space="preserve">, Y., Simard, P., &amp; </w:t>
+      </w:r>
+      <w:proofErr w:type="spellStart"/>
+      <w:r>
+        <w:rPr>
+          <w:rFonts w:ascii="Segoe UI" w:hAnsi="Segoe UI" w:cs="Segoe UI"/>
+          <w:lang w:val="en-GB"/>
+        </w:rPr>
+        <w:t>Frasconi</w:t>
+      </w:r>
+      <w:proofErr w:type="spellEnd"/>
+      <w:r>
+        <w:rPr>
+          <w:rFonts w:ascii="Segoe UI" w:hAnsi="Segoe UI" w:cs="Segoe UI"/>
+          <w:lang w:val="en-GB"/>
+        </w:rPr>
+        <w:t xml:space="preserve">, P. (1994). Learning long-term dependencies with gradient descent is difficult. </w:t>
+      </w:r>
+      <w:r>
+        <w:rPr>
+          <w:rFonts w:ascii="Segoe UI" w:hAnsi="Segoe UI" w:cs="Segoe UI"/>
+        </w:rPr>
+        <w:t xml:space="preserve">IEEE Transactions on </w:t>
+      </w:r>
+      <w:proofErr w:type="spellStart"/>
+      <w:r>
+        <w:rPr>
+          <w:rFonts w:ascii="Segoe UI" w:hAnsi="Segoe UI" w:cs="Segoe UI"/>
+        </w:rPr>
+        <w:t>Neural</w:t>
+      </w:r>
+      <w:proofErr w:type="spellEnd"/>
+      <w:r>
+        <w:rPr>
+          <w:rFonts w:ascii="Segoe UI" w:hAnsi="Segoe UI" w:cs="Segoe UI"/>
+        </w:rPr>
+        <w:t xml:space="preserve"> Networks, 5(2), 157–166</w:t>
+      </w:r>
+      <w:r>
+        <w:rPr>
+          <w:rFonts w:ascii="Segoe UI" w:hAnsi="Segoe UI" w:cs="Segoe UI"/>
+        </w:rPr>
+        <w:t>.</w:t>
+      </w:r>
+    </w:p>
+    <w:p>
+      <w:pPr>
+        <w:rPr>
+          <w:rFonts w:ascii="Segoe UI" w:hAnsi="Segoe UI" w:cs="Segoe UI"/>
+          <w:lang w:val="en-GB"/>
+        </w:rPr>
+      </w:pPr>
+      <w:r>
+        <w:rPr>
+          <w:rFonts w:ascii="Segoe UI" w:hAnsi="Segoe UI" w:cs="Segoe UI"/>
+          <w:lang w:val="en-GB"/>
+        </w:rPr>
+        <w:t xml:space="preserve">Hinton, G. E., Srivastava, N., </w:t>
+      </w:r>
+      <w:proofErr w:type="spellStart"/>
+      <w:r>
+        <w:rPr>
+          <w:rFonts w:ascii="Segoe UI" w:hAnsi="Segoe UI" w:cs="Segoe UI"/>
+          <w:lang w:val="en-GB"/>
+        </w:rPr>
+        <w:t>Krizhevsky</w:t>
+      </w:r>
+      <w:proofErr w:type="spellEnd"/>
+      <w:r>
+        <w:rPr>
+          <w:rFonts w:ascii="Segoe UI" w:hAnsi="Segoe UI" w:cs="Segoe UI"/>
+          <w:lang w:val="en-GB"/>
+        </w:rPr>
+        <w:t xml:space="preserve">, A., </w:t>
+      </w:r>
+      <w:proofErr w:type="spellStart"/>
+      <w:r>
+        <w:rPr>
+          <w:rFonts w:ascii="Segoe UI" w:hAnsi="Segoe UI" w:cs="Segoe UI"/>
+          <w:lang w:val="en-GB"/>
+        </w:rPr>
+        <w:t>Sutskever</w:t>
+      </w:r>
+      <w:proofErr w:type="spellEnd"/>
+      <w:r>
+        <w:rPr>
+          <w:rFonts w:ascii="Segoe UI" w:hAnsi="Segoe UI" w:cs="Segoe UI"/>
+          <w:lang w:val="en-GB"/>
+        </w:rPr>
+        <w:t xml:space="preserve">, I., &amp; </w:t>
+      </w:r>
+      <w:proofErr w:type="spellStart"/>
+      <w:r>
+        <w:rPr>
+          <w:rFonts w:ascii="Segoe UI" w:hAnsi="Segoe UI" w:cs="Segoe UI"/>
+          <w:lang w:val="en-GB"/>
+        </w:rPr>
+        <w:t>Salakhutdinov</w:t>
+      </w:r>
+      <w:proofErr w:type="spellEnd"/>
+      <w:r>
+        <w:rPr>
+          <w:rFonts w:ascii="Segoe UI" w:hAnsi="Segoe UI" w:cs="Segoe UI"/>
+          <w:lang w:val="en-GB"/>
+        </w:rPr>
+        <w:t xml:space="preserve">, R. R. (2012). Improving neural networks by preventing co-adaptation of feature detectors. </w:t>
+      </w:r>
+      <w:proofErr w:type="spellStart"/>
+      <w:r>
+        <w:rPr>
+          <w:rFonts w:ascii="Segoe UI" w:hAnsi="Segoe UI" w:cs="Segoe UI"/>
+          <w:lang w:val="en-GB"/>
+        </w:rPr>
+        <w:t>arXiv</w:t>
+      </w:r>
+      <w:proofErr w:type="spellEnd"/>
+      <w:r>
+        <w:rPr>
+          <w:rFonts w:ascii="Segoe UI" w:hAnsi="Segoe UI" w:cs="Segoe UI"/>
+          <w:lang w:val="en-GB"/>
+        </w:rPr>
+        <w:t xml:space="preserve"> preprint arXiv:1207.0580.</w:t>
+      </w:r>
+    </w:p>
+    <w:p>
+      <w:pPr>
+        <w:rPr>
+          <w:rFonts w:ascii="Segoe UI" w:hAnsi="Segoe UI" w:cs="Segoe UI"/>
+          <w:lang w:val="en-GB"/>
+        </w:rPr>
+      </w:pPr>
+    </w:p>
+    <w:p>
+      <w:pPr>
+        <w:rPr>
+          <w:rFonts w:ascii="Segoe UI" w:hAnsi="Segoe UI" w:cs="Segoe UI"/>
+        </w:rPr>
+      </w:pPr>
+      <w:r>
+        <w:rPr>
+          <w:rFonts w:ascii="Segoe UI" w:hAnsi="Segoe UI" w:cs="Segoe UI"/>
+          <w:lang w:val="en-GB"/>
+        </w:rPr>
+        <w:t xml:space="preserve">Sepp </w:t>
+      </w:r>
+      <w:proofErr w:type="spellStart"/>
+      <w:r>
+        <w:rPr>
+          <w:rFonts w:ascii="Segoe UI" w:hAnsi="Segoe UI" w:cs="Segoe UI"/>
+          <w:lang w:val="en-GB"/>
+        </w:rPr>
+        <w:t>Hochreiter</w:t>
+      </w:r>
+      <w:proofErr w:type="spellEnd"/>
+      <w:r>
+        <w:rPr>
+          <w:rFonts w:ascii="Segoe UI" w:hAnsi="Segoe UI" w:cs="Segoe UI"/>
+          <w:lang w:val="en-GB"/>
+        </w:rPr>
+        <w:t xml:space="preserve"> and Jürgen </w:t>
+      </w:r>
+      <w:proofErr w:type="spellStart"/>
+      <w:r>
+        <w:rPr>
+          <w:rFonts w:ascii="Segoe UI" w:hAnsi="Segoe UI" w:cs="Segoe UI"/>
+          <w:lang w:val="en-GB"/>
+        </w:rPr>
+        <w:t>Schmidhuber</w:t>
+      </w:r>
+      <w:proofErr w:type="spellEnd"/>
+      <w:r>
+        <w:rPr>
+          <w:rFonts w:ascii="Segoe UI" w:hAnsi="Segoe UI" w:cs="Segoe UI"/>
+          <w:lang w:val="en-GB"/>
+        </w:rPr>
+        <w:t xml:space="preserve">. 1997. Long Short-Term Memory. Neural </w:t>
+      </w:r>
+      <w:proofErr w:type="spellStart"/>
+      <w:r>
+        <w:rPr>
+          <w:rFonts w:ascii="Segoe UI" w:hAnsi="Segoe UI" w:cs="Segoe UI"/>
+          <w:lang w:val="en-GB"/>
+        </w:rPr>
+        <w:t>Comput</w:t>
+      </w:r>
+      <w:proofErr w:type="spellEnd"/>
+      <w:r>
+        <w:rPr>
+          <w:rFonts w:ascii="Segoe UI" w:hAnsi="Segoe UI" w:cs="Segoe UI"/>
+          <w:lang w:val="en-GB"/>
+        </w:rPr>
+        <w:t xml:space="preserve">. </w:t>
+      </w:r>
+      <w:r>
+        <w:rPr>
+          <w:rFonts w:ascii="Segoe UI" w:hAnsi="Segoe UI" w:cs="Segoe UI"/>
+        </w:rPr>
+        <w:t>9, 8 (November 1997), 1735-1780. DOI=http://dx.doi.org/10.1162/neco.1997.9.8.1</w:t>
+      </w:r>
+    </w:p>
+    <w:p>
+      <w:pPr>
+        <w:rPr>
+          <w:rFonts w:ascii="Segoe UI" w:hAnsi="Segoe UI" w:cs="Segoe UI"/>
+          <w:lang w:val="en-GB"/>
+        </w:rPr>
+      </w:pPr>
     </w:p>
     <w:p>
       <w:pPr>
@@ -403,14 +1057,6 @@
       </w:pPr>
       <w:bookmarkStart w:id="0" w:name="_GoBack"/>
       <w:bookmarkEnd w:id="0"/>
-    </w:p>
-    <w:p>
-      <w:pPr>
-        <w:rPr>
-          <w:rFonts w:ascii="Segoe UI" w:hAnsi="Segoe UI" w:cs="Segoe UI"/>
-          <w:lang w:val="en-GB"/>
-        </w:rPr>
-      </w:pPr>
     </w:p>
     <w:p>
       <w:pPr>

</xml_diff>

<commit_message>
Added overview of research and further improved the introduction
</commit_message>
<xml_diff>
--- a/Introduction.docx
+++ b/Introduction.docx
@@ -31,7 +31,21 @@
           <w:rFonts w:ascii="Segoe UI" w:hAnsi="Segoe UI" w:cs="Segoe UI"/>
           <w:lang w:val="en-GB"/>
         </w:rPr>
-        <w:t>The goal of statistical language modelling is to define a probability distribution over a sequen</w:t>
+        <w:t>The goal of statistical language modelling</w:t>
+      </w:r>
+      <w:r>
+        <w:rPr>
+          <w:rFonts w:ascii="Segoe UI" w:hAnsi="Segoe UI" w:cs="Segoe UI"/>
+          <w:lang w:val="en-GB"/>
+        </w:rPr>
+        <w:t xml:space="preserve"> (SLM)</w:t>
+      </w:r>
+      <w:r>
+        <w:rPr>
+          <w:rFonts w:ascii="Segoe UI" w:hAnsi="Segoe UI" w:cs="Segoe UI"/>
+          <w:lang w:val="en-GB"/>
+        </w:rPr>
+        <w:t xml:space="preserve"> is to define a probability distribution over a sequen</w:t>
       </w:r>
       <w:r>
         <w:rPr>
@@ -119,7 +133,21 @@
           <w:rFonts w:ascii="Segoe UI" w:hAnsi="Segoe UI" w:cs="Segoe UI"/>
           <w:lang w:val="en-GB"/>
         </w:rPr>
-        <w:t xml:space="preserve">are useful to any natural language </w:t>
+        <w:t xml:space="preserve">are </w:t>
+      </w:r>
+      <w:r>
+        <w:rPr>
+          <w:rFonts w:ascii="Segoe UI" w:hAnsi="Segoe UI" w:cs="Segoe UI"/>
+          <w:lang w:val="en-GB"/>
+        </w:rPr>
+        <w:t xml:space="preserve">of central importance </w:t>
+      </w:r>
+      <w:r>
+        <w:rPr>
+          <w:rFonts w:ascii="Segoe UI" w:hAnsi="Segoe UI" w:cs="Segoe UI"/>
+          <w:lang w:val="en-GB"/>
+        </w:rPr>
+        <w:t xml:space="preserve">to any natural language </w:t>
       </w:r>
       <w:r>
         <w:rPr>
@@ -154,7 +182,21 @@
           <w:rFonts w:ascii="Segoe UI" w:hAnsi="Segoe UI" w:cs="Segoe UI"/>
           <w:lang w:val="en-GB"/>
         </w:rPr>
-        <w:t xml:space="preserve">Perhaps the best-known SLM is the </w:t>
+        <w:t xml:space="preserve">Perhaps the best-known </w:t>
+      </w:r>
+      <w:r>
+        <w:rPr>
+          <w:rFonts w:ascii="Segoe UI" w:hAnsi="Segoe UI" w:cs="Segoe UI"/>
+          <w:lang w:val="en-GB"/>
+        </w:rPr>
+        <w:t xml:space="preserve">model </w:t>
+      </w:r>
+      <w:r>
+        <w:rPr>
+          <w:rFonts w:ascii="Segoe UI" w:hAnsi="Segoe UI" w:cs="Segoe UI"/>
+          <w:lang w:val="en-GB"/>
+        </w:rPr>
+        <w:t xml:space="preserve">is the </w:t>
       </w:r>
       <w:r>
         <w:rPr>
@@ -183,106 +225,93 @@
           <w:rFonts w:ascii="Segoe UI" w:hAnsi="Segoe UI" w:cs="Segoe UI"/>
           <w:lang w:val="en-GB"/>
         </w:rPr>
-        <w:t xml:space="preserve">in recent years can be attributed to </w:t>
-      </w:r>
-      <w:r>
-        <w:rPr>
-          <w:rFonts w:ascii="Segoe UI" w:hAnsi="Segoe UI" w:cs="Segoe UI"/>
-          <w:lang w:val="en-GB"/>
-        </w:rPr>
-        <w:t>r</w:t>
-      </w:r>
-      <w:r>
-        <w:rPr>
-          <w:rFonts w:ascii="Segoe UI" w:hAnsi="Segoe UI" w:cs="Segoe UI"/>
-          <w:lang w:val="en-GB"/>
-        </w:rPr>
-        <w:t xml:space="preserve">ecurrent neural networks (RNNs). These are </w:t>
-      </w:r>
-      <w:r>
-        <w:rPr>
-          <w:rFonts w:ascii="Segoe UI" w:hAnsi="Segoe UI" w:cs="Segoe UI"/>
-          <w:lang w:val="en-GB"/>
-        </w:rPr>
-        <w:t xml:space="preserve">artificial neural networks </w:t>
-      </w:r>
-      <w:r>
-        <w:rPr>
-          <w:rFonts w:ascii="Segoe UI" w:hAnsi="Segoe UI" w:cs="Segoe UI"/>
-          <w:lang w:val="en-GB"/>
-        </w:rPr>
-        <w:t xml:space="preserve">in which the neurons’ output does not </w:t>
-      </w:r>
-      <w:r>
-        <w:rPr>
-          <w:rFonts w:ascii="Segoe UI" w:hAnsi="Segoe UI" w:cs="Segoe UI"/>
-          <w:lang w:val="en-GB"/>
-        </w:rPr>
-        <w:t xml:space="preserve">only move forward in </w:t>
-      </w:r>
-      <w:r>
-        <w:rPr>
-          <w:rFonts w:ascii="Segoe UI" w:hAnsi="Segoe UI" w:cs="Segoe UI"/>
-          <w:lang w:val="en-GB"/>
-        </w:rPr>
-        <w:t xml:space="preserve">the network, but can be looped onto itself or led back to earlier neurons. </w:t>
-      </w:r>
-    </w:p>
-    <w:p>
-      <w:pPr>
-        <w:rPr>
-          <w:rFonts w:ascii="Segoe UI" w:hAnsi="Segoe UI" w:cs="Segoe UI"/>
-          <w:lang w:val="en-GB"/>
-        </w:rPr>
-      </w:pPr>
-      <w:r>
-        <w:rPr>
-          <w:rFonts w:ascii="Segoe UI" w:hAnsi="Segoe UI" w:cs="Segoe UI"/>
-          <w:lang w:val="en-GB"/>
-        </w:rPr>
-        <w:t xml:space="preserve">RNNs seemed promising for SLM </w:t>
-      </w:r>
-      <w:r>
-        <w:rPr>
-          <w:rFonts w:ascii="Segoe UI" w:hAnsi="Segoe UI" w:cs="Segoe UI"/>
-          <w:lang w:val="en-GB"/>
-        </w:rPr>
-        <w:t xml:space="preserve">[because …], but were found to be difficult to train, with the parameters often settling “in a sub-optimal solution </w:t>
-      </w:r>
-      <w:r>
-        <w:rPr>
-          <w:rFonts w:ascii="Segoe UI" w:hAnsi="Segoe UI" w:cs="Segoe UI"/>
-          <w:lang w:val="en-GB"/>
-        </w:rPr>
-        <w:t>which takes into account short</w:t>
-      </w:r>
-      <w:r>
-        <w:rPr>
-          <w:rFonts w:ascii="Segoe UI" w:hAnsi="Segoe UI" w:cs="Segoe UI"/>
-          <w:lang w:val="en-GB"/>
-        </w:rPr>
-        <w:t>-</w:t>
-      </w:r>
-      <w:r>
-        <w:rPr>
-          <w:rFonts w:ascii="Segoe UI" w:hAnsi="Segoe UI" w:cs="Segoe UI"/>
-          <w:lang w:val="en-GB"/>
-        </w:rPr>
-        <w:t>term dependencies but not long-</w:t>
-      </w:r>
-      <w:r>
-        <w:rPr>
-          <w:rFonts w:ascii="Segoe UI" w:hAnsi="Segoe UI" w:cs="Segoe UI"/>
-          <w:lang w:val="en-GB"/>
-        </w:rPr>
-        <w:t>term dependencies</w:t>
-      </w:r>
-      <w:r>
-        <w:rPr>
-          <w:rFonts w:ascii="Segoe UI" w:hAnsi="Segoe UI" w:cs="Segoe UI"/>
-          <w:lang w:val="en-GB"/>
-        </w:rPr>
-        <w:t>” (</w:t>
+        <w:t>in recent years can be attributed to</w:t>
+      </w:r>
+      <w:r>
+        <w:rPr>
+          <w:rFonts w:ascii="Segoe UI" w:hAnsi="Segoe UI" w:cs="Segoe UI"/>
+          <w:lang w:val="en-GB"/>
+        </w:rPr>
+        <w:t xml:space="preserve"> artificial neural networks (ANNs).</w:t>
+      </w:r>
+    </w:p>
+    <w:p>
+      <w:pPr>
+        <w:rPr>
+          <w:rFonts w:ascii="Segoe UI" w:hAnsi="Segoe UI" w:cs="Segoe UI"/>
+          <w:lang w:val="en-GB"/>
+        </w:rPr>
+      </w:pPr>
+      <w:r>
+        <w:rPr>
+          <w:rFonts w:ascii="Segoe UI" w:hAnsi="Segoe UI" w:cs="Segoe UI"/>
+          <w:lang w:val="en-GB"/>
+        </w:rPr>
+        <w:t xml:space="preserve">Specifically, </w:t>
+      </w:r>
+      <w:r>
+        <w:rPr>
+          <w:rFonts w:ascii="Segoe UI" w:hAnsi="Segoe UI" w:cs="Segoe UI"/>
+          <w:lang w:val="en-GB"/>
+        </w:rPr>
+        <w:t xml:space="preserve">recurrent neural networks (RNNs) are at the heart of this progress. Because their output is not only fed forward, as it is in traditional ANNs, but can be looped back onto itself, RNNs </w:t>
+      </w:r>
+      <w:r>
+        <w:rPr>
+          <w:rFonts w:ascii="Segoe UI" w:hAnsi="Segoe UI" w:cs="Segoe UI"/>
+          <w:lang w:val="en-GB"/>
+        </w:rPr>
+        <w:t xml:space="preserve">have a kind of ‘memory’ that traditional ANNs lack. This is crucial to SLM, </w:t>
+      </w:r>
+      <w:r>
+        <w:rPr>
+          <w:rFonts w:ascii="Segoe UI" w:hAnsi="Segoe UI" w:cs="Segoe UI"/>
+          <w:lang w:val="en-GB"/>
+        </w:rPr>
+        <w:t xml:space="preserve">because the next word in a sentence </w:t>
+      </w:r>
+      <w:r>
+        <w:rPr>
+          <w:rFonts w:ascii="Segoe UI" w:hAnsi="Segoe UI" w:cs="Segoe UI"/>
+          <w:lang w:val="en-GB"/>
+        </w:rPr>
+        <w:t xml:space="preserve">usually depends </w:t>
+      </w:r>
+      <w:r>
+        <w:rPr>
+          <w:rFonts w:ascii="Segoe UI" w:hAnsi="Segoe UI" w:cs="Segoe UI"/>
+          <w:lang w:val="en-GB"/>
+        </w:rPr>
+        <w:t xml:space="preserve">on the words that came before it. </w:t>
+      </w:r>
+      <w:r>
+        <w:rPr>
+          <w:rFonts w:ascii="Segoe UI" w:hAnsi="Segoe UI" w:cs="Segoe UI"/>
+          <w:lang w:val="en-GB"/>
+        </w:rPr>
+        <w:t xml:space="preserve">The superiority of RNNs over </w:t>
+      </w:r>
+      <w:r>
+        <w:rPr>
+          <w:rFonts w:ascii="Segoe UI" w:hAnsi="Segoe UI" w:cs="Segoe UI"/>
+          <w:i/>
+          <w:lang w:val="en-GB"/>
+        </w:rPr>
+        <w:t>N</w:t>
+      </w:r>
+      <w:r>
+        <w:rPr>
+          <w:rFonts w:ascii="Segoe UI" w:hAnsi="Segoe UI" w:cs="Segoe UI"/>
+          <w:lang w:val="en-GB"/>
+        </w:rPr>
+        <w:t xml:space="preserve">-gram models was demonstrated </w:t>
+      </w:r>
+      <w:r>
+        <w:rPr>
+          <w:rFonts w:ascii="Segoe UI" w:hAnsi="Segoe UI" w:cs="Segoe UI"/>
+          <w:lang w:val="en-GB"/>
+        </w:rPr>
+        <w:t xml:space="preserve">by </w:t>
       </w:r>
       <w:proofErr w:type="spellStart"/>
       <w:r>
@@ -290,6 +319,206 @@
           <w:rFonts w:ascii="Segoe UI" w:hAnsi="Segoe UI" w:cs="Segoe UI"/>
           <w:lang w:val="en-GB"/>
         </w:rPr>
+        <w:t>Mikolov</w:t>
+      </w:r>
+      <w:proofErr w:type="spellEnd"/>
+      <w:r>
+        <w:rPr>
+          <w:rFonts w:ascii="Segoe UI" w:hAnsi="Segoe UI" w:cs="Segoe UI"/>
+          <w:lang w:val="en-GB"/>
+        </w:rPr>
+        <w:t xml:space="preserve">, </w:t>
+      </w:r>
+      <w:proofErr w:type="spellStart"/>
+      <w:r>
+        <w:rPr>
+          <w:rFonts w:ascii="Segoe UI" w:hAnsi="Segoe UI" w:cs="Segoe UI"/>
+          <w:lang w:val="en-GB"/>
+        </w:rPr>
+        <w:t>Karafiát</w:t>
+      </w:r>
+      <w:proofErr w:type="spellEnd"/>
+      <w:r>
+        <w:rPr>
+          <w:rFonts w:ascii="Segoe UI" w:hAnsi="Segoe UI" w:cs="Segoe UI"/>
+          <w:lang w:val="en-GB"/>
+        </w:rPr>
+        <w:t xml:space="preserve">, </w:t>
+      </w:r>
+      <w:proofErr w:type="spellStart"/>
+      <w:r>
+        <w:rPr>
+          <w:rFonts w:ascii="Segoe UI" w:hAnsi="Segoe UI" w:cs="Segoe UI"/>
+          <w:lang w:val="en-GB"/>
+        </w:rPr>
+        <w:t>Burget</w:t>
+      </w:r>
+      <w:proofErr w:type="spellEnd"/>
+      <w:r>
+        <w:rPr>
+          <w:rFonts w:ascii="Segoe UI" w:hAnsi="Segoe UI" w:cs="Segoe UI"/>
+          <w:lang w:val="en-GB"/>
+        </w:rPr>
+        <w:t xml:space="preserve">, </w:t>
+      </w:r>
+      <w:proofErr w:type="spellStart"/>
+      <w:r>
+        <w:rPr>
+          <w:rFonts w:ascii="Segoe UI" w:hAnsi="Segoe UI" w:cs="Segoe UI"/>
+          <w:lang w:val="en-GB"/>
+        </w:rPr>
+        <w:t>Č</w:t>
+      </w:r>
+      <w:r>
+        <w:rPr>
+          <w:rFonts w:ascii="Segoe UI" w:hAnsi="Segoe UI" w:cs="Segoe UI"/>
+          <w:lang w:val="en-GB"/>
+        </w:rPr>
+        <w:t>ernocký</w:t>
+      </w:r>
+      <w:proofErr w:type="spellEnd"/>
+      <w:r>
+        <w:rPr>
+          <w:rFonts w:ascii="Segoe UI" w:hAnsi="Segoe UI" w:cs="Segoe UI"/>
+          <w:lang w:val="en-GB"/>
+        </w:rPr>
+        <w:t xml:space="preserve"> and </w:t>
+      </w:r>
+      <w:proofErr w:type="spellStart"/>
+      <w:r>
+        <w:rPr>
+          <w:rFonts w:ascii="Segoe UI" w:hAnsi="Segoe UI" w:cs="Segoe UI"/>
+          <w:lang w:val="en-GB"/>
+        </w:rPr>
+        <w:t>Khudanpur</w:t>
+      </w:r>
+      <w:proofErr w:type="spellEnd"/>
+      <w:r>
+        <w:rPr>
+          <w:rFonts w:ascii="Segoe UI" w:hAnsi="Segoe UI" w:cs="Segoe UI"/>
+          <w:lang w:val="en-GB"/>
+        </w:rPr>
+        <w:t xml:space="preserve"> (2010), whose </w:t>
+      </w:r>
+      <w:r>
+        <w:rPr>
+          <w:rFonts w:ascii="Segoe UI" w:hAnsi="Segoe UI" w:cs="Segoe UI"/>
+          <w:lang w:val="en-GB"/>
+        </w:rPr>
+        <w:t xml:space="preserve">best </w:t>
+      </w:r>
+      <w:r>
+        <w:rPr>
+          <w:rFonts w:ascii="Segoe UI" w:hAnsi="Segoe UI" w:cs="Segoe UI"/>
+          <w:lang w:val="en-GB"/>
+        </w:rPr>
+        <w:t xml:space="preserve">mixture of three </w:t>
+      </w:r>
+      <w:r>
+        <w:rPr>
+          <w:rFonts w:ascii="Segoe UI" w:hAnsi="Segoe UI" w:cs="Segoe UI"/>
+          <w:lang w:val="en-GB"/>
+        </w:rPr>
+        <w:t xml:space="preserve">RNN </w:t>
+      </w:r>
+      <w:r>
+        <w:rPr>
+          <w:rFonts w:ascii="Segoe UI" w:hAnsi="Segoe UI" w:cs="Segoe UI"/>
+          <w:lang w:val="en-GB"/>
+        </w:rPr>
+        <w:t>models</w:t>
+      </w:r>
+      <w:r>
+        <w:rPr>
+          <w:rFonts w:ascii="Segoe UI" w:hAnsi="Segoe UI" w:cs="Segoe UI"/>
+          <w:lang w:val="en-GB"/>
+        </w:rPr>
+        <w:t xml:space="preserve"> achieved a reduction of 50% in perplexity as compared to a state-of-the-art 5-gram back-off model. </w:t>
+      </w:r>
+    </w:p>
+    <w:p>
+      <w:pPr>
+        <w:rPr>
+          <w:rFonts w:ascii="Segoe UI" w:hAnsi="Segoe UI" w:cs="Segoe UI"/>
+          <w:lang w:val="en-GB"/>
+        </w:rPr>
+      </w:pPr>
+      <w:r>
+        <w:rPr>
+          <w:rFonts w:ascii="Segoe UI" w:hAnsi="Segoe UI" w:cs="Segoe UI"/>
+          <w:lang w:val="en-GB"/>
+        </w:rPr>
+        <w:t xml:space="preserve">However, </w:t>
+      </w:r>
+      <w:r>
+        <w:rPr>
+          <w:rFonts w:ascii="Segoe UI" w:hAnsi="Segoe UI" w:cs="Segoe UI"/>
+          <w:lang w:val="en-GB"/>
+        </w:rPr>
+        <w:t xml:space="preserve">conventional RNNs are difficult to train, and </w:t>
+      </w:r>
+      <w:r>
+        <w:rPr>
+          <w:rFonts w:ascii="Segoe UI" w:hAnsi="Segoe UI" w:cs="Segoe UI"/>
+          <w:lang w:val="en-GB"/>
+        </w:rPr>
+        <w:t>the</w:t>
+      </w:r>
+      <w:r>
+        <w:rPr>
+          <w:rFonts w:ascii="Segoe UI" w:hAnsi="Segoe UI" w:cs="Segoe UI"/>
+          <w:lang w:val="en-GB"/>
+        </w:rPr>
+        <w:t>ir</w:t>
+      </w:r>
+      <w:r>
+        <w:rPr>
+          <w:rFonts w:ascii="Segoe UI" w:hAnsi="Segoe UI" w:cs="Segoe UI"/>
+          <w:lang w:val="en-GB"/>
+        </w:rPr>
+        <w:t xml:space="preserve"> memory capacity </w:t>
+      </w:r>
+      <w:r>
+        <w:rPr>
+          <w:rFonts w:ascii="Segoe UI" w:hAnsi="Segoe UI" w:cs="Segoe UI"/>
+          <w:lang w:val="en-GB"/>
+        </w:rPr>
+        <w:t xml:space="preserve">only suffices </w:t>
+      </w:r>
+      <w:r>
+        <w:rPr>
+          <w:rFonts w:ascii="Segoe UI" w:hAnsi="Segoe UI" w:cs="Segoe UI"/>
+          <w:lang w:val="en-GB"/>
+        </w:rPr>
+        <w:t>fo</w:t>
+      </w:r>
+      <w:r>
+        <w:rPr>
+          <w:rFonts w:ascii="Segoe UI" w:hAnsi="Segoe UI" w:cs="Segoe UI"/>
+          <w:lang w:val="en-GB"/>
+        </w:rPr>
+        <w:t>r short-term dependences</w:t>
+      </w:r>
+      <w:r>
+        <w:rPr>
+          <w:rFonts w:ascii="Segoe UI" w:hAnsi="Segoe UI" w:cs="Segoe UI"/>
+          <w:lang w:val="en-GB"/>
+        </w:rPr>
+        <w:t xml:space="preserve"> </w:t>
+      </w:r>
+      <w:r>
+        <w:rPr>
+          <w:rFonts w:ascii="Segoe UI" w:hAnsi="Segoe UI" w:cs="Segoe UI"/>
+          <w:lang w:val="en-GB"/>
+        </w:rPr>
+        <w:t>(</w:t>
+      </w:r>
+      <w:proofErr w:type="spellStart"/>
+      <w:r>
+        <w:rPr>
+          <w:rFonts w:ascii="Segoe UI" w:hAnsi="Segoe UI" w:cs="Segoe UI"/>
+          <w:lang w:val="en-GB"/>
+        </w:rPr>
         <w:t>Bengio</w:t>
       </w:r>
       <w:proofErr w:type="spellEnd"/>
@@ -298,21 +527,128 @@
           <w:rFonts w:ascii="Segoe UI" w:hAnsi="Segoe UI" w:cs="Segoe UI"/>
           <w:lang w:val="en-GB"/>
         </w:rPr>
-        <w:t>, 1993</w:t>
-      </w:r>
-      <w:r>
-        <w:rPr>
-          <w:rFonts w:ascii="Segoe UI" w:hAnsi="Segoe UI" w:cs="Segoe UI"/>
-          <w:lang w:val="en-GB"/>
-        </w:rPr>
-        <w:t>, p. 13</w:t>
-      </w:r>
-      <w:r>
-        <w:rPr>
-          <w:rFonts w:ascii="Segoe UI" w:hAnsi="Segoe UI" w:cs="Segoe UI"/>
-          <w:lang w:val="en-GB"/>
-        </w:rPr>
-        <w:t>).</w:t>
+        <w:t xml:space="preserve">, Simard &amp; </w:t>
+      </w:r>
+      <w:proofErr w:type="spellStart"/>
+      <w:r>
+        <w:rPr>
+          <w:rFonts w:ascii="Segoe UI" w:hAnsi="Segoe UI" w:cs="Segoe UI"/>
+          <w:lang w:val="en-GB"/>
+        </w:rPr>
+        <w:t>Frasconi</w:t>
+      </w:r>
+      <w:proofErr w:type="spellEnd"/>
+      <w:r>
+        <w:rPr>
+          <w:rFonts w:ascii="Segoe UI" w:hAnsi="Segoe UI" w:cs="Segoe UI"/>
+          <w:lang w:val="en-GB"/>
+        </w:rPr>
+        <w:t>, 1994)</w:t>
+      </w:r>
+      <w:r>
+        <w:rPr>
+          <w:rFonts w:ascii="Segoe UI" w:hAnsi="Segoe UI" w:cs="Segoe UI"/>
+          <w:lang w:val="en-GB"/>
+        </w:rPr>
+        <w:t>. F</w:t>
+      </w:r>
+      <w:r>
+        <w:rPr>
+          <w:rFonts w:ascii="Segoe UI" w:hAnsi="Segoe UI" w:cs="Segoe UI"/>
+          <w:lang w:val="en-GB"/>
+        </w:rPr>
+        <w:t>or example</w:t>
+      </w:r>
+      <w:r>
+        <w:rPr>
+          <w:rFonts w:ascii="Segoe UI" w:hAnsi="Segoe UI" w:cs="Segoe UI"/>
+          <w:lang w:val="en-GB"/>
+        </w:rPr>
+        <w:t>, consider this sentence:</w:t>
+      </w:r>
+      <w:r>
+        <w:rPr>
+          <w:rFonts w:ascii="Segoe UI" w:hAnsi="Segoe UI" w:cs="Segoe UI"/>
+          <w:lang w:val="en-GB"/>
+        </w:rPr>
+        <w:t xml:space="preserve"> “</w:t>
+      </w:r>
+      <w:r>
+        <w:rPr>
+          <w:rFonts w:ascii="Segoe UI" w:hAnsi="Segoe UI" w:cs="Segoe UI"/>
+          <w:lang w:val="en-GB"/>
+        </w:rPr>
+        <w:t>W</w:t>
+      </w:r>
+      <w:r>
+        <w:rPr>
+          <w:rFonts w:ascii="Segoe UI" w:hAnsi="Segoe UI" w:cs="Segoe UI"/>
+          <w:lang w:val="en-GB"/>
+        </w:rPr>
+        <w:t xml:space="preserve">e visited Berlin, the capital of Germany”. Here, </w:t>
+      </w:r>
+      <w:r>
+        <w:rPr>
+          <w:rFonts w:ascii="Segoe UI" w:hAnsi="Segoe UI" w:cs="Segoe UI"/>
+          <w:lang w:val="en-GB"/>
+        </w:rPr>
+        <w:t xml:space="preserve">to predict </w:t>
+      </w:r>
+      <w:r>
+        <w:rPr>
+          <w:rFonts w:ascii="Segoe UI" w:hAnsi="Segoe UI" w:cs="Segoe UI"/>
+          <w:lang w:val="en-GB"/>
+        </w:rPr>
+        <w:t>“Germany”</w:t>
+      </w:r>
+      <w:r>
+        <w:rPr>
+          <w:rFonts w:ascii="Segoe UI" w:hAnsi="Segoe UI" w:cs="Segoe UI"/>
+          <w:lang w:val="en-GB"/>
+        </w:rPr>
+        <w:t xml:space="preserve">, it is essential to still remember “Berlin”. </w:t>
+      </w:r>
+      <w:r>
+        <w:rPr>
+          <w:rFonts w:ascii="Segoe UI" w:hAnsi="Segoe UI" w:cs="Segoe UI"/>
+          <w:lang w:val="en-GB"/>
+        </w:rPr>
+        <w:t xml:space="preserve">Should the distance between “Berlin” and “Germany” increase, </w:t>
+      </w:r>
+      <w:r>
+        <w:rPr>
+          <w:rFonts w:ascii="Segoe UI" w:hAnsi="Segoe UI" w:cs="Segoe UI"/>
+          <w:lang w:val="en-GB"/>
+        </w:rPr>
+        <w:t>however</w:t>
+      </w:r>
+      <w:r>
+        <w:rPr>
+          <w:rFonts w:ascii="Segoe UI" w:hAnsi="Segoe UI" w:cs="Segoe UI"/>
+          <w:lang w:val="en-GB"/>
+        </w:rPr>
+        <w:t xml:space="preserve">, then it becomes more difficult for conventional RNNs to </w:t>
+      </w:r>
+      <w:r>
+        <w:rPr>
+          <w:rFonts w:ascii="Segoe UI" w:hAnsi="Segoe UI" w:cs="Segoe UI"/>
+          <w:lang w:val="en-GB"/>
+        </w:rPr>
+        <w:t>make the right prediction</w:t>
+      </w:r>
+      <w:r>
+        <w:rPr>
+          <w:rFonts w:ascii="Segoe UI" w:hAnsi="Segoe UI" w:cs="Segoe UI"/>
+          <w:lang w:val="en-GB"/>
+        </w:rPr>
+        <w:t xml:space="preserve">. </w:t>
+      </w:r>
+      <w:r>
+        <w:rPr>
+          <w:rFonts w:ascii="Segoe UI" w:hAnsi="Segoe UI" w:cs="Segoe UI"/>
+          <w:lang w:val="en-GB"/>
+        </w:rPr>
+        <w:t>A crucial innovation in this respect</w:t>
       </w:r>
       <w:r>
         <w:rPr>
@@ -326,7 +662,14 @@
           <w:rFonts w:ascii="Segoe UI" w:hAnsi="Segoe UI" w:cs="Segoe UI"/>
           <w:lang w:val="en-GB"/>
         </w:rPr>
-        <w:t xml:space="preserve">A crucial innovation in this respect was </w:t>
+        <w:t>was the invention of</w:t>
+      </w:r>
+      <w:r>
+        <w:rPr>
+          <w:rFonts w:ascii="Segoe UI" w:hAnsi="Segoe UI" w:cs="Segoe UI"/>
+          <w:lang w:val="en-GB"/>
+        </w:rPr>
+        <w:t xml:space="preserve"> </w:t>
       </w:r>
       <w:r>
         <w:rPr>
@@ -340,7 +683,28 @@
           <w:rFonts w:ascii="Segoe UI" w:hAnsi="Segoe UI" w:cs="Segoe UI"/>
           <w:lang w:val="en-GB"/>
         </w:rPr>
-        <w:t xml:space="preserve">ong short-term memory (LSTM; </w:t>
+        <w:t xml:space="preserve">ong short-term memory </w:t>
+      </w:r>
+      <w:r>
+        <w:rPr>
+          <w:rFonts w:ascii="Segoe UI" w:hAnsi="Segoe UI" w:cs="Segoe UI"/>
+          <w:lang w:val="en-GB"/>
+        </w:rPr>
+        <w:t xml:space="preserve">(LSTM) </w:t>
+      </w:r>
+      <w:r>
+        <w:rPr>
+          <w:rFonts w:ascii="Segoe UI" w:hAnsi="Segoe UI" w:cs="Segoe UI"/>
+          <w:lang w:val="en-GB"/>
+        </w:rPr>
+        <w:t xml:space="preserve">networks </w:t>
+      </w:r>
+      <w:r>
+        <w:rPr>
+          <w:rFonts w:ascii="Segoe UI" w:hAnsi="Segoe UI" w:cs="Segoe UI"/>
+          <w:lang w:val="en-GB"/>
+        </w:rPr>
+        <w:t>(</w:t>
       </w:r>
       <w:proofErr w:type="spellStart"/>
       <w:r>
@@ -393,64 +757,35 @@
           <w:rFonts w:ascii="Segoe UI" w:hAnsi="Segoe UI" w:cs="Segoe UI"/>
           <w:lang w:val="en-GB"/>
         </w:rPr>
-        <w:t>): a network architecture in which the neurons…</w:t>
-      </w:r>
-    </w:p>
-    <w:p>
-      <w:pPr>
-        <w:rPr>
-          <w:rFonts w:ascii="Segoe UI" w:hAnsi="Segoe UI" w:cs="Segoe UI"/>
-          <w:lang w:val="en-GB"/>
-        </w:rPr>
-      </w:pPr>
-      <w:r>
-        <w:rPr>
-          <w:rFonts w:ascii="Segoe UI" w:hAnsi="Segoe UI" w:cs="Segoe UI"/>
-          <w:lang w:val="en-GB"/>
-        </w:rPr>
-        <w:t xml:space="preserve">Since the introduction of LSTM, </w:t>
-      </w:r>
-      <w:r>
-        <w:rPr>
-          <w:rFonts w:ascii="Segoe UI" w:hAnsi="Segoe UI" w:cs="Segoe UI"/>
-          <w:lang w:val="en-GB"/>
-        </w:rPr>
-        <w:t xml:space="preserve">RNNs have been shown to have great potential as SLMs. Their </w:t>
-      </w:r>
-      <w:r>
-        <w:rPr>
-          <w:rFonts w:ascii="Segoe UI" w:hAnsi="Segoe UI" w:cs="Segoe UI"/>
-          <w:lang w:val="en-GB"/>
-        </w:rPr>
-        <w:t xml:space="preserve">superiority over other type of </w:t>
-      </w:r>
-      <w:r>
-        <w:rPr>
-          <w:rFonts w:ascii="Segoe UI" w:hAnsi="Segoe UI" w:cs="Segoe UI"/>
-          <w:lang w:val="en-GB"/>
-        </w:rPr>
-        <w:t xml:space="preserve">SLMs </w:t>
-      </w:r>
-      <w:r>
-        <w:rPr>
-          <w:rFonts w:ascii="Segoe UI" w:hAnsi="Segoe UI" w:cs="Segoe UI"/>
-          <w:lang w:val="en-GB"/>
-        </w:rPr>
-        <w:t>has</w:t>
-      </w:r>
-      <w:r>
-        <w:rPr>
-          <w:rFonts w:ascii="Segoe UI" w:hAnsi="Segoe UI" w:cs="Segoe UI"/>
-          <w:lang w:val="en-GB"/>
-        </w:rPr>
-        <w:t>, among others,</w:t>
-      </w:r>
-      <w:r>
-        <w:rPr>
-          <w:rFonts w:ascii="Segoe UI" w:hAnsi="Segoe UI" w:cs="Segoe UI"/>
-          <w:lang w:val="en-GB"/>
-        </w:rPr>
-        <w:t xml:space="preserve"> been demonstrated by </w:t>
+        <w:t xml:space="preserve">): </w:t>
+      </w:r>
+      <w:r>
+        <w:rPr>
+          <w:rFonts w:ascii="Segoe UI" w:hAnsi="Segoe UI" w:cs="Segoe UI"/>
+          <w:lang w:val="en-GB"/>
+        </w:rPr>
+        <w:t xml:space="preserve">a specific type of RNN </w:t>
+      </w:r>
+      <w:r>
+        <w:rPr>
+          <w:rFonts w:ascii="Segoe UI" w:hAnsi="Segoe UI" w:cs="Segoe UI"/>
+          <w:lang w:val="en-GB"/>
+        </w:rPr>
+        <w:t>in which each cell consists of four interacting layers. Three gates regulate which information is let through, and which is forgotten.</w:t>
+      </w:r>
+      <w:r>
+        <w:rPr>
+          <w:rFonts w:ascii="Segoe UI" w:hAnsi="Segoe UI" w:cs="Segoe UI"/>
+          <w:lang w:val="en-GB"/>
+        </w:rPr>
+        <w:t xml:space="preserve"> </w:t>
+      </w:r>
+      <w:r>
+        <w:rPr>
+          <w:rFonts w:ascii="Segoe UI" w:hAnsi="Segoe UI" w:cs="Segoe UI"/>
+          <w:lang w:val="en-GB"/>
+        </w:rPr>
+        <w:t xml:space="preserve">In 2012, </w:t>
       </w:r>
       <w:proofErr w:type="spellStart"/>
       <w:r>
@@ -458,7 +793,7 @@
           <w:rFonts w:ascii="Segoe UI" w:hAnsi="Segoe UI" w:cs="Segoe UI"/>
           <w:lang w:val="en-GB"/>
         </w:rPr>
-        <w:t>Chelba</w:t>
+        <w:t>Sundermeyer</w:t>
       </w:r>
       <w:proofErr w:type="spellEnd"/>
       <w:r>
@@ -466,8 +801,39 @@
           <w:rFonts w:ascii="Segoe UI" w:hAnsi="Segoe UI" w:cs="Segoe UI"/>
           <w:lang w:val="en-GB"/>
         </w:rPr>
-        <w:t xml:space="preserve">, et al. (2014). </w:t>
-      </w:r>
+        <w:t xml:space="preserve">, Schlüter and Ney </w:t>
+      </w:r>
+      <w:r>
+        <w:rPr>
+          <w:rFonts w:ascii="Segoe UI" w:hAnsi="Segoe UI" w:cs="Segoe UI"/>
+          <w:lang w:val="en-GB"/>
+        </w:rPr>
+        <w:t>showed that LSTM networks yielded a perplexity about 8% lower than conventional RNNs.</w:t>
+      </w:r>
+    </w:p>
+    <w:p>
+      <w:pPr>
+        <w:rPr>
+          <w:rFonts w:ascii="Segoe UI" w:hAnsi="Segoe UI" w:cs="Segoe UI"/>
+          <w:lang w:val="en-GB"/>
+        </w:rPr>
+      </w:pPr>
+    </w:p>
+    <w:p>
+      <w:pPr>
+        <w:rPr>
+          <w:rFonts w:ascii="Segoe UI" w:hAnsi="Segoe UI" w:cs="Segoe UI"/>
+          <w:lang w:val="en-GB"/>
+        </w:rPr>
+      </w:pPr>
+    </w:p>
+    <w:p>
+      <w:pPr>
+        <w:rPr>
+          <w:rFonts w:ascii="Segoe UI" w:hAnsi="Segoe UI" w:cs="Segoe UI"/>
+          <w:lang w:val="en-GB"/>
+        </w:rPr>
+      </w:pPr>
       <w:r>
         <w:rPr>
           <w:rFonts w:ascii="Segoe UI" w:hAnsi="Segoe UI" w:cs="Segoe UI"/>
@@ -480,7 +846,7 @@
           <w:rFonts w:ascii="Segoe UI" w:hAnsi="Segoe UI" w:cs="Segoe UI"/>
           <w:lang w:val="en-GB"/>
         </w:rPr>
-        <w:t>spite, as a category of models,</w:t>
+        <w:t>spite</w:t>
       </w:r>
       <w:r>
         <w:rPr>
@@ -494,14 +860,224 @@
           <w:rFonts w:ascii="Segoe UI" w:hAnsi="Segoe UI" w:cs="Segoe UI"/>
           <w:lang w:val="en-GB"/>
         </w:rPr>
-        <w:t xml:space="preserve">currently </w:t>
-      </w:r>
-      <w:r>
-        <w:rPr>
-          <w:rFonts w:ascii="Segoe UI" w:hAnsi="Segoe UI" w:cs="Segoe UI"/>
-          <w:lang w:val="en-GB"/>
-        </w:rPr>
-        <w:t xml:space="preserve">being state-of-the-art, there are still many open questions regarding what the optimal architecture of such models would be. </w:t>
+        <w:t xml:space="preserve">being state-of-the-art, </w:t>
+      </w:r>
+      <w:r>
+        <w:rPr>
+          <w:rFonts w:ascii="Segoe UI" w:hAnsi="Segoe UI" w:cs="Segoe UI"/>
+          <w:lang w:val="en-GB"/>
+        </w:rPr>
+        <w:t xml:space="preserve">text generated by RNNs can currently still fairly easily be distinguished from human-generated text, usually because these texts are not very coherent. For example, </w:t>
+      </w:r>
+      <w:proofErr w:type="spellStart"/>
+      <w:r>
+        <w:rPr>
+          <w:rFonts w:ascii="Segoe UI" w:hAnsi="Segoe UI" w:cs="Segoe UI"/>
+          <w:lang w:val="en-GB"/>
+        </w:rPr>
+        <w:t>Karpathy</w:t>
+      </w:r>
+      <w:proofErr w:type="spellEnd"/>
+      <w:r>
+        <w:rPr>
+          <w:rFonts w:ascii="Segoe UI" w:hAnsi="Segoe UI" w:cs="Segoe UI"/>
+          <w:lang w:val="en-GB"/>
+        </w:rPr>
+        <w:t xml:space="preserve"> (2015) trained a 3-layer RNN with 512 nodes per layer on a corpus of all of Shakespeare’s work. This is a fragment of the text that was generated:</w:t>
+      </w:r>
+    </w:p>
+    <w:p>
+      <w:pPr>
+        <w:ind w:left="708"/>
+        <w:rPr>
+          <w:rFonts w:ascii="Segoe UI" w:hAnsi="Segoe UI" w:cs="Segoe UI"/>
+          <w:i/>
+          <w:lang w:val="en-GB"/>
+        </w:rPr>
+      </w:pPr>
+      <w:r>
+        <w:rPr>
+          <w:rFonts w:ascii="Segoe UI" w:hAnsi="Segoe UI" w:cs="Segoe UI"/>
+          <w:lang w:val="en-GB"/>
+        </w:rPr>
+        <w:br/>
+      </w:r>
+      <w:r>
+        <w:rPr>
+          <w:rFonts w:ascii="Segoe UI" w:hAnsi="Segoe UI" w:cs="Segoe UI"/>
+          <w:i/>
+          <w:lang w:val="en-GB"/>
+        </w:rPr>
+        <w:t>PANDARUS:</w:t>
+      </w:r>
+    </w:p>
+    <w:p>
+      <w:pPr>
+        <w:ind w:left="708"/>
+        <w:rPr>
+          <w:rFonts w:ascii="Segoe UI" w:hAnsi="Segoe UI" w:cs="Segoe UI"/>
+          <w:i/>
+          <w:lang w:val="en-GB"/>
+        </w:rPr>
+      </w:pPr>
+      <w:r>
+        <w:rPr>
+          <w:rFonts w:ascii="Segoe UI" w:hAnsi="Segoe UI" w:cs="Segoe UI"/>
+          <w:i/>
+          <w:lang w:val="en-GB"/>
+        </w:rPr>
+        <w:t>Alas, I think he shall be come approached and the day</w:t>
+      </w:r>
+    </w:p>
+    <w:p>
+      <w:pPr>
+        <w:ind w:left="708"/>
+        <w:rPr>
+          <w:rFonts w:ascii="Segoe UI" w:hAnsi="Segoe UI" w:cs="Segoe UI"/>
+          <w:i/>
+          <w:lang w:val="en-GB"/>
+        </w:rPr>
+      </w:pPr>
+      <w:r>
+        <w:rPr>
+          <w:rFonts w:ascii="Segoe UI" w:hAnsi="Segoe UI" w:cs="Segoe UI"/>
+          <w:i/>
+          <w:lang w:val="en-GB"/>
+        </w:rPr>
+        <w:t xml:space="preserve">When little </w:t>
+      </w:r>
+      <w:proofErr w:type="spellStart"/>
+      <w:r>
+        <w:rPr>
+          <w:rFonts w:ascii="Segoe UI" w:hAnsi="Segoe UI" w:cs="Segoe UI"/>
+          <w:i/>
+          <w:lang w:val="en-GB"/>
+        </w:rPr>
+        <w:t>srain</w:t>
+      </w:r>
+      <w:proofErr w:type="spellEnd"/>
+      <w:r>
+        <w:rPr>
+          <w:rFonts w:ascii="Segoe UI" w:hAnsi="Segoe UI" w:cs="Segoe UI"/>
+          <w:i/>
+          <w:lang w:val="en-GB"/>
+        </w:rPr>
+        <w:t xml:space="preserve"> would be </w:t>
+      </w:r>
+      <w:proofErr w:type="spellStart"/>
+      <w:r>
+        <w:rPr>
+          <w:rFonts w:ascii="Segoe UI" w:hAnsi="Segoe UI" w:cs="Segoe UI"/>
+          <w:i/>
+          <w:lang w:val="en-GB"/>
+        </w:rPr>
+        <w:t>attain'd</w:t>
+      </w:r>
+      <w:proofErr w:type="spellEnd"/>
+      <w:r>
+        <w:rPr>
+          <w:rFonts w:ascii="Segoe UI" w:hAnsi="Segoe UI" w:cs="Segoe UI"/>
+          <w:i/>
+          <w:lang w:val="en-GB"/>
+        </w:rPr>
+        <w:t xml:space="preserve"> into being never fed,</w:t>
+      </w:r>
+    </w:p>
+    <w:p>
+      <w:pPr>
+        <w:ind w:left="708"/>
+        <w:rPr>
+          <w:rFonts w:ascii="Segoe UI" w:hAnsi="Segoe UI" w:cs="Segoe UI"/>
+          <w:i/>
+          <w:lang w:val="en-GB"/>
+        </w:rPr>
+      </w:pPr>
+      <w:r>
+        <w:rPr>
+          <w:rFonts w:ascii="Segoe UI" w:hAnsi="Segoe UI" w:cs="Segoe UI"/>
+          <w:i/>
+          <w:lang w:val="en-GB"/>
+        </w:rPr>
+        <w:t>And who is but a chain and subjects of his death,</w:t>
+      </w:r>
+    </w:p>
+    <w:p>
+      <w:pPr>
+        <w:ind w:left="708"/>
+        <w:rPr>
+          <w:rFonts w:ascii="Segoe UI" w:hAnsi="Segoe UI" w:cs="Segoe UI"/>
+          <w:i/>
+          <w:lang w:val="en-GB"/>
+        </w:rPr>
+      </w:pPr>
+      <w:r>
+        <w:rPr>
+          <w:rFonts w:ascii="Segoe UI" w:hAnsi="Segoe UI" w:cs="Segoe UI"/>
+          <w:i/>
+          <w:lang w:val="en-GB"/>
+        </w:rPr>
+        <w:t>I should not sleep.</w:t>
+      </w:r>
+    </w:p>
+    <w:p>
+      <w:pPr>
+        <w:rPr>
+          <w:rFonts w:ascii="Segoe UI" w:hAnsi="Segoe UI" w:cs="Segoe UI"/>
+          <w:lang w:val="en-GB"/>
+        </w:rPr>
+      </w:pPr>
+    </w:p>
+    <w:p>
+      <w:pPr>
+        <w:rPr>
+          <w:rFonts w:ascii="Segoe UI" w:hAnsi="Segoe UI" w:cs="Segoe UI"/>
+          <w:lang w:val="en-GB"/>
+        </w:rPr>
+      </w:pPr>
+      <w:r>
+        <w:rPr>
+          <w:rFonts w:ascii="Segoe UI" w:hAnsi="Segoe UI" w:cs="Segoe UI"/>
+          <w:lang w:val="en-GB"/>
+        </w:rPr>
+        <w:lastRenderedPageBreak/>
+        <w:t xml:space="preserve">Thus, the quest to find the optimal architecture </w:t>
+      </w:r>
+    </w:p>
+    <w:p>
+      <w:pPr>
+        <w:rPr>
+          <w:rFonts w:ascii="Segoe UI" w:hAnsi="Segoe UI" w:cs="Segoe UI"/>
+          <w:lang w:val="en-GB"/>
+        </w:rPr>
+      </w:pPr>
+    </w:p>
+    <w:p>
+      <w:pPr>
+        <w:rPr>
+          <w:rFonts w:ascii="Segoe UI" w:hAnsi="Segoe UI" w:cs="Segoe UI"/>
+          <w:lang w:val="en-GB"/>
+        </w:rPr>
+      </w:pPr>
+      <w:r>
+        <w:rPr>
+          <w:rFonts w:ascii="Segoe UI" w:hAnsi="Segoe UI" w:cs="Segoe UI"/>
+          <w:lang w:val="en-GB"/>
+        </w:rPr>
+        <w:t xml:space="preserve">there are still many open questions regarding what the optimal architecture of such </w:t>
+      </w:r>
+      <w:r>
+        <w:rPr>
+          <w:rFonts w:ascii="Segoe UI" w:hAnsi="Segoe UI" w:cs="Segoe UI"/>
+          <w:lang w:val="en-GB"/>
+        </w:rPr>
+        <w:t xml:space="preserve">RNNs </w:t>
+      </w:r>
+      <w:r>
+        <w:rPr>
+          <w:rFonts w:ascii="Segoe UI" w:hAnsi="Segoe UI" w:cs="Segoe UI"/>
+          <w:lang w:val="en-GB"/>
+        </w:rPr>
+        <w:t xml:space="preserve">would be. </w:t>
       </w:r>
       <w:r>
         <w:rPr>
@@ -798,24 +1374,301 @@
       <w:pPr>
         <w:rPr>
           <w:rFonts w:ascii="Segoe UI" w:hAnsi="Segoe UI" w:cs="Segoe UI"/>
-          <w:lang w:val="en-GB"/>
-        </w:rPr>
-      </w:pPr>
-    </w:p>
-    <w:p>
-      <w:pPr>
-        <w:rPr>
-          <w:rFonts w:ascii="Segoe UI" w:hAnsi="Segoe UI" w:cs="Segoe UI"/>
-          <w:lang w:val="en-GB"/>
-        </w:rPr>
-      </w:pPr>
-      <w:r>
-        <w:rPr>
-          <w:rFonts w:ascii="Segoe UI" w:hAnsi="Segoe UI" w:cs="Segoe UI"/>
           <w:u w:val="single"/>
           <w:lang w:val="en-GB"/>
         </w:rPr>
+      </w:pPr>
+      <w:bookmarkStart w:id="0" w:name="_GoBack"/>
+      <w:r>
+        <w:rPr>
+          <w:rFonts w:ascii="Segoe UI" w:hAnsi="Segoe UI" w:cs="Segoe UI"/>
+          <w:u w:val="single"/>
+          <w:lang w:val="en-GB"/>
+        </w:rPr>
+        <w:t>Literature overview</w:t>
+      </w:r>
+    </w:p>
+    <w:bookmarkEnd w:id="0"/>
+    <w:p>
+      <w:pPr>
+        <w:rPr>
+          <w:rFonts w:ascii="Segoe UI" w:hAnsi="Segoe UI" w:cs="Segoe UI"/>
+          <w:lang w:val="en-GB"/>
+        </w:rPr>
+      </w:pPr>
+      <w:proofErr w:type="spellStart"/>
+      <w:r>
+        <w:rPr>
+          <w:rFonts w:ascii="Segoe UI" w:hAnsi="Segoe UI" w:cs="Segoe UI"/>
+          <w:lang w:val="en-GB"/>
+        </w:rPr>
+        <w:t>Chelba</w:t>
+      </w:r>
+      <w:proofErr w:type="spellEnd"/>
+      <w:r>
+        <w:rPr>
+          <w:rFonts w:ascii="Segoe UI" w:hAnsi="Segoe UI" w:cs="Segoe UI"/>
+          <w:lang w:val="en-GB"/>
+        </w:rPr>
+        <w:t xml:space="preserve"> et al. (2014) compared various types of SLMs on a billion word dataset, and demonstrated that RNNs achieved the lowest perplexity, meaning that they were best at predicting upcoming words.</w:t>
+      </w:r>
+      <w:r>
+        <w:rPr>
+          <w:rStyle w:val="Voetnootmarkering"/>
+          <w:rFonts w:ascii="Segoe UI" w:hAnsi="Segoe UI" w:cs="Segoe UI"/>
+          <w:lang w:val="en-GB"/>
+        </w:rPr>
+        <w:footnoteReference w:id="1"/>
+      </w:r>
+      <w:r>
+        <w:rPr>
+          <w:rFonts w:ascii="Segoe UI" w:hAnsi="Segoe UI" w:cs="Segoe UI"/>
+          <w:lang w:val="en-GB"/>
+        </w:rPr>
+        <w:t xml:space="preserve"> </w:t>
+      </w:r>
+      <w:r>
+        <w:rPr>
+          <w:rFonts w:ascii="Segoe UI" w:hAnsi="Segoe UI" w:cs="Segoe UI"/>
+          <w:lang w:val="en-GB"/>
+        </w:rPr>
+        <w:tab/>
+      </w:r>
+    </w:p>
+    <w:p>
+      <w:pPr>
+        <w:rPr>
+          <w:rFonts w:ascii="Segoe UI" w:hAnsi="Segoe UI" w:cs="Segoe UI"/>
+          <w:lang w:val="en-GB"/>
+        </w:rPr>
+      </w:pPr>
+      <w:proofErr w:type="spellStart"/>
+      <w:r>
+        <w:rPr>
+          <w:rFonts w:ascii="Segoe UI" w:hAnsi="Segoe UI" w:cs="Segoe UI"/>
+          <w:lang w:val="en-GB"/>
+        </w:rPr>
+        <w:t>Hermundstad</w:t>
+      </w:r>
+      <w:proofErr w:type="spellEnd"/>
+      <w:r>
+        <w:rPr>
+          <w:rFonts w:ascii="Segoe UI" w:hAnsi="Segoe UI" w:cs="Segoe UI"/>
+          <w:lang w:val="en-GB"/>
+        </w:rPr>
+        <w:t xml:space="preserve"> et al. (2011): compared neural network architectures</w:t>
+      </w:r>
+    </w:p>
+    <w:p>
+      <w:pPr>
+        <w:rPr>
+          <w:rFonts w:ascii="Segoe UI" w:hAnsi="Segoe UI" w:cs="Segoe UI"/>
+          <w:lang w:val="en-GB"/>
+        </w:rPr>
+      </w:pPr>
+      <w:r>
+        <w:rPr>
+          <w:rFonts w:ascii="Segoe UI" w:hAnsi="Segoe UI" w:cs="Segoe UI"/>
+        </w:rPr>
+        <w:t xml:space="preserve">Sak et al. </w:t>
+      </w:r>
+      <w:r>
+        <w:rPr>
+          <w:rFonts w:ascii="Segoe UI" w:hAnsi="Segoe UI" w:cs="Segoe UI"/>
+          <w:lang w:val="en-GB"/>
+        </w:rPr>
+        <w:t>(2014): same, but specifically for R</w:t>
+      </w:r>
+      <w:r>
+        <w:rPr>
+          <w:rFonts w:ascii="Segoe UI" w:hAnsi="Segoe UI" w:cs="Segoe UI"/>
+          <w:lang w:val="en-GB"/>
+        </w:rPr>
+        <w:t>NN LSTMs</w:t>
+      </w:r>
+      <w:r>
+        <w:rPr>
+          <w:rFonts w:ascii="Segoe UI" w:hAnsi="Segoe UI" w:cs="Segoe UI"/>
+          <w:lang w:val="en-GB"/>
+        </w:rPr>
+        <w:t>. Also information on how LSTMs work.</w:t>
+      </w:r>
+    </w:p>
+    <w:p>
+      <w:pPr>
+        <w:rPr>
+          <w:rFonts w:ascii="Segoe UI" w:hAnsi="Segoe UI" w:cs="Segoe UI"/>
+          <w:lang w:val="en-GB"/>
+        </w:rPr>
+      </w:pPr>
+      <w:proofErr w:type="spellStart"/>
+      <w:r>
+        <w:rPr>
+          <w:rFonts w:ascii="Segoe UI" w:hAnsi="Segoe UI" w:cs="Segoe UI"/>
+          <w:lang w:val="en-GB"/>
+        </w:rPr>
+        <w:t>Sutskever</w:t>
+      </w:r>
+      <w:proofErr w:type="spellEnd"/>
+      <w:r>
+        <w:rPr>
+          <w:rFonts w:ascii="Segoe UI" w:hAnsi="Segoe UI" w:cs="Segoe UI"/>
+          <w:lang w:val="en-GB"/>
+        </w:rPr>
+        <w:t xml:space="preserve"> et al. (2014): </w:t>
+      </w:r>
+      <w:r>
+        <w:rPr>
+          <w:rFonts w:ascii="Segoe UI" w:hAnsi="Segoe UI" w:cs="Segoe UI"/>
+          <w:lang w:val="en-GB"/>
+        </w:rPr>
+        <w:t>a relatively unoptimized neural network architecture which has much room for improvement outperforms a mature phrase-based SMT system</w:t>
+      </w:r>
+      <w:r>
+        <w:rPr>
+          <w:rFonts w:ascii="Segoe UI" w:hAnsi="Segoe UI" w:cs="Segoe UI"/>
+          <w:lang w:val="en-GB"/>
+        </w:rPr>
+        <w:t xml:space="preserve"> </w:t>
+      </w:r>
+      <w:r>
+        <w:rPr>
+          <w:rFonts w:ascii="Segoe UI" w:hAnsi="Segoe UI" w:cs="Segoe UI"/>
+          <w:lang w:val="en-GB"/>
+        </w:rPr>
+        <w:sym w:font="Wingdings" w:char="F0E0"/>
+      </w:r>
+      <w:r>
+        <w:rPr>
+          <w:rFonts w:ascii="Segoe UI" w:hAnsi="Segoe UI" w:cs="Segoe UI"/>
+          <w:lang w:val="en-GB"/>
+        </w:rPr>
+        <w:t xml:space="preserve"> because training takes so long, unoptimized ANNs are still often published</w:t>
+      </w:r>
+    </w:p>
+    <w:p>
+      <w:pPr>
+        <w:rPr>
+          <w:rFonts w:ascii="Segoe UI" w:hAnsi="Segoe UI" w:cs="Segoe UI"/>
+          <w:lang w:val="en-GB"/>
+        </w:rPr>
+      </w:pPr>
+      <w:proofErr w:type="spellStart"/>
+      <w:r>
+        <w:rPr>
+          <w:rFonts w:ascii="Segoe UI" w:hAnsi="Segoe UI" w:cs="Segoe UI"/>
+          <w:lang w:val="en-GB"/>
+        </w:rPr>
+        <w:t>Greff</w:t>
+      </w:r>
+      <w:proofErr w:type="spellEnd"/>
+      <w:r>
+        <w:rPr>
+          <w:rFonts w:ascii="Segoe UI" w:hAnsi="Segoe UI" w:cs="Segoe UI"/>
+          <w:lang w:val="en-GB"/>
+        </w:rPr>
+        <w:t xml:space="preserve"> et al. (2015): </w:t>
+      </w:r>
+      <w:r>
+        <w:rPr>
+          <w:rFonts w:ascii="Segoe UI" w:hAnsi="Segoe UI" w:cs="Segoe UI"/>
+          <w:lang w:val="en-GB"/>
+        </w:rPr>
+        <w:t>Each one differs from the vanilla LSTM by a single change. This allows us to isolate the effect of each of these changes on the performance of the architecture.</w:t>
+      </w:r>
+    </w:p>
+    <w:p>
+      <w:pPr>
+        <w:rPr>
+          <w:rFonts w:ascii="Segoe UI" w:hAnsi="Segoe UI" w:cs="Segoe UI"/>
+          <w:lang w:val="en-GB"/>
+        </w:rPr>
+      </w:pPr>
+      <w:proofErr w:type="spellStart"/>
+      <w:r>
+        <w:rPr>
+          <w:rFonts w:ascii="Segoe UI" w:hAnsi="Segoe UI" w:cs="Segoe UI"/>
+          <w:lang w:val="en-GB"/>
+        </w:rPr>
         <w:lastRenderedPageBreak/>
+        <w:t>Mikolov</w:t>
+      </w:r>
+      <w:proofErr w:type="spellEnd"/>
+      <w:r>
+        <w:rPr>
+          <w:rFonts w:ascii="Segoe UI" w:hAnsi="Segoe UI" w:cs="Segoe UI"/>
+          <w:lang w:val="en-GB"/>
+        </w:rPr>
+        <w:t xml:space="preserve"> et al. (2010) showed that RNNs are better than </w:t>
+      </w:r>
+      <w:r>
+        <w:rPr>
+          <w:rFonts w:ascii="Segoe UI" w:hAnsi="Segoe UI" w:cs="Segoe UI"/>
+          <w:i/>
+          <w:lang w:val="en-GB"/>
+        </w:rPr>
+        <w:t>N</w:t>
+      </w:r>
+      <w:r>
+        <w:rPr>
+          <w:rFonts w:ascii="Segoe UI" w:hAnsi="Segoe UI" w:cs="Segoe UI"/>
+          <w:lang w:val="en-GB"/>
+        </w:rPr>
+        <w:t>-grams.</w:t>
+      </w:r>
+    </w:p>
+    <w:p>
+      <w:pPr>
+        <w:rPr>
+          <w:rFonts w:ascii="Segoe UI" w:hAnsi="Segoe UI" w:cs="Segoe UI"/>
+          <w:lang w:val="en-GB"/>
+        </w:rPr>
+      </w:pPr>
+      <w:proofErr w:type="spellStart"/>
+      <w:r>
+        <w:rPr>
+          <w:rFonts w:ascii="Segoe UI" w:hAnsi="Segoe UI" w:cs="Segoe UI"/>
+          <w:lang w:val="en-GB"/>
+        </w:rPr>
+        <w:t>Sundermeyer</w:t>
+      </w:r>
+      <w:proofErr w:type="spellEnd"/>
+      <w:r>
+        <w:rPr>
+          <w:rFonts w:ascii="Segoe UI" w:hAnsi="Segoe UI" w:cs="Segoe UI"/>
+          <w:lang w:val="en-GB"/>
+        </w:rPr>
+        <w:t xml:space="preserve"> et al. (2012) showed that LSTM RNNs are better than conventional RNNs</w:t>
+      </w:r>
+      <w:r>
+        <w:rPr>
+          <w:rFonts w:ascii="Segoe UI" w:hAnsi="Segoe UI" w:cs="Segoe UI"/>
+          <w:lang w:val="en-GB"/>
+        </w:rPr>
+        <w:t xml:space="preserve"> by an 8% drop in perplexity. They also compared different model architectures.</w:t>
+      </w:r>
+    </w:p>
+    <w:p>
+      <w:pPr>
+        <w:rPr>
+          <w:rFonts w:ascii="Segoe UI" w:hAnsi="Segoe UI" w:cs="Segoe UI"/>
+          <w:lang w:val="en-GB"/>
+        </w:rPr>
+      </w:pPr>
+    </w:p>
+    <w:p>
+      <w:pPr>
+        <w:rPr>
+          <w:rFonts w:ascii="Segoe UI" w:hAnsi="Segoe UI" w:cs="Segoe UI"/>
+          <w:lang w:val="en-GB"/>
+        </w:rPr>
+      </w:pPr>
+      <w:r>
+        <w:rPr>
+          <w:rFonts w:ascii="Segoe UI" w:hAnsi="Segoe UI" w:cs="Segoe UI"/>
+          <w:u w:val="single"/>
+          <w:lang w:val="en-GB"/>
+        </w:rPr>
         <w:t>References</w:t>
       </w:r>
     </w:p>
@@ -861,43 +1714,40 @@
       <w:r>
         <w:rPr>
           <w:rFonts w:ascii="Segoe UI" w:hAnsi="Segoe UI" w:cs="Segoe UI"/>
-        </w:rPr>
-        <w:t xml:space="preserve">IEEE Transactions on </w:t>
+          <w:lang w:val="en-GB"/>
+        </w:rPr>
+        <w:t>IEEE Transactions on Neural Networks, 5(2), 157–166.</w:t>
+      </w:r>
+    </w:p>
+    <w:p>
+      <w:pPr>
+        <w:rPr>
+          <w:rFonts w:ascii="Segoe UI" w:hAnsi="Segoe UI" w:cs="Segoe UI"/>
+          <w:lang w:val="en-GB"/>
+        </w:rPr>
+      </w:pPr>
+      <w:r>
+        <w:rPr>
+          <w:rFonts w:ascii="Segoe UI" w:hAnsi="Segoe UI" w:cs="Segoe UI"/>
+          <w:lang w:val="en-GB"/>
+        </w:rPr>
+        <w:t xml:space="preserve">Hinton, G. E., Srivastava, N., </w:t>
       </w:r>
       <w:proofErr w:type="spellStart"/>
       <w:r>
         <w:rPr>
           <w:rFonts w:ascii="Segoe UI" w:hAnsi="Segoe UI" w:cs="Segoe UI"/>
-        </w:rPr>
-        <w:t>Neural</w:t>
+          <w:lang w:val="en-GB"/>
+        </w:rPr>
+        <w:t>Krizhevsky</w:t>
       </w:r>
       <w:proofErr w:type="spellEnd"/>
       <w:r>
         <w:rPr>
           <w:rFonts w:ascii="Segoe UI" w:hAnsi="Segoe UI" w:cs="Segoe UI"/>
-        </w:rPr>
-        <w:t xml:space="preserve"> Networks, 5(2), 157–166</w:t>
-      </w:r>
-      <w:r>
-        <w:rPr>
-          <w:rFonts w:ascii="Segoe UI" w:hAnsi="Segoe UI" w:cs="Segoe UI"/>
-        </w:rPr>
-        <w:t>.</w:t>
-      </w:r>
-    </w:p>
-    <w:p>
-      <w:pPr>
-        <w:rPr>
-          <w:rFonts w:ascii="Segoe UI" w:hAnsi="Segoe UI" w:cs="Segoe UI"/>
-          <w:lang w:val="en-GB"/>
-        </w:rPr>
-      </w:pPr>
-      <w:r>
-        <w:rPr>
-          <w:rFonts w:ascii="Segoe UI" w:hAnsi="Segoe UI" w:cs="Segoe UI"/>
-          <w:lang w:val="en-GB"/>
-        </w:rPr>
-        <w:t xml:space="preserve">Hinton, G. E., Srivastava, N., </w:t>
+          <w:lang w:val="en-GB"/>
+        </w:rPr>
+        <w:t xml:space="preserve">, A., </w:t>
       </w:r>
       <w:proofErr w:type="spellStart"/>
       <w:r>
@@ -905,7 +1755,7 @@
           <w:rFonts w:ascii="Segoe UI" w:hAnsi="Segoe UI" w:cs="Segoe UI"/>
           <w:lang w:val="en-GB"/>
         </w:rPr>
-        <w:t>Krizhevsky</w:t>
+        <w:t>Sutskever</w:t>
       </w:r>
       <w:proofErr w:type="spellEnd"/>
       <w:r>
@@ -913,7 +1763,7 @@
           <w:rFonts w:ascii="Segoe UI" w:hAnsi="Segoe UI" w:cs="Segoe UI"/>
           <w:lang w:val="en-GB"/>
         </w:rPr>
-        <w:t xml:space="preserve">, A., </w:t>
+        <w:t xml:space="preserve">, I., &amp; </w:t>
       </w:r>
       <w:proofErr w:type="spellStart"/>
       <w:r>
@@ -921,7 +1771,7 @@
           <w:rFonts w:ascii="Segoe UI" w:hAnsi="Segoe UI" w:cs="Segoe UI"/>
           <w:lang w:val="en-GB"/>
         </w:rPr>
-        <w:t>Sutskever</w:t>
+        <w:t>Salakhutdinov</w:t>
       </w:r>
       <w:proofErr w:type="spellEnd"/>
       <w:r>
@@ -929,7 +1779,7 @@
           <w:rFonts w:ascii="Segoe UI" w:hAnsi="Segoe UI" w:cs="Segoe UI"/>
           <w:lang w:val="en-GB"/>
         </w:rPr>
-        <w:t xml:space="preserve">, I., &amp; </w:t>
+        <w:t xml:space="preserve">, R. R. (2012). Improving neural networks by preventing co-adaptation of feature detectors. </w:t>
       </w:r>
       <w:proofErr w:type="spellStart"/>
       <w:r>
@@ -937,7 +1787,7 @@
           <w:rFonts w:ascii="Segoe UI" w:hAnsi="Segoe UI" w:cs="Segoe UI"/>
           <w:lang w:val="en-GB"/>
         </w:rPr>
-        <w:t>Salakhutdinov</w:t>
+        <w:t>arXiv</w:t>
       </w:r>
       <w:proofErr w:type="spellEnd"/>
       <w:r>
@@ -945,7 +1795,58 @@
           <w:rFonts w:ascii="Segoe UI" w:hAnsi="Segoe UI" w:cs="Segoe UI"/>
           <w:lang w:val="en-GB"/>
         </w:rPr>
-        <w:t xml:space="preserve">, R. R. (2012). Improving neural networks by preventing co-adaptation of feature detectors. </w:t>
+        <w:t xml:space="preserve"> preprint arXiv:1207.0580.</w:t>
+      </w:r>
+    </w:p>
+    <w:p>
+      <w:pPr>
+        <w:rPr>
+          <w:rFonts w:ascii="Segoe UI" w:hAnsi="Segoe UI" w:cs="Segoe UI"/>
+          <w:lang w:val="en-GB"/>
+        </w:rPr>
+      </w:pPr>
+      <w:hyperlink r:id="rId8" w:history="1">
+        <w:r>
+          <w:rPr>
+            <w:rStyle w:val="Hyperlink"/>
+            <w:rFonts w:ascii="Segoe UI" w:hAnsi="Segoe UI" w:cs="Segoe UI"/>
+            <w:lang w:val="en-GB"/>
+          </w:rPr>
+          <w:t>http://colah.github.io/posts/2015-08-Understanding-LSTMs/</w:t>
+        </w:r>
+      </w:hyperlink>
+    </w:p>
+    <w:p>
+      <w:pPr>
+        <w:rPr>
+          <w:rFonts w:ascii="Segoe UI" w:hAnsi="Segoe UI" w:cs="Segoe UI"/>
+          <w:lang w:val="en-GB"/>
+        </w:rPr>
+      </w:pPr>
+      <w:hyperlink r:id="rId9" w:history="1">
+        <w:r>
+          <w:rPr>
+            <w:rStyle w:val="Hyperlink"/>
+            <w:rFonts w:ascii="Segoe UI" w:hAnsi="Segoe UI" w:cs="Segoe UI"/>
+            <w:lang w:val="en-GB"/>
+          </w:rPr>
+          <w:t>http://karpathy.github.io/2015/05/21/rnn-effectiveness/</w:t>
+        </w:r>
+      </w:hyperlink>
+    </w:p>
+    <w:p>
+      <w:pPr>
+        <w:rPr>
+          <w:rFonts w:ascii="Segoe UI" w:hAnsi="Segoe UI" w:cs="Segoe UI"/>
+          <w:lang w:val="en-GB"/>
+        </w:rPr>
+      </w:pPr>
+      <w:r>
+        <w:rPr>
+          <w:rFonts w:ascii="Segoe UI" w:hAnsi="Segoe UI" w:cs="Segoe UI"/>
+          <w:lang w:val="en-GB"/>
+        </w:rPr>
+        <w:t xml:space="preserve">Sepp </w:t>
       </w:r>
       <w:proofErr w:type="spellStart"/>
       <w:r>
@@ -953,7 +1854,7 @@
           <w:rFonts w:ascii="Segoe UI" w:hAnsi="Segoe UI" w:cs="Segoe UI"/>
           <w:lang w:val="en-GB"/>
         </w:rPr>
-        <w:t>arXiv</w:t>
+        <w:t>Hochreiter</w:t>
       </w:r>
       <w:proofErr w:type="spellEnd"/>
       <w:r>
@@ -961,29 +1862,7 @@
           <w:rFonts w:ascii="Segoe UI" w:hAnsi="Segoe UI" w:cs="Segoe UI"/>
           <w:lang w:val="en-GB"/>
         </w:rPr>
-        <w:t xml:space="preserve"> preprint arXiv:1207.0580.</w:t>
-      </w:r>
-    </w:p>
-    <w:p>
-      <w:pPr>
-        <w:rPr>
-          <w:rFonts w:ascii="Segoe UI" w:hAnsi="Segoe UI" w:cs="Segoe UI"/>
-          <w:lang w:val="en-GB"/>
-        </w:rPr>
-      </w:pPr>
-    </w:p>
-    <w:p>
-      <w:pPr>
-        <w:rPr>
-          <w:rFonts w:ascii="Segoe UI" w:hAnsi="Segoe UI" w:cs="Segoe UI"/>
-        </w:rPr>
-      </w:pPr>
-      <w:r>
-        <w:rPr>
-          <w:rFonts w:ascii="Segoe UI" w:hAnsi="Segoe UI" w:cs="Segoe UI"/>
-          <w:lang w:val="en-GB"/>
-        </w:rPr>
-        <w:t xml:space="preserve">Sepp </w:t>
+        <w:t xml:space="preserve"> and Jürgen </w:t>
       </w:r>
       <w:proofErr w:type="spellStart"/>
       <w:r>
@@ -991,7 +1870,7 @@
           <w:rFonts w:ascii="Segoe UI" w:hAnsi="Segoe UI" w:cs="Segoe UI"/>
           <w:lang w:val="en-GB"/>
         </w:rPr>
-        <w:t>Hochreiter</w:t>
+        <w:t>Schmidhuber</w:t>
       </w:r>
       <w:proofErr w:type="spellEnd"/>
       <w:r>
@@ -999,7 +1878,7 @@
           <w:rFonts w:ascii="Segoe UI" w:hAnsi="Segoe UI" w:cs="Segoe UI"/>
           <w:lang w:val="en-GB"/>
         </w:rPr>
-        <w:t xml:space="preserve"> and Jürgen </w:t>
+        <w:t xml:space="preserve">. 1997. Long Short-Term Memory. Neural </w:t>
       </w:r>
       <w:proofErr w:type="spellStart"/>
       <w:r>
@@ -1007,7 +1886,7 @@
           <w:rFonts w:ascii="Segoe UI" w:hAnsi="Segoe UI" w:cs="Segoe UI"/>
           <w:lang w:val="en-GB"/>
         </w:rPr>
-        <w:t>Schmidhuber</w:t>
+        <w:t>Comput</w:t>
       </w:r>
       <w:proofErr w:type="spellEnd"/>
       <w:r>
@@ -1015,27 +1894,12 @@
           <w:rFonts w:ascii="Segoe UI" w:hAnsi="Segoe UI" w:cs="Segoe UI"/>
           <w:lang w:val="en-GB"/>
         </w:rPr>
-        <w:t xml:space="preserve">. 1997. Long Short-Term Memory. Neural </w:t>
-      </w:r>
-      <w:proofErr w:type="spellStart"/>
-      <w:r>
-        <w:rPr>
-          <w:rFonts w:ascii="Segoe UI" w:hAnsi="Segoe UI" w:cs="Segoe UI"/>
-          <w:lang w:val="en-GB"/>
-        </w:rPr>
-        <w:t>Comput</w:t>
-      </w:r>
-      <w:proofErr w:type="spellEnd"/>
-      <w:r>
-        <w:rPr>
-          <w:rFonts w:ascii="Segoe UI" w:hAnsi="Segoe UI" w:cs="Segoe UI"/>
-          <w:lang w:val="en-GB"/>
-        </w:rPr>
         <w:t xml:space="preserve">. </w:t>
       </w:r>
       <w:r>
         <w:rPr>
           <w:rFonts w:ascii="Segoe UI" w:hAnsi="Segoe UI" w:cs="Segoe UI"/>
+          <w:lang w:val="en-GB"/>
         </w:rPr>
         <w:t>9, 8 (November 1997), 1735-1780. DOI=http://dx.doi.org/10.1162/neco.1997.9.8.1</w:t>
       </w:r>
@@ -1047,16 +1911,24 @@
           <w:lang w:val="en-GB"/>
         </w:rPr>
       </w:pPr>
-    </w:p>
-    <w:p>
-      <w:pPr>
-        <w:rPr>
-          <w:rFonts w:ascii="Segoe UI" w:hAnsi="Segoe UI" w:cs="Segoe UI"/>
-          <w:lang w:val="en-GB"/>
-        </w:rPr>
-      </w:pPr>
-      <w:bookmarkStart w:id="0" w:name="_GoBack"/>
-      <w:bookmarkEnd w:id="0"/>
+      <w:hyperlink r:id="rId10" w:history="1">
+        <w:r>
+          <w:rPr>
+            <w:rStyle w:val="Hyperlink"/>
+            <w:rFonts w:ascii="Segoe UI" w:hAnsi="Segoe UI" w:cs="Segoe UI"/>
+            <w:lang w:val="en-GB"/>
+          </w:rPr>
+          <w:t>http://www.andreykurenkov.com/writing/a-brief-history-of-neural-nets-and-deep-learning-part-3/</w:t>
+        </w:r>
+      </w:hyperlink>
+    </w:p>
+    <w:p>
+      <w:pPr>
+        <w:rPr>
+          <w:rFonts w:ascii="Segoe UI" w:hAnsi="Segoe UI" w:cs="Segoe UI"/>
+          <w:lang w:val="en-GB"/>
+        </w:rPr>
+      </w:pPr>
     </w:p>
     <w:p>
       <w:pPr>
@@ -1075,6 +1947,7 @@
       </w:pPr>
     </w:p>
     <w:sectPr>
+      <w:footerReference w:type="default" r:id="rId11"/>
       <w:pgSz w:w="11906" w:h="16838"/>
       <w:pgMar w:top="1417" w:right="1417" w:bottom="1417" w:left="1417" w:header="708" w:footer="708" w:gutter="0"/>
       <w:cols w:space="708"/>
@@ -1082,6 +1955,143 @@
     </w:sectPr>
   </w:body>
 </w:document>
+</file>
+
+<file path=word/endnotes.xml><?xml version="1.0" encoding="utf-8"?>
+<w:endnotes xmlns:wpc="http://schemas.microsoft.com/office/word/2010/wordprocessingCanvas" xmlns:cx="http://schemas.microsoft.com/office/drawing/2014/chartex" xmlns:cx1="http://schemas.microsoft.com/office/drawing/2015/9/8/chartex" xmlns:cx2="http://schemas.microsoft.com/office/drawing/2015/10/21/chartex" xmlns:cx3="http://schemas.microsoft.com/office/drawing/2016/5/9/chartex" xmlns:cx4="http://schemas.microsoft.com/office/drawing/2016/5/10/chartex" xmlns:cx5="http://schemas.microsoft.com/office/drawing/2016/5/11/chartex" xmlns:cx6="http://schemas.microsoft.com/office/drawing/2016/5/12/chartex" xmlns:cx7="http://schemas.microsoft.com/office/drawing/2016/5/13/chartex" xmlns:cx8="http://schemas.microsoft.com/office/drawing/2016/5/14/chartex" xmlns:mc="http://schemas.openxmlformats.org/markup-compatibility/2006" xmlns:aink="http://schemas.microsoft.com/office/drawing/2016/ink" xmlns:o="urn:schemas-microsoft-com:office:office" xmlns:r="http://schemas.openxmlformats.org/officeDocument/2006/relationships" xmlns:m="http://schemas.openxmlformats.org/officeDocument/2006/math" xmlns:v="urn:schemas-microsoft-com:vml" xmlns:wp14="http://schemas.microsoft.com/office/word/2010/wordprocessingDrawing" xmlns:wp="http://schemas.openxmlformats.org/drawingml/2006/wordprocessingDrawing" xmlns:w10="urn:schemas-microsoft-com:office:word" xmlns:w="http://schemas.openxmlformats.org/wordprocessingml/2006/main" xmlns:w14="http://schemas.microsoft.com/office/word/2010/wordml" xmlns:w15="http://schemas.microsoft.com/office/word/2012/wordml" xmlns:w16se="http://schemas.microsoft.com/office/word/2015/wordml/symex" xmlns:wpg="http://schemas.microsoft.com/office/word/2010/wordprocessingGroup" xmlns:wpi="http://schemas.microsoft.com/office/word/2010/wordprocessingInk" xmlns:wne="http://schemas.microsoft.com/office/word/2006/wordml" xmlns:wps="http://schemas.microsoft.com/office/word/2010/wordprocessingShape" mc:Ignorable="w14 w15 w16se wp14">
+  <w:endnote w:type="separator" w:id="-1">
+    <w:p>
+      <w:pPr>
+        <w:spacing w:after="0" w:line="240" w:lineRule="auto"/>
+      </w:pPr>
+      <w:r>
+        <w:separator/>
+      </w:r>
+    </w:p>
+  </w:endnote>
+  <w:endnote w:type="continuationSeparator" w:id="0">
+    <w:p>
+      <w:pPr>
+        <w:spacing w:after="0" w:line="240" w:lineRule="auto"/>
+      </w:pPr>
+      <w:r>
+        <w:continuationSeparator/>
+      </w:r>
+    </w:p>
+  </w:endnote>
+</w:endnotes>
+</file>
+
+<file path=word/footer1.xml><?xml version="1.0" encoding="utf-8"?>
+<w:ftr xmlns:wpc="http://schemas.microsoft.com/office/word/2010/wordprocessingCanvas" xmlns:cx="http://schemas.microsoft.com/office/drawing/2014/chartex" xmlns:cx1="http://schemas.microsoft.com/office/drawing/2015/9/8/chartex" xmlns:cx2="http://schemas.microsoft.com/office/drawing/2015/10/21/chartex" xmlns:cx3="http://schemas.microsoft.com/office/drawing/2016/5/9/chartex" xmlns:cx4="http://schemas.microsoft.com/office/drawing/2016/5/10/chartex" xmlns:cx5="http://schemas.microsoft.com/office/drawing/2016/5/11/chartex" xmlns:cx6="http://schemas.microsoft.com/office/drawing/2016/5/12/chartex" xmlns:cx7="http://schemas.microsoft.com/office/drawing/2016/5/13/chartex" xmlns:cx8="http://schemas.microsoft.com/office/drawing/2016/5/14/chartex" xmlns:mc="http://schemas.openxmlformats.org/markup-compatibility/2006" xmlns:aink="http://schemas.microsoft.com/office/drawing/2016/ink" xmlns:o="urn:schemas-microsoft-com:office:office" xmlns:r="http://schemas.openxmlformats.org/officeDocument/2006/relationships" xmlns:m="http://schemas.openxmlformats.org/officeDocument/2006/math" xmlns:v="urn:schemas-microsoft-com:vml" xmlns:wp14="http://schemas.microsoft.com/office/word/2010/wordprocessingDrawing" xmlns:wp="http://schemas.openxmlformats.org/drawingml/2006/wordprocessingDrawing" xmlns:w10="urn:schemas-microsoft-com:office:word" xmlns:w="http://schemas.openxmlformats.org/wordprocessingml/2006/main" xmlns:w14="http://schemas.microsoft.com/office/word/2010/wordml" xmlns:w15="http://schemas.microsoft.com/office/word/2012/wordml" xmlns:w16se="http://schemas.microsoft.com/office/word/2015/wordml/symex" xmlns:wpg="http://schemas.microsoft.com/office/word/2010/wordprocessingGroup" xmlns:wpi="http://schemas.microsoft.com/office/word/2010/wordprocessingInk" xmlns:wne="http://schemas.microsoft.com/office/word/2006/wordml" xmlns:wps="http://schemas.microsoft.com/office/word/2010/wordprocessingShape" mc:Ignorable="w14 w15 w16se wp14">
+  <w:sdt>
+    <w:sdtPr>
+      <w:id w:val="1987512186"/>
+      <w:docPartObj>
+        <w:docPartGallery w:val="Page Numbers (Bottom of Page)"/>
+        <w:docPartUnique/>
+      </w:docPartObj>
+    </w:sdtPr>
+    <w:sdtContent>
+      <w:p>
+        <w:pPr>
+          <w:pStyle w:val="Voettekst"/>
+          <w:jc w:val="right"/>
+        </w:pPr>
+        <w:r>
+          <w:fldChar w:fldCharType="begin"/>
+        </w:r>
+        <w:r>
+          <w:instrText>PAGE   \* MERGEFORMAT</w:instrText>
+        </w:r>
+        <w:r>
+          <w:fldChar w:fldCharType="separate"/>
+        </w:r>
+        <w:r>
+          <w:rPr>
+            <w:noProof/>
+          </w:rPr>
+          <w:t>3</w:t>
+        </w:r>
+        <w:r>
+          <w:fldChar w:fldCharType="end"/>
+        </w:r>
+      </w:p>
+    </w:sdtContent>
+  </w:sdt>
+  <w:p>
+    <w:pPr>
+      <w:pStyle w:val="Voettekst"/>
+    </w:pPr>
+  </w:p>
+</w:ftr>
+</file>
+
+<file path=word/footnotes.xml><?xml version="1.0" encoding="utf-8"?>
+<w:footnotes xmlns:wpc="http://schemas.microsoft.com/office/word/2010/wordprocessingCanvas" xmlns:cx="http://schemas.microsoft.com/office/drawing/2014/chartex" xmlns:cx1="http://schemas.microsoft.com/office/drawing/2015/9/8/chartex" xmlns:cx2="http://schemas.microsoft.com/office/drawing/2015/10/21/chartex" xmlns:cx3="http://schemas.microsoft.com/office/drawing/2016/5/9/chartex" xmlns:cx4="http://schemas.microsoft.com/office/drawing/2016/5/10/chartex" xmlns:cx5="http://schemas.microsoft.com/office/drawing/2016/5/11/chartex" xmlns:cx6="http://schemas.microsoft.com/office/drawing/2016/5/12/chartex" xmlns:cx7="http://schemas.microsoft.com/office/drawing/2016/5/13/chartex" xmlns:cx8="http://schemas.microsoft.com/office/drawing/2016/5/14/chartex" xmlns:mc="http://schemas.openxmlformats.org/markup-compatibility/2006" xmlns:aink="http://schemas.microsoft.com/office/drawing/2016/ink" xmlns:o="urn:schemas-microsoft-com:office:office" xmlns:r="http://schemas.openxmlformats.org/officeDocument/2006/relationships" xmlns:m="http://schemas.openxmlformats.org/officeDocument/2006/math" xmlns:v="urn:schemas-microsoft-com:vml" xmlns:wp14="http://schemas.microsoft.com/office/word/2010/wordprocessingDrawing" xmlns:wp="http://schemas.openxmlformats.org/drawingml/2006/wordprocessingDrawing" xmlns:w10="urn:schemas-microsoft-com:office:word" xmlns:w="http://schemas.openxmlformats.org/wordprocessingml/2006/main" xmlns:w14="http://schemas.microsoft.com/office/word/2010/wordml" xmlns:w15="http://schemas.microsoft.com/office/word/2012/wordml" xmlns:w16se="http://schemas.microsoft.com/office/word/2015/wordml/symex" xmlns:wpg="http://schemas.microsoft.com/office/word/2010/wordprocessingGroup" xmlns:wpi="http://schemas.microsoft.com/office/word/2010/wordprocessingInk" xmlns:wne="http://schemas.microsoft.com/office/word/2006/wordml" xmlns:wps="http://schemas.microsoft.com/office/word/2010/wordprocessingShape" mc:Ignorable="w14 w15 w16se wp14">
+  <w:footnote w:type="separator" w:id="-1">
+    <w:p>
+      <w:pPr>
+        <w:spacing w:after="0" w:line="240" w:lineRule="auto"/>
+      </w:pPr>
+      <w:r>
+        <w:separator/>
+      </w:r>
+    </w:p>
+  </w:footnote>
+  <w:footnote w:type="continuationSeparator" w:id="0">
+    <w:p>
+      <w:pPr>
+        <w:spacing w:after="0" w:line="240" w:lineRule="auto"/>
+      </w:pPr>
+      <w:r>
+        <w:continuationSeparator/>
+      </w:r>
+    </w:p>
+  </w:footnote>
+  <w:footnote w:id="1">
+    <w:p>
+      <w:pPr>
+        <w:pStyle w:val="Voetnoottekst"/>
+        <w:rPr>
+          <w:lang w:val="en-GB"/>
+        </w:rPr>
+      </w:pPr>
+      <w:r>
+        <w:rPr>
+          <w:rStyle w:val="Voetnootmarkering"/>
+        </w:rPr>
+        <w:footnoteRef/>
+      </w:r>
+      <w:r>
+        <w:rPr>
+          <w:lang w:val="en-GB"/>
+        </w:rPr>
+        <w:t xml:space="preserve"> </w:t>
+      </w:r>
+      <w:r>
+        <w:rPr>
+          <w:lang w:val="en-GB"/>
+        </w:rPr>
+        <w:t xml:space="preserve">While </w:t>
+      </w:r>
+      <w:proofErr w:type="spellStart"/>
+      <w:r>
+        <w:rPr>
+          <w:lang w:val="en-GB"/>
+        </w:rPr>
+        <w:t>Chelba</w:t>
+      </w:r>
+      <w:proofErr w:type="spellEnd"/>
+      <w:r>
+        <w:rPr>
+          <w:lang w:val="en-GB"/>
+        </w:rPr>
+        <w:t xml:space="preserve"> et al. (2014) do not provide any details on their RNN architecture, we assume they used LSTMs, as their success in long-term dependencies has made them the default choice in SLM.</w:t>
+      </w:r>
+    </w:p>
+  </w:footnote>
+</w:footnotes>
 </file>
 
 <file path=word/numbering.xml><?xml version="1.0" encoding="utf-8"?>
@@ -1907,6 +2917,142 @@
       <w:contextualSpacing/>
     </w:pPr>
   </w:style>
+  <w:style w:type="character" w:styleId="Hyperlink">
+    <w:name w:val="Hyperlink"/>
+    <w:basedOn w:val="Standaardalinea-lettertype"/>
+    <w:uiPriority w:val="99"/>
+    <w:unhideWhenUsed/>
+    <w:rsid w:val="00C56570"/>
+    <w:rPr>
+      <w:color w:val="0563C1" w:themeColor="hyperlink"/>
+      <w:u w:val="single"/>
+    </w:rPr>
+  </w:style>
+  <w:style w:type="character" w:styleId="Vermelding">
+    <w:name w:val="Mention"/>
+    <w:basedOn w:val="Standaardalinea-lettertype"/>
+    <w:uiPriority w:val="99"/>
+    <w:semiHidden/>
+    <w:unhideWhenUsed/>
+    <w:rsid w:val="00C56570"/>
+    <w:rPr>
+      <w:color w:val="2B579A"/>
+      <w:shd w:val="clear" w:color="auto" w:fill="E6E6E6"/>
+    </w:rPr>
+  </w:style>
+  <w:style w:type="paragraph" w:styleId="Voetnoottekst">
+    <w:name w:val="footnote text"/>
+    <w:basedOn w:val="Standaard"/>
+    <w:link w:val="VoetnoottekstChar"/>
+    <w:uiPriority w:val="99"/>
+    <w:semiHidden/>
+    <w:unhideWhenUsed/>
+    <w:rsid w:val="00C919DD"/>
+    <w:pPr>
+      <w:spacing w:after="0" w:line="240" w:lineRule="auto"/>
+    </w:pPr>
+    <w:rPr>
+      <w:sz w:val="20"/>
+      <w:szCs w:val="20"/>
+    </w:rPr>
+  </w:style>
+  <w:style w:type="character" w:customStyle="1" w:styleId="VoetnoottekstChar">
+    <w:name w:val="Voetnoottekst Char"/>
+    <w:basedOn w:val="Standaardalinea-lettertype"/>
+    <w:link w:val="Voetnoottekst"/>
+    <w:uiPriority w:val="99"/>
+    <w:semiHidden/>
+    <w:rsid w:val="00C919DD"/>
+    <w:rPr>
+      <w:sz w:val="20"/>
+      <w:szCs w:val="20"/>
+    </w:rPr>
+  </w:style>
+  <w:style w:type="character" w:styleId="Voetnootmarkering">
+    <w:name w:val="footnote reference"/>
+    <w:basedOn w:val="Standaardalinea-lettertype"/>
+    <w:uiPriority w:val="99"/>
+    <w:semiHidden/>
+    <w:unhideWhenUsed/>
+    <w:rsid w:val="00C919DD"/>
+    <w:rPr>
+      <w:vertAlign w:val="superscript"/>
+    </w:rPr>
+  </w:style>
+  <w:style w:type="paragraph" w:styleId="HTML-voorafopgemaakt">
+    <w:name w:val="HTML Preformatted"/>
+    <w:basedOn w:val="Standaard"/>
+    <w:link w:val="HTML-voorafopgemaaktChar"/>
+    <w:uiPriority w:val="99"/>
+    <w:semiHidden/>
+    <w:unhideWhenUsed/>
+    <w:rsid w:val="005B5B03"/>
+    <w:pPr>
+      <w:spacing w:after="0" w:line="240" w:lineRule="auto"/>
+    </w:pPr>
+    <w:rPr>
+      <w:rFonts w:ascii="Consolas" w:hAnsi="Consolas"/>
+      <w:sz w:val="20"/>
+      <w:szCs w:val="20"/>
+    </w:rPr>
+  </w:style>
+  <w:style w:type="character" w:customStyle="1" w:styleId="HTML-voorafopgemaaktChar">
+    <w:name w:val="HTML - vooraf opgemaakt Char"/>
+    <w:basedOn w:val="Standaardalinea-lettertype"/>
+    <w:link w:val="HTML-voorafopgemaakt"/>
+    <w:uiPriority w:val="99"/>
+    <w:semiHidden/>
+    <w:rsid w:val="005B5B03"/>
+    <w:rPr>
+      <w:rFonts w:ascii="Consolas" w:hAnsi="Consolas"/>
+      <w:sz w:val="20"/>
+      <w:szCs w:val="20"/>
+    </w:rPr>
+  </w:style>
+  <w:style w:type="paragraph" w:styleId="Koptekst">
+    <w:name w:val="header"/>
+    <w:basedOn w:val="Standaard"/>
+    <w:link w:val="KoptekstChar"/>
+    <w:uiPriority w:val="99"/>
+    <w:unhideWhenUsed/>
+    <w:rsid w:val="003268E1"/>
+    <w:pPr>
+      <w:tabs>
+        <w:tab w:val="center" w:pos="4536"/>
+        <w:tab w:val="right" w:pos="9072"/>
+      </w:tabs>
+      <w:spacing w:after="0" w:line="240" w:lineRule="auto"/>
+    </w:pPr>
+  </w:style>
+  <w:style w:type="character" w:customStyle="1" w:styleId="KoptekstChar">
+    <w:name w:val="Koptekst Char"/>
+    <w:basedOn w:val="Standaardalinea-lettertype"/>
+    <w:link w:val="Koptekst"/>
+    <w:uiPriority w:val="99"/>
+    <w:rsid w:val="003268E1"/>
+  </w:style>
+  <w:style w:type="paragraph" w:styleId="Voettekst">
+    <w:name w:val="footer"/>
+    <w:basedOn w:val="Standaard"/>
+    <w:link w:val="VoettekstChar"/>
+    <w:uiPriority w:val="99"/>
+    <w:unhideWhenUsed/>
+    <w:rsid w:val="003268E1"/>
+    <w:pPr>
+      <w:tabs>
+        <w:tab w:val="center" w:pos="4536"/>
+        <w:tab w:val="right" w:pos="9072"/>
+      </w:tabs>
+      <w:spacing w:after="0" w:line="240" w:lineRule="auto"/>
+    </w:pPr>
+  </w:style>
+  <w:style w:type="character" w:customStyle="1" w:styleId="VoettekstChar">
+    <w:name w:val="Voettekst Char"/>
+    <w:basedOn w:val="Standaardalinea-lettertype"/>
+    <w:link w:val="Voettekst"/>
+    <w:uiPriority w:val="99"/>
+    <w:rsid w:val="003268E1"/>
+  </w:style>
 </w:styles>
 </file>
 
@@ -2169,4 +3315,16 @@
     </a:ext>
   </a:extLst>
 </a:theme>
+</file>
+
+<file path=customXml/item1.xml><?xml version="1.0" encoding="utf-8"?>
+<b:Sources xmlns:b="http://schemas.openxmlformats.org/officeDocument/2006/bibliography" xmlns="http://schemas.openxmlformats.org/officeDocument/2006/bibliography" SelectedStyle="\APASixthEditionOfficeOnline.xsl" StyleName="APA" Version="6"/>
+</file>
+
+<file path=customXml/itemProps1.xml><?xml version="1.0" encoding="utf-8"?>
+<ds:datastoreItem xmlns:ds="http://schemas.openxmlformats.org/officeDocument/2006/customXml" ds:itemID="{0B4271C5-86E1-41C1-8A0F-D3B489631C13}">
+  <ds:schemaRefs>
+    <ds:schemaRef ds:uri="http://schemas.openxmlformats.org/officeDocument/2006/bibliography"/>
+  </ds:schemaRefs>
+</ds:datastoreItem>
 </file>
</xml_diff>

<commit_message>
Added summaries for Sak et al. (2014) and Greff et al. (2015)
</commit_message>
<xml_diff>
--- a/Introduction.docx
+++ b/Introduction.docx
@@ -1,6 +1,6 @@
 
 <file path=word/document.xml><?xml version="1.0" encoding="utf-8"?>
-<w:document xmlns:wpc="http://schemas.microsoft.com/office/word/2010/wordprocessingCanvas" xmlns:cx="http://schemas.microsoft.com/office/drawing/2014/chartex" xmlns:cx1="http://schemas.microsoft.com/office/drawing/2015/9/8/chartex" xmlns:cx2="http://schemas.microsoft.com/office/drawing/2015/10/21/chartex" xmlns:cx3="http://schemas.microsoft.com/office/drawing/2016/5/9/chartex" xmlns:cx4="http://schemas.microsoft.com/office/drawing/2016/5/10/chartex" xmlns:cx5="http://schemas.microsoft.com/office/drawing/2016/5/11/chartex" xmlns:cx6="http://schemas.microsoft.com/office/drawing/2016/5/12/chartex" xmlns:cx7="http://schemas.microsoft.com/office/drawing/2016/5/13/chartex" xmlns:cx8="http://schemas.microsoft.com/office/drawing/2016/5/14/chartex" xmlns:mc="http://schemas.openxmlformats.org/markup-compatibility/2006" xmlns:aink="http://schemas.microsoft.com/office/drawing/2016/ink" xmlns:o="urn:schemas-microsoft-com:office:office" xmlns:r="http://schemas.openxmlformats.org/officeDocument/2006/relationships" xmlns:m="http://schemas.openxmlformats.org/officeDocument/2006/math" xmlns:v="urn:schemas-microsoft-com:vml" xmlns:wp14="http://schemas.microsoft.com/office/word/2010/wordprocessingDrawing" xmlns:wp="http://schemas.openxmlformats.org/drawingml/2006/wordprocessingDrawing" xmlns:w10="urn:schemas-microsoft-com:office:word" xmlns:w="http://schemas.openxmlformats.org/wordprocessingml/2006/main" xmlns:w14="http://schemas.microsoft.com/office/word/2010/wordml" xmlns:w15="http://schemas.microsoft.com/office/word/2012/wordml" xmlns:w16se="http://schemas.microsoft.com/office/word/2015/wordml/symex" xmlns:wpg="http://schemas.microsoft.com/office/word/2010/wordprocessingGroup" xmlns:wpi="http://schemas.microsoft.com/office/word/2010/wordprocessingInk" xmlns:wne="http://schemas.microsoft.com/office/word/2006/wordml" xmlns:wps="http://schemas.microsoft.com/office/word/2010/wordprocessingShape" mc:Ignorable="w14 w15 w16se wp14">
+<w:document xmlns:wpc="http://schemas.microsoft.com/office/word/2010/wordprocessingCanvas" xmlns:cx="http://schemas.microsoft.com/office/drawing/2014/chartex" xmlns:cx1="http://schemas.microsoft.com/office/drawing/2015/9/8/chartex" xmlns:mc="http://schemas.openxmlformats.org/markup-compatibility/2006" xmlns:o="urn:schemas-microsoft-com:office:office" xmlns:r="http://schemas.openxmlformats.org/officeDocument/2006/relationships" xmlns:m="http://schemas.openxmlformats.org/officeDocument/2006/math" xmlns:v="urn:schemas-microsoft-com:vml" xmlns:wp14="http://schemas.microsoft.com/office/word/2010/wordprocessingDrawing" xmlns:wp="http://schemas.openxmlformats.org/drawingml/2006/wordprocessingDrawing" xmlns:w10="urn:schemas-microsoft-com:office:word" xmlns:w="http://schemas.openxmlformats.org/wordprocessingml/2006/main" xmlns:w14="http://schemas.microsoft.com/office/word/2010/wordml" xmlns:w15="http://schemas.microsoft.com/office/word/2012/wordml" xmlns:w16se="http://schemas.microsoft.com/office/word/2015/wordml/symex" xmlns:wpg="http://schemas.microsoft.com/office/word/2010/wordprocessingGroup" xmlns:wpi="http://schemas.microsoft.com/office/word/2010/wordprocessingInk" xmlns:wne="http://schemas.microsoft.com/office/word/2006/wordml" xmlns:wps="http://schemas.microsoft.com/office/word/2010/wordprocessingShape" mc:Ignorable="w14 w15 w16se wp14">
   <w:body>
     <w:p>
       <w:pPr>
@@ -59,39 +59,7 @@
           <w:rFonts w:ascii="Segoe UI" w:hAnsi="Segoe UI" w:cs="Segoe UI"/>
           <w:lang w:val="en-GB"/>
         </w:rPr>
-        <w:t xml:space="preserve"> (</w:t>
-      </w:r>
-      <w:proofErr w:type="spellStart"/>
-      <w:r>
-        <w:rPr>
-          <w:rFonts w:ascii="Segoe UI" w:hAnsi="Segoe UI" w:cs="Segoe UI"/>
-          <w:lang w:val="en-GB"/>
-        </w:rPr>
-        <w:t>Zhai</w:t>
-      </w:r>
-      <w:proofErr w:type="spellEnd"/>
-      <w:r>
-        <w:rPr>
-          <w:rFonts w:ascii="Segoe UI" w:hAnsi="Segoe UI" w:cs="Segoe UI"/>
-          <w:lang w:val="en-GB"/>
-        </w:rPr>
-        <w:t xml:space="preserve"> &amp; </w:t>
-      </w:r>
-      <w:proofErr w:type="spellStart"/>
-      <w:r>
-        <w:rPr>
-          <w:rFonts w:ascii="Segoe UI" w:hAnsi="Segoe UI" w:cs="Segoe UI"/>
-          <w:lang w:val="en-GB"/>
-        </w:rPr>
-        <w:t>Massung</w:t>
-      </w:r>
-      <w:proofErr w:type="spellEnd"/>
-      <w:r>
-        <w:rPr>
-          <w:rFonts w:ascii="Segoe UI" w:hAnsi="Segoe UI" w:cs="Segoe UI"/>
-          <w:lang w:val="en-GB"/>
-        </w:rPr>
-        <w:t>, 2016, p. 50)</w:t>
+        <w:t xml:space="preserve"> (Zhai &amp; Massung, 2016, p. 50)</w:t>
       </w:r>
       <w:r>
         <w:rPr>
@@ -311,94 +279,14 @@
           <w:rFonts w:ascii="Segoe UI" w:hAnsi="Segoe UI" w:cs="Segoe UI"/>
           <w:lang w:val="en-GB"/>
         </w:rPr>
-        <w:t xml:space="preserve">by </w:t>
-      </w:r>
-      <w:proofErr w:type="spellStart"/>
-      <w:r>
-        <w:rPr>
-          <w:rFonts w:ascii="Segoe UI" w:hAnsi="Segoe UI" w:cs="Segoe UI"/>
-          <w:lang w:val="en-GB"/>
-        </w:rPr>
-        <w:t>Mikolov</w:t>
-      </w:r>
-      <w:proofErr w:type="spellEnd"/>
-      <w:r>
-        <w:rPr>
-          <w:rFonts w:ascii="Segoe UI" w:hAnsi="Segoe UI" w:cs="Segoe UI"/>
-          <w:lang w:val="en-GB"/>
-        </w:rPr>
-        <w:t xml:space="preserve">, </w:t>
-      </w:r>
-      <w:proofErr w:type="spellStart"/>
-      <w:r>
-        <w:rPr>
-          <w:rFonts w:ascii="Segoe UI" w:hAnsi="Segoe UI" w:cs="Segoe UI"/>
-          <w:lang w:val="en-GB"/>
-        </w:rPr>
-        <w:t>Karafiát</w:t>
-      </w:r>
-      <w:proofErr w:type="spellEnd"/>
-      <w:r>
-        <w:rPr>
-          <w:rFonts w:ascii="Segoe UI" w:hAnsi="Segoe UI" w:cs="Segoe UI"/>
-          <w:lang w:val="en-GB"/>
-        </w:rPr>
-        <w:t xml:space="preserve">, </w:t>
-      </w:r>
-      <w:proofErr w:type="spellStart"/>
-      <w:r>
-        <w:rPr>
-          <w:rFonts w:ascii="Segoe UI" w:hAnsi="Segoe UI" w:cs="Segoe UI"/>
-          <w:lang w:val="en-GB"/>
-        </w:rPr>
-        <w:t>Burget</w:t>
-      </w:r>
-      <w:proofErr w:type="spellEnd"/>
-      <w:r>
-        <w:rPr>
-          <w:rFonts w:ascii="Segoe UI" w:hAnsi="Segoe UI" w:cs="Segoe UI"/>
-          <w:lang w:val="en-GB"/>
-        </w:rPr>
-        <w:t xml:space="preserve">, </w:t>
-      </w:r>
-      <w:proofErr w:type="spellStart"/>
-      <w:r>
-        <w:rPr>
-          <w:rFonts w:ascii="Segoe UI" w:hAnsi="Segoe UI" w:cs="Segoe UI"/>
-          <w:lang w:val="en-GB"/>
-        </w:rPr>
-        <w:t>Č</w:t>
-      </w:r>
-      <w:r>
-        <w:rPr>
-          <w:rFonts w:ascii="Segoe UI" w:hAnsi="Segoe UI" w:cs="Segoe UI"/>
-          <w:lang w:val="en-GB"/>
-        </w:rPr>
-        <w:t>ernocký</w:t>
-      </w:r>
-      <w:proofErr w:type="spellEnd"/>
-      <w:r>
-        <w:rPr>
-          <w:rFonts w:ascii="Segoe UI" w:hAnsi="Segoe UI" w:cs="Segoe UI"/>
-          <w:lang w:val="en-GB"/>
-        </w:rPr>
-        <w:t xml:space="preserve"> and </w:t>
-      </w:r>
-      <w:proofErr w:type="spellStart"/>
-      <w:r>
-        <w:rPr>
-          <w:rFonts w:ascii="Segoe UI" w:hAnsi="Segoe UI" w:cs="Segoe UI"/>
-          <w:lang w:val="en-GB"/>
-        </w:rPr>
-        <w:t>Khudanpur</w:t>
-      </w:r>
-      <w:proofErr w:type="spellEnd"/>
-      <w:r>
-        <w:rPr>
-          <w:rFonts w:ascii="Segoe UI" w:hAnsi="Segoe UI" w:cs="Segoe UI"/>
-          <w:lang w:val="en-GB"/>
-        </w:rPr>
-        <w:t xml:space="preserve"> (2010), whose </w:t>
+        <w:t>by Mikolov, Karafiát, Burget, Č</w:t>
+      </w:r>
+      <w:r>
+        <w:rPr>
+          <w:rFonts w:ascii="Segoe UI" w:hAnsi="Segoe UI" w:cs="Segoe UI"/>
+          <w:lang w:val="en-GB"/>
+        </w:rPr>
+        <w:t xml:space="preserve">ernocký and Khudanpur (2010), whose </w:t>
       </w:r>
       <w:r>
         <w:rPr>
@@ -497,7 +385,133 @@
           <w:rFonts w:ascii="Segoe UI" w:hAnsi="Segoe UI" w:cs="Segoe UI"/>
           <w:lang w:val="en-GB"/>
         </w:rPr>
-        <w:t>r short-term dependences</w:t>
+        <w:t>r short-term dependenc</w:t>
+      </w:r>
+      <w:r>
+        <w:rPr>
+          <w:rFonts w:ascii="Segoe UI" w:hAnsi="Segoe UI" w:cs="Segoe UI"/>
+          <w:lang w:val="en-GB"/>
+        </w:rPr>
+        <w:t>i</w:t>
+      </w:r>
+      <w:r>
+        <w:rPr>
+          <w:rFonts w:ascii="Segoe UI" w:hAnsi="Segoe UI" w:cs="Segoe UI"/>
+          <w:lang w:val="en-GB"/>
+        </w:rPr>
+        <w:t>es</w:t>
+      </w:r>
+      <w:r>
+        <w:rPr>
+          <w:rFonts w:ascii="Segoe UI" w:hAnsi="Segoe UI" w:cs="Segoe UI"/>
+          <w:lang w:val="en-GB"/>
+        </w:rPr>
+        <w:t xml:space="preserve"> (Bengio, Simard &amp; Frasconi, 1994)</w:t>
+      </w:r>
+      <w:r>
+        <w:rPr>
+          <w:rFonts w:ascii="Segoe UI" w:hAnsi="Segoe UI" w:cs="Segoe UI"/>
+          <w:lang w:val="en-GB"/>
+        </w:rPr>
+        <w:t>. F</w:t>
+      </w:r>
+      <w:r>
+        <w:rPr>
+          <w:rFonts w:ascii="Segoe UI" w:hAnsi="Segoe UI" w:cs="Segoe UI"/>
+          <w:lang w:val="en-GB"/>
+        </w:rPr>
+        <w:t>or example</w:t>
+      </w:r>
+      <w:r>
+        <w:rPr>
+          <w:rFonts w:ascii="Segoe UI" w:hAnsi="Segoe UI" w:cs="Segoe UI"/>
+          <w:lang w:val="en-GB"/>
+        </w:rPr>
+        <w:t>, consider this sentence:</w:t>
+      </w:r>
+      <w:r>
+        <w:rPr>
+          <w:rFonts w:ascii="Segoe UI" w:hAnsi="Segoe UI" w:cs="Segoe UI"/>
+          <w:lang w:val="en-GB"/>
+        </w:rPr>
+        <w:t xml:space="preserve"> “</w:t>
+      </w:r>
+      <w:r>
+        <w:rPr>
+          <w:rFonts w:ascii="Segoe UI" w:hAnsi="Segoe UI" w:cs="Segoe UI"/>
+          <w:lang w:val="en-GB"/>
+        </w:rPr>
+        <w:t>W</w:t>
+      </w:r>
+      <w:r>
+        <w:rPr>
+          <w:rFonts w:ascii="Segoe UI" w:hAnsi="Segoe UI" w:cs="Segoe UI"/>
+          <w:lang w:val="en-GB"/>
+        </w:rPr>
+        <w:t xml:space="preserve">e visited Berlin, the capital of Germany”. Here, </w:t>
+      </w:r>
+      <w:r>
+        <w:rPr>
+          <w:rFonts w:ascii="Segoe UI" w:hAnsi="Segoe UI" w:cs="Segoe UI"/>
+          <w:lang w:val="en-GB"/>
+        </w:rPr>
+        <w:t xml:space="preserve">to predict </w:t>
+      </w:r>
+      <w:r>
+        <w:rPr>
+          <w:rFonts w:ascii="Segoe UI" w:hAnsi="Segoe UI" w:cs="Segoe UI"/>
+          <w:lang w:val="en-GB"/>
+        </w:rPr>
+        <w:t>“Germany”</w:t>
+      </w:r>
+      <w:r>
+        <w:rPr>
+          <w:rFonts w:ascii="Segoe UI" w:hAnsi="Segoe UI" w:cs="Segoe UI"/>
+          <w:lang w:val="en-GB"/>
+        </w:rPr>
+        <w:t xml:space="preserve">, it is essential to still remember “Berlin”. </w:t>
+      </w:r>
+      <w:r>
+        <w:rPr>
+          <w:rFonts w:ascii="Segoe UI" w:hAnsi="Segoe UI" w:cs="Segoe UI"/>
+          <w:lang w:val="en-GB"/>
+        </w:rPr>
+        <w:t xml:space="preserve">Should the distance between “Berlin” and “Germany” increase, </w:t>
+      </w:r>
+      <w:r>
+        <w:rPr>
+          <w:rFonts w:ascii="Segoe UI" w:hAnsi="Segoe UI" w:cs="Segoe UI"/>
+          <w:lang w:val="en-GB"/>
+        </w:rPr>
+        <w:t>however</w:t>
+      </w:r>
+      <w:r>
+        <w:rPr>
+          <w:rFonts w:ascii="Segoe UI" w:hAnsi="Segoe UI" w:cs="Segoe UI"/>
+          <w:lang w:val="en-GB"/>
+        </w:rPr>
+        <w:t xml:space="preserve">, then it becomes more difficult for conventional RNNs to </w:t>
+      </w:r>
+      <w:r>
+        <w:rPr>
+          <w:rFonts w:ascii="Segoe UI" w:hAnsi="Segoe UI" w:cs="Segoe UI"/>
+          <w:lang w:val="en-GB"/>
+        </w:rPr>
+        <w:t>make the right prediction</w:t>
+      </w:r>
+      <w:r>
+        <w:rPr>
+          <w:rFonts w:ascii="Segoe UI" w:hAnsi="Segoe UI" w:cs="Segoe UI"/>
+          <w:lang w:val="en-GB"/>
+        </w:rPr>
+        <w:t xml:space="preserve">. </w:t>
+      </w:r>
+      <w:r>
+        <w:rPr>
+          <w:rFonts w:ascii="Segoe UI" w:hAnsi="Segoe UI" w:cs="Segoe UI"/>
+          <w:lang w:val="en-GB"/>
+        </w:rPr>
+        <w:t>A crucial innovation in this respect</w:t>
       </w:r>
       <w:r>
         <w:rPr>
@@ -511,144 +525,119 @@
           <w:rFonts w:ascii="Segoe UI" w:hAnsi="Segoe UI" w:cs="Segoe UI"/>
           <w:lang w:val="en-GB"/>
         </w:rPr>
+        <w:t>was the invention of</w:t>
+      </w:r>
+      <w:r>
+        <w:rPr>
+          <w:rFonts w:ascii="Segoe UI" w:hAnsi="Segoe UI" w:cs="Segoe UI"/>
+          <w:lang w:val="en-GB"/>
+        </w:rPr>
+        <w:t xml:space="preserve"> </w:t>
+      </w:r>
+      <w:r>
+        <w:rPr>
+          <w:rFonts w:ascii="Segoe UI" w:hAnsi="Segoe UI" w:cs="Segoe UI"/>
+          <w:lang w:val="en-GB"/>
+        </w:rPr>
+        <w:t>l</w:t>
+      </w:r>
+      <w:r>
+        <w:rPr>
+          <w:rFonts w:ascii="Segoe UI" w:hAnsi="Segoe UI" w:cs="Segoe UI"/>
+          <w:lang w:val="en-GB"/>
+        </w:rPr>
+        <w:t xml:space="preserve">ong short-term memory </w:t>
+      </w:r>
+      <w:r>
+        <w:rPr>
+          <w:rFonts w:ascii="Segoe UI" w:hAnsi="Segoe UI" w:cs="Segoe UI"/>
+          <w:lang w:val="en-GB"/>
+        </w:rPr>
+        <w:t xml:space="preserve">(LSTM) </w:t>
+      </w:r>
+      <w:r>
+        <w:rPr>
+          <w:rFonts w:ascii="Segoe UI" w:hAnsi="Segoe UI" w:cs="Segoe UI"/>
+          <w:lang w:val="en-GB"/>
+        </w:rPr>
+        <w:t xml:space="preserve">networks </w:t>
+      </w:r>
+      <w:r>
+        <w:rPr>
+          <w:rFonts w:ascii="Segoe UI" w:hAnsi="Segoe UI" w:cs="Segoe UI"/>
+          <w:lang w:val="en-GB"/>
+        </w:rPr>
         <w:t>(</w:t>
       </w:r>
-      <w:proofErr w:type="spellStart"/>
-      <w:r>
-        <w:rPr>
-          <w:rFonts w:ascii="Segoe UI" w:hAnsi="Segoe UI" w:cs="Segoe UI"/>
-          <w:lang w:val="en-GB"/>
-        </w:rPr>
-        <w:t>Bengio</w:t>
-      </w:r>
-      <w:proofErr w:type="spellEnd"/>
-      <w:r>
-        <w:rPr>
-          <w:rFonts w:ascii="Segoe UI" w:hAnsi="Segoe UI" w:cs="Segoe UI"/>
-          <w:lang w:val="en-GB"/>
-        </w:rPr>
-        <w:t xml:space="preserve">, Simard &amp; </w:t>
-      </w:r>
-      <w:proofErr w:type="spellStart"/>
-      <w:r>
-        <w:rPr>
-          <w:rFonts w:ascii="Segoe UI" w:hAnsi="Segoe UI" w:cs="Segoe UI"/>
-          <w:lang w:val="en-GB"/>
-        </w:rPr>
-        <w:t>Frasconi</w:t>
-      </w:r>
-      <w:proofErr w:type="spellEnd"/>
-      <w:r>
-        <w:rPr>
-          <w:rFonts w:ascii="Segoe UI" w:hAnsi="Segoe UI" w:cs="Segoe UI"/>
-          <w:lang w:val="en-GB"/>
-        </w:rPr>
-        <w:t>, 1994)</w:t>
-      </w:r>
-      <w:r>
-        <w:rPr>
-          <w:rFonts w:ascii="Segoe UI" w:hAnsi="Segoe UI" w:cs="Segoe UI"/>
-          <w:lang w:val="en-GB"/>
-        </w:rPr>
-        <w:t>. F</w:t>
-      </w:r>
-      <w:r>
-        <w:rPr>
-          <w:rFonts w:ascii="Segoe UI" w:hAnsi="Segoe UI" w:cs="Segoe UI"/>
-          <w:lang w:val="en-GB"/>
-        </w:rPr>
-        <w:t>or example</w:t>
-      </w:r>
-      <w:r>
-        <w:rPr>
-          <w:rFonts w:ascii="Segoe UI" w:hAnsi="Segoe UI" w:cs="Segoe UI"/>
-          <w:lang w:val="en-GB"/>
-        </w:rPr>
-        <w:t>, consider this sentence:</w:t>
-      </w:r>
-      <w:r>
-        <w:rPr>
-          <w:rFonts w:ascii="Segoe UI" w:hAnsi="Segoe UI" w:cs="Segoe UI"/>
-          <w:lang w:val="en-GB"/>
-        </w:rPr>
-        <w:t xml:space="preserve"> “</w:t>
-      </w:r>
-      <w:r>
-        <w:rPr>
-          <w:rFonts w:ascii="Segoe UI" w:hAnsi="Segoe UI" w:cs="Segoe UI"/>
-          <w:lang w:val="en-GB"/>
-        </w:rPr>
-        <w:t>W</w:t>
-      </w:r>
-      <w:r>
-        <w:rPr>
-          <w:rFonts w:ascii="Segoe UI" w:hAnsi="Segoe UI" w:cs="Segoe UI"/>
-          <w:lang w:val="en-GB"/>
-        </w:rPr>
-        <w:t xml:space="preserve">e visited Berlin, the capital of Germany”. Here, </w:t>
-      </w:r>
-      <w:r>
-        <w:rPr>
-          <w:rFonts w:ascii="Segoe UI" w:hAnsi="Segoe UI" w:cs="Segoe UI"/>
-          <w:lang w:val="en-GB"/>
-        </w:rPr>
-        <w:t xml:space="preserve">to predict </w:t>
-      </w:r>
-      <w:r>
-        <w:rPr>
-          <w:rFonts w:ascii="Segoe UI" w:hAnsi="Segoe UI" w:cs="Segoe UI"/>
-          <w:lang w:val="en-GB"/>
-        </w:rPr>
-        <w:t>“Germany”</w:t>
-      </w:r>
-      <w:r>
-        <w:rPr>
-          <w:rFonts w:ascii="Segoe UI" w:hAnsi="Segoe UI" w:cs="Segoe UI"/>
-          <w:lang w:val="en-GB"/>
-        </w:rPr>
-        <w:t xml:space="preserve">, it is essential to still remember “Berlin”. </w:t>
-      </w:r>
-      <w:r>
-        <w:rPr>
-          <w:rFonts w:ascii="Segoe UI" w:hAnsi="Segoe UI" w:cs="Segoe UI"/>
-          <w:lang w:val="en-GB"/>
-        </w:rPr>
-        <w:t xml:space="preserve">Should the distance between “Berlin” and “Germany” increase, </w:t>
-      </w:r>
-      <w:r>
-        <w:rPr>
-          <w:rFonts w:ascii="Segoe UI" w:hAnsi="Segoe UI" w:cs="Segoe UI"/>
-          <w:lang w:val="en-GB"/>
-        </w:rPr>
-        <w:t>however</w:t>
-      </w:r>
-      <w:r>
-        <w:rPr>
-          <w:rFonts w:ascii="Segoe UI" w:hAnsi="Segoe UI" w:cs="Segoe UI"/>
-          <w:lang w:val="en-GB"/>
-        </w:rPr>
-        <w:t xml:space="preserve">, then it becomes more difficult for conventional RNNs to </w:t>
-      </w:r>
-      <w:r>
-        <w:rPr>
-          <w:rFonts w:ascii="Segoe UI" w:hAnsi="Segoe UI" w:cs="Segoe UI"/>
-          <w:lang w:val="en-GB"/>
-        </w:rPr>
-        <w:t>make the right prediction</w:t>
-      </w:r>
-      <w:r>
-        <w:rPr>
-          <w:rFonts w:ascii="Segoe UI" w:hAnsi="Segoe UI" w:cs="Segoe UI"/>
-          <w:lang w:val="en-GB"/>
-        </w:rPr>
-        <w:t xml:space="preserve">. </w:t>
-      </w:r>
-      <w:r>
-        <w:rPr>
-          <w:rFonts w:ascii="Segoe UI" w:hAnsi="Segoe UI" w:cs="Segoe UI"/>
-          <w:lang w:val="en-GB"/>
-        </w:rPr>
-        <w:t>A crucial innovation in this respect</w:t>
+      <w:r>
+        <w:rPr>
+          <w:rFonts w:ascii="Segoe UI" w:hAnsi="Segoe UI" w:cs="Segoe UI"/>
+          <w:lang w:val="en-GB"/>
+        </w:rPr>
+        <w:t>Hochreit</w:t>
+      </w:r>
+      <w:r>
+        <w:rPr>
+          <w:rFonts w:ascii="Segoe UI" w:hAnsi="Segoe UI" w:cs="Segoe UI"/>
+          <w:lang w:val="en-GB"/>
+        </w:rPr>
+        <w:t xml:space="preserve">er and Schmidhuber, </w:t>
+      </w:r>
+      <w:r>
+        <w:rPr>
+          <w:rFonts w:ascii="Segoe UI" w:hAnsi="Segoe UI" w:cs="Segoe UI"/>
+          <w:lang w:val="en-GB"/>
+        </w:rPr>
+        <w:t>1997</w:t>
+      </w:r>
+      <w:r>
+        <w:rPr>
+          <w:rFonts w:ascii="Segoe UI" w:hAnsi="Segoe UI" w:cs="Segoe UI"/>
+          <w:lang w:val="en-GB"/>
+        </w:rPr>
+        <w:t xml:space="preserve">): </w:t>
+      </w:r>
+      <w:r>
+        <w:rPr>
+          <w:rFonts w:ascii="Segoe UI" w:hAnsi="Segoe UI" w:cs="Segoe UI"/>
+          <w:lang w:val="en-GB"/>
+        </w:rPr>
+        <w:t xml:space="preserve">a specific type of RNN </w:t>
+      </w:r>
+      <w:r>
+        <w:rPr>
+          <w:rFonts w:ascii="Segoe UI" w:hAnsi="Segoe UI" w:cs="Segoe UI"/>
+          <w:lang w:val="en-GB"/>
+        </w:rPr>
+        <w:t xml:space="preserve">in which each </w:t>
+      </w:r>
+      <w:r>
+        <w:rPr>
+          <w:rFonts w:ascii="Segoe UI" w:hAnsi="Segoe UI" w:cs="Segoe UI"/>
+          <w:lang w:val="en-GB"/>
+        </w:rPr>
+        <w:t xml:space="preserve">neuron </w:t>
+      </w:r>
+      <w:r>
+        <w:rPr>
+          <w:rFonts w:ascii="Segoe UI" w:hAnsi="Segoe UI" w:cs="Segoe UI"/>
+          <w:lang w:val="en-GB"/>
+        </w:rPr>
+        <w:t xml:space="preserve">consists of four interacting layers. </w:t>
+      </w:r>
+      <w:r>
+        <w:rPr>
+          <w:rFonts w:ascii="Segoe UI" w:hAnsi="Segoe UI" w:cs="Segoe UI"/>
+          <w:lang w:val="en-GB"/>
+        </w:rPr>
+        <w:t>Within a neuron, t</w:t>
+      </w:r>
+      <w:r>
+        <w:rPr>
+          <w:rFonts w:ascii="Segoe UI" w:hAnsi="Segoe UI" w:cs="Segoe UI"/>
+          <w:lang w:val="en-GB"/>
+        </w:rPr>
+        <w:t>hree gates regulate which information is let through, and which is forgotten.</w:t>
       </w:r>
       <w:r>
         <w:rPr>
@@ -662,7 +651,43 @@
           <w:rFonts w:ascii="Segoe UI" w:hAnsi="Segoe UI" w:cs="Segoe UI"/>
           <w:lang w:val="en-GB"/>
         </w:rPr>
-        <w:t>was the invention of</w:t>
+        <w:t xml:space="preserve">In 2012, </w:t>
+      </w:r>
+      <w:r>
+        <w:rPr>
+          <w:rFonts w:ascii="Segoe UI" w:hAnsi="Segoe UI" w:cs="Segoe UI"/>
+          <w:lang w:val="en-GB"/>
+        </w:rPr>
+        <w:t xml:space="preserve">Sundermeyer, Schlüter and Ney </w:t>
+      </w:r>
+      <w:r>
+        <w:rPr>
+          <w:rFonts w:ascii="Segoe UI" w:hAnsi="Segoe UI" w:cs="Segoe UI"/>
+          <w:lang w:val="en-GB"/>
+        </w:rPr>
+        <w:t>showed that LSTM networks yielded a perplexity about 8% lower than conventional RNNs.</w:t>
+      </w:r>
+    </w:p>
+    <w:p>
+      <w:pPr>
+        <w:rPr>
+          <w:rFonts w:ascii="Segoe UI" w:hAnsi="Segoe UI" w:cs="Segoe UI"/>
+          <w:lang w:val="en-GB"/>
+        </w:rPr>
+      </w:pPr>
+      <w:r>
+        <w:rPr>
+          <w:rFonts w:ascii="Segoe UI" w:hAnsi="Segoe UI" w:cs="Segoe UI"/>
+          <w:lang w:val="en-GB"/>
+        </w:rPr>
+        <w:t>De</w:t>
+      </w:r>
+      <w:r>
+        <w:rPr>
+          <w:rFonts w:ascii="Segoe UI" w:hAnsi="Segoe UI" w:cs="Segoe UI"/>
+          <w:lang w:val="en-GB"/>
+        </w:rPr>
+        <w:t>spite</w:t>
       </w:r>
       <w:r>
         <w:rPr>
@@ -676,190 +701,6 @@
           <w:rFonts w:ascii="Segoe UI" w:hAnsi="Segoe UI" w:cs="Segoe UI"/>
           <w:lang w:val="en-GB"/>
         </w:rPr>
-        <w:t>l</w:t>
-      </w:r>
-      <w:r>
-        <w:rPr>
-          <w:rFonts w:ascii="Segoe UI" w:hAnsi="Segoe UI" w:cs="Segoe UI"/>
-          <w:lang w:val="en-GB"/>
-        </w:rPr>
-        <w:t xml:space="preserve">ong short-term memory </w:t>
-      </w:r>
-      <w:r>
-        <w:rPr>
-          <w:rFonts w:ascii="Segoe UI" w:hAnsi="Segoe UI" w:cs="Segoe UI"/>
-          <w:lang w:val="en-GB"/>
-        </w:rPr>
-        <w:t xml:space="preserve">(LSTM) </w:t>
-      </w:r>
-      <w:r>
-        <w:rPr>
-          <w:rFonts w:ascii="Segoe UI" w:hAnsi="Segoe UI" w:cs="Segoe UI"/>
-          <w:lang w:val="en-GB"/>
-        </w:rPr>
-        <w:t xml:space="preserve">networks </w:t>
-      </w:r>
-      <w:r>
-        <w:rPr>
-          <w:rFonts w:ascii="Segoe UI" w:hAnsi="Segoe UI" w:cs="Segoe UI"/>
-          <w:lang w:val="en-GB"/>
-        </w:rPr>
-        <w:t>(</w:t>
-      </w:r>
-      <w:proofErr w:type="spellStart"/>
-      <w:r>
-        <w:rPr>
-          <w:rFonts w:ascii="Segoe UI" w:hAnsi="Segoe UI" w:cs="Segoe UI"/>
-          <w:lang w:val="en-GB"/>
-        </w:rPr>
-        <w:t>Hochreit</w:t>
-      </w:r>
-      <w:r>
-        <w:rPr>
-          <w:rFonts w:ascii="Segoe UI" w:hAnsi="Segoe UI" w:cs="Segoe UI"/>
-          <w:lang w:val="en-GB"/>
-        </w:rPr>
-        <w:t>er</w:t>
-      </w:r>
-      <w:proofErr w:type="spellEnd"/>
-      <w:r>
-        <w:rPr>
-          <w:rFonts w:ascii="Segoe UI" w:hAnsi="Segoe UI" w:cs="Segoe UI"/>
-          <w:lang w:val="en-GB"/>
-        </w:rPr>
-        <w:t xml:space="preserve"> and </w:t>
-      </w:r>
-      <w:proofErr w:type="spellStart"/>
-      <w:r>
-        <w:rPr>
-          <w:rFonts w:ascii="Segoe UI" w:hAnsi="Segoe UI" w:cs="Segoe UI"/>
-          <w:lang w:val="en-GB"/>
-        </w:rPr>
-        <w:t>Schmidhuber</w:t>
-      </w:r>
-      <w:proofErr w:type="spellEnd"/>
-      <w:r>
-        <w:rPr>
-          <w:rFonts w:ascii="Segoe UI" w:hAnsi="Segoe UI" w:cs="Segoe UI"/>
-          <w:lang w:val="en-GB"/>
-        </w:rPr>
-        <w:t xml:space="preserve">, </w:t>
-      </w:r>
-      <w:r>
-        <w:rPr>
-          <w:rFonts w:ascii="Segoe UI" w:hAnsi="Segoe UI" w:cs="Segoe UI"/>
-          <w:lang w:val="en-GB"/>
-        </w:rPr>
-        <w:t>1997</w:t>
-      </w:r>
-      <w:r>
-        <w:rPr>
-          <w:rFonts w:ascii="Segoe UI" w:hAnsi="Segoe UI" w:cs="Segoe UI"/>
-          <w:lang w:val="en-GB"/>
-        </w:rPr>
-        <w:t xml:space="preserve">): </w:t>
-      </w:r>
-      <w:r>
-        <w:rPr>
-          <w:rFonts w:ascii="Segoe UI" w:hAnsi="Segoe UI" w:cs="Segoe UI"/>
-          <w:lang w:val="en-GB"/>
-        </w:rPr>
-        <w:t xml:space="preserve">a specific type of RNN </w:t>
-      </w:r>
-      <w:r>
-        <w:rPr>
-          <w:rFonts w:ascii="Segoe UI" w:hAnsi="Segoe UI" w:cs="Segoe UI"/>
-          <w:lang w:val="en-GB"/>
-        </w:rPr>
-        <w:t>in which each cell consists of four interacting layers. Three gates regulate which information is let through, and which is forgotten.</w:t>
-      </w:r>
-      <w:r>
-        <w:rPr>
-          <w:rFonts w:ascii="Segoe UI" w:hAnsi="Segoe UI" w:cs="Segoe UI"/>
-          <w:lang w:val="en-GB"/>
-        </w:rPr>
-        <w:t xml:space="preserve"> </w:t>
-      </w:r>
-      <w:r>
-        <w:rPr>
-          <w:rFonts w:ascii="Segoe UI" w:hAnsi="Segoe UI" w:cs="Segoe UI"/>
-          <w:lang w:val="en-GB"/>
-        </w:rPr>
-        <w:t xml:space="preserve">In 2012, </w:t>
-      </w:r>
-      <w:proofErr w:type="spellStart"/>
-      <w:r>
-        <w:rPr>
-          <w:rFonts w:ascii="Segoe UI" w:hAnsi="Segoe UI" w:cs="Segoe UI"/>
-          <w:lang w:val="en-GB"/>
-        </w:rPr>
-        <w:t>Sundermeyer</w:t>
-      </w:r>
-      <w:proofErr w:type="spellEnd"/>
-      <w:r>
-        <w:rPr>
-          <w:rFonts w:ascii="Segoe UI" w:hAnsi="Segoe UI" w:cs="Segoe UI"/>
-          <w:lang w:val="en-GB"/>
-        </w:rPr>
-        <w:t xml:space="preserve">, Schlüter and Ney </w:t>
-      </w:r>
-      <w:r>
-        <w:rPr>
-          <w:rFonts w:ascii="Segoe UI" w:hAnsi="Segoe UI" w:cs="Segoe UI"/>
-          <w:lang w:val="en-GB"/>
-        </w:rPr>
-        <w:t>showed that LSTM networks yielded a perplexity about 8% lower than conventional RNNs.</w:t>
-      </w:r>
-    </w:p>
-    <w:p>
-      <w:pPr>
-        <w:rPr>
-          <w:rFonts w:ascii="Segoe UI" w:hAnsi="Segoe UI" w:cs="Segoe UI"/>
-          <w:lang w:val="en-GB"/>
-        </w:rPr>
-      </w:pPr>
-    </w:p>
-    <w:p>
-      <w:pPr>
-        <w:rPr>
-          <w:rFonts w:ascii="Segoe UI" w:hAnsi="Segoe UI" w:cs="Segoe UI"/>
-          <w:lang w:val="en-GB"/>
-        </w:rPr>
-      </w:pPr>
-    </w:p>
-    <w:p>
-      <w:pPr>
-        <w:rPr>
-          <w:rFonts w:ascii="Segoe UI" w:hAnsi="Segoe UI" w:cs="Segoe UI"/>
-          <w:lang w:val="en-GB"/>
-        </w:rPr>
-      </w:pPr>
-      <w:r>
-        <w:rPr>
-          <w:rFonts w:ascii="Segoe UI" w:hAnsi="Segoe UI" w:cs="Segoe UI"/>
-          <w:lang w:val="en-GB"/>
-        </w:rPr>
-        <w:t>De</w:t>
-      </w:r>
-      <w:r>
-        <w:rPr>
-          <w:rFonts w:ascii="Segoe UI" w:hAnsi="Segoe UI" w:cs="Segoe UI"/>
-          <w:lang w:val="en-GB"/>
-        </w:rPr>
-        <w:t>spite</w:t>
-      </w:r>
-      <w:r>
-        <w:rPr>
-          <w:rFonts w:ascii="Segoe UI" w:hAnsi="Segoe UI" w:cs="Segoe UI"/>
-          <w:lang w:val="en-GB"/>
-        </w:rPr>
-        <w:t xml:space="preserve"> </w:t>
-      </w:r>
-      <w:r>
-        <w:rPr>
-          <w:rFonts w:ascii="Segoe UI" w:hAnsi="Segoe UI" w:cs="Segoe UI"/>
-          <w:lang w:val="en-GB"/>
-        </w:rPr>
         <w:t xml:space="preserve">being state-of-the-art, </w:t>
       </w:r>
       <w:r>
@@ -867,23 +708,35 @@
           <w:rFonts w:ascii="Segoe UI" w:hAnsi="Segoe UI" w:cs="Segoe UI"/>
           <w:lang w:val="en-GB"/>
         </w:rPr>
-        <w:t xml:space="preserve">text generated by RNNs can currently still fairly easily be distinguished from human-generated text, usually because these texts are not very coherent. For example, </w:t>
-      </w:r>
-      <w:proofErr w:type="spellStart"/>
-      <w:r>
-        <w:rPr>
-          <w:rFonts w:ascii="Segoe UI" w:hAnsi="Segoe UI" w:cs="Segoe UI"/>
-          <w:lang w:val="en-GB"/>
-        </w:rPr>
-        <w:t>Karpathy</w:t>
-      </w:r>
-      <w:proofErr w:type="spellEnd"/>
-      <w:r>
-        <w:rPr>
-          <w:rFonts w:ascii="Segoe UI" w:hAnsi="Segoe UI" w:cs="Segoe UI"/>
-          <w:lang w:val="en-GB"/>
-        </w:rPr>
-        <w:t xml:space="preserve"> (2015) trained a 3-layer RNN with 512 nodes per layer on a corpus of all of Shakespeare’s work. This is a fragment of the text that was generated:</w:t>
+        <w:t xml:space="preserve">text generated by </w:t>
+      </w:r>
+      <w:r>
+        <w:rPr>
+          <w:rFonts w:ascii="Segoe UI" w:hAnsi="Segoe UI" w:cs="Segoe UI"/>
+          <w:lang w:val="en-GB"/>
+        </w:rPr>
+        <w:t xml:space="preserve">LSTM </w:t>
+      </w:r>
+      <w:r>
+        <w:rPr>
+          <w:rFonts w:ascii="Segoe UI" w:hAnsi="Segoe UI" w:cs="Segoe UI"/>
+          <w:lang w:val="en-GB"/>
+        </w:rPr>
+        <w:t>RNNs can currently still fairly easily be distinguished from human-generated text, usually because these texts are not very coherent. For example, Karpathy (2015) trained a 3-layer RNN with 512 nodes per layer on a corp</w:t>
+      </w:r>
+      <w:r>
+        <w:rPr>
+          <w:rFonts w:ascii="Segoe UI" w:hAnsi="Segoe UI" w:cs="Segoe UI"/>
+          <w:lang w:val="en-GB"/>
+        </w:rPr>
+        <w:t>us of all of Shakespeare’s work, with characters as input.</w:t>
+      </w:r>
+      <w:r>
+        <w:rPr>
+          <w:rFonts w:ascii="Segoe UI" w:hAnsi="Segoe UI" w:cs="Segoe UI"/>
+          <w:lang w:val="en-GB"/>
+        </w:rPr>
+        <w:t xml:space="preserve"> This is a fragment of the text that was generated:</w:t>
       </w:r>
     </w:p>
     <w:p>
@@ -944,43 +797,7 @@
           <w:i/>
           <w:lang w:val="en-GB"/>
         </w:rPr>
-        <w:t xml:space="preserve">When little </w:t>
-      </w:r>
-      <w:proofErr w:type="spellStart"/>
-      <w:r>
-        <w:rPr>
-          <w:rFonts w:ascii="Segoe UI" w:hAnsi="Segoe UI" w:cs="Segoe UI"/>
-          <w:i/>
-          <w:lang w:val="en-GB"/>
-        </w:rPr>
-        <w:t>srain</w:t>
-      </w:r>
-      <w:proofErr w:type="spellEnd"/>
-      <w:r>
-        <w:rPr>
-          <w:rFonts w:ascii="Segoe UI" w:hAnsi="Segoe UI" w:cs="Segoe UI"/>
-          <w:i/>
-          <w:lang w:val="en-GB"/>
-        </w:rPr>
-        <w:t xml:space="preserve"> would be </w:t>
-      </w:r>
-      <w:proofErr w:type="spellStart"/>
-      <w:r>
-        <w:rPr>
-          <w:rFonts w:ascii="Segoe UI" w:hAnsi="Segoe UI" w:cs="Segoe UI"/>
-          <w:i/>
-          <w:lang w:val="en-GB"/>
-        </w:rPr>
-        <w:t>attain'd</w:t>
-      </w:r>
-      <w:proofErr w:type="spellEnd"/>
-      <w:r>
-        <w:rPr>
-          <w:rFonts w:ascii="Segoe UI" w:hAnsi="Segoe UI" w:cs="Segoe UI"/>
-          <w:i/>
-          <w:lang w:val="en-GB"/>
-        </w:rPr>
-        <w:t xml:space="preserve"> into being never fed,</w:t>
+        <w:t>When little srain would be attain'd into being never fed,</w:t>
       </w:r>
     </w:p>
     <w:p>
@@ -1042,6 +859,13 @@
         <w:lastRenderedPageBreak/>
         <w:t xml:space="preserve">Thus, the quest to find the optimal architecture </w:t>
       </w:r>
+      <w:r>
+        <w:rPr>
+          <w:rFonts w:ascii="Segoe UI" w:hAnsi="Segoe UI" w:cs="Segoe UI"/>
+          <w:lang w:val="en-GB"/>
+        </w:rPr>
+        <w:t>is still ongoing. People have explored both variations in architecture and in hyperparameter settings (examples: Sak et al., 2014; Greff et al., 2015).</w:t>
+      </w:r>
     </w:p>
     <w:p>
       <w:pPr>
@@ -1113,7 +937,21 @@
           <w:rFonts w:ascii="Segoe UI" w:hAnsi="Segoe UI" w:cs="Segoe UI"/>
           <w:lang w:val="en-GB"/>
         </w:rPr>
-        <w:t>how four parameters relating to RNN architecture affect the quali</w:t>
+        <w:t xml:space="preserve">how four </w:t>
+      </w:r>
+      <w:r>
+        <w:rPr>
+          <w:rFonts w:ascii="Segoe UI" w:hAnsi="Segoe UI" w:cs="Segoe UI"/>
+          <w:lang w:val="en-GB"/>
+        </w:rPr>
+        <w:t>RNN hyper</w:t>
+      </w:r>
+      <w:r>
+        <w:rPr>
+          <w:rFonts w:ascii="Segoe UI" w:hAnsi="Segoe UI" w:cs="Segoe UI"/>
+          <w:lang w:val="en-GB"/>
+        </w:rPr>
+        <w:t>parameters affect the quali</w:t>
       </w:r>
       <w:r>
         <w:rPr>
@@ -1224,7 +1062,7 @@
     </w:p>
     <w:p>
       <w:pPr>
-        <w:pStyle w:val="Lijstalinea"/>
+        <w:pStyle w:val="ListParagraph"/>
         <w:numPr>
           <w:ilvl w:val="0"/>
           <w:numId w:val="3"/>
@@ -1244,7 +1082,7 @@
     </w:p>
     <w:p>
       <w:pPr>
-        <w:pStyle w:val="Lijstalinea"/>
+        <w:pStyle w:val="ListParagraph"/>
         <w:numPr>
           <w:ilvl w:val="0"/>
           <w:numId w:val="3"/>
@@ -1264,7 +1102,7 @@
     </w:p>
     <w:p>
       <w:pPr>
-        <w:pStyle w:val="Lijstalinea"/>
+        <w:pStyle w:val="ListParagraph"/>
         <w:numPr>
           <w:ilvl w:val="0"/>
           <w:numId w:val="3"/>
@@ -1284,7 +1122,7 @@
     </w:p>
     <w:p>
       <w:pPr>
-        <w:pStyle w:val="Lijstalinea"/>
+        <w:pStyle w:val="ListParagraph"/>
         <w:numPr>
           <w:ilvl w:val="0"/>
           <w:numId w:val="3"/>
@@ -1374,47 +1212,84 @@
       <w:pPr>
         <w:rPr>
           <w:rFonts w:ascii="Segoe UI" w:hAnsi="Segoe UI" w:cs="Segoe UI"/>
+          <w:lang w:val="en-GB"/>
+        </w:rPr>
+      </w:pPr>
+      <w:r>
+        <w:rPr>
+          <w:rFonts w:ascii="Segoe UI" w:hAnsi="Segoe UI" w:cs="Segoe UI"/>
           <w:u w:val="single"/>
           <w:lang w:val="en-GB"/>
         </w:rPr>
-      </w:pPr>
+        <w:t>Points for discussion</w:t>
+      </w:r>
+    </w:p>
+    <w:p>
+      <w:pPr>
+        <w:rPr>
+          <w:rFonts w:ascii="Segoe UI" w:hAnsi="Segoe UI" w:cs="Segoe UI"/>
+          <w:lang w:val="en-GB"/>
+        </w:rPr>
+      </w:pPr>
+      <w:r>
+        <w:rPr>
+          <w:rFonts w:ascii="Segoe UI" w:hAnsi="Segoe UI" w:cs="Segoe UI"/>
+          <w:lang w:val="en-GB"/>
+        </w:rPr>
+        <w:t>We didn’t explore learning rate, although Greff et al. (2015) found that to be the hyperparameter that explains most variance (67% in speech recognition and 89% in handwriting recognition).</w:t>
+      </w:r>
+      <w:r>
+        <w:rPr>
+          <w:rFonts w:ascii="Segoe UI" w:hAnsi="Segoe UI" w:cs="Segoe UI"/>
+          <w:lang w:val="en-GB"/>
+        </w:rPr>
+        <w:t xml:space="preserve"> What were our learning rate settings?</w:t>
+      </w:r>
       <w:bookmarkStart w:id="0" w:name="_GoBack"/>
-      <w:r>
+      <w:bookmarkEnd w:id="0"/>
+    </w:p>
+    <w:p>
+      <w:pPr>
+        <w:rPr>
+          <w:rFonts w:ascii="Segoe UI" w:hAnsi="Segoe UI" w:cs="Segoe UI"/>
+          <w:lang w:val="en-GB"/>
+        </w:rPr>
+      </w:pPr>
+    </w:p>
+    <w:p>
+      <w:pPr>
         <w:rPr>
           <w:rFonts w:ascii="Segoe UI" w:hAnsi="Segoe UI" w:cs="Segoe UI"/>
           <w:u w:val="single"/>
           <w:lang w:val="en-GB"/>
         </w:rPr>
+      </w:pPr>
+      <w:r>
+        <w:rPr>
+          <w:rFonts w:ascii="Segoe UI" w:hAnsi="Segoe UI" w:cs="Segoe UI"/>
+          <w:u w:val="single"/>
+          <w:lang w:val="en-GB"/>
+        </w:rPr>
         <w:t>Literature overview</w:t>
       </w:r>
     </w:p>
-    <w:bookmarkEnd w:id="0"/>
-    <w:p>
-      <w:pPr>
-        <w:rPr>
-          <w:rFonts w:ascii="Segoe UI" w:hAnsi="Segoe UI" w:cs="Segoe UI"/>
-          <w:lang w:val="en-GB"/>
-        </w:rPr>
-      </w:pPr>
-      <w:proofErr w:type="spellStart"/>
-      <w:r>
-        <w:rPr>
-          <w:rFonts w:ascii="Segoe UI" w:hAnsi="Segoe UI" w:cs="Segoe UI"/>
-          <w:lang w:val="en-GB"/>
-        </w:rPr>
-        <w:t>Chelba</w:t>
-      </w:r>
-      <w:proofErr w:type="spellEnd"/>
-      <w:r>
-        <w:rPr>
-          <w:rFonts w:ascii="Segoe UI" w:hAnsi="Segoe UI" w:cs="Segoe UI"/>
-          <w:lang w:val="en-GB"/>
-        </w:rPr>
-        <w:t xml:space="preserve"> et al. (2014) compared various types of SLMs on a billion word dataset, and demonstrated that RNNs achieved the lowest perplexity, meaning that they were best at predicting upcoming words.</w:t>
-      </w:r>
-      <w:r>
-        <w:rPr>
-          <w:rStyle w:val="Voetnootmarkering"/>
+    <w:p>
+      <w:pPr>
+        <w:rPr>
+          <w:rFonts w:ascii="Segoe UI" w:hAnsi="Segoe UI" w:cs="Segoe UI"/>
+          <w:lang w:val="en-GB"/>
+        </w:rPr>
+      </w:pPr>
+      <w:r>
+        <w:rPr>
+          <w:rFonts w:ascii="Segoe UI" w:hAnsi="Segoe UI" w:cs="Segoe UI"/>
+          <w:lang w:val="en-GB"/>
+        </w:rPr>
+        <w:t>Chelba et al. (2014) compared various types of SLMs on a billion word dataset, and demonstrated that RNNs achieved the lowest perplexity, meaning that they were best at predicting upcoming words.</w:t>
+      </w:r>
+      <w:r>
+        <w:rPr>
+          <w:rStyle w:val="FootnoteReference"/>
           <w:rFonts w:ascii="Segoe UI" w:hAnsi="Segoe UI" w:cs="Segoe UI"/>
           <w:lang w:val="en-GB"/>
         </w:rPr>
@@ -1442,34 +1317,27 @@
           <w:lang w:val="en-GB"/>
         </w:rPr>
       </w:pPr>
-      <w:proofErr w:type="spellStart"/>
-      <w:r>
-        <w:rPr>
-          <w:rFonts w:ascii="Segoe UI" w:hAnsi="Segoe UI" w:cs="Segoe UI"/>
-          <w:lang w:val="en-GB"/>
-        </w:rPr>
-        <w:t>Hermundstad</w:t>
-      </w:r>
-      <w:proofErr w:type="spellEnd"/>
-      <w:r>
-        <w:rPr>
-          <w:rFonts w:ascii="Segoe UI" w:hAnsi="Segoe UI" w:cs="Segoe UI"/>
-          <w:lang w:val="en-GB"/>
-        </w:rPr>
-        <w:t xml:space="preserve"> et al. (2011): compared neural network architectures</w:t>
-      </w:r>
-    </w:p>
-    <w:p>
-      <w:pPr>
-        <w:rPr>
-          <w:rFonts w:ascii="Segoe UI" w:hAnsi="Segoe UI" w:cs="Segoe UI"/>
-          <w:lang w:val="en-GB"/>
-        </w:rPr>
-      </w:pPr>
-      <w:r>
-        <w:rPr>
-          <w:rFonts w:ascii="Segoe UI" w:hAnsi="Segoe UI" w:cs="Segoe UI"/>
-        </w:rPr>
+      <w:r>
+        <w:rPr>
+          <w:rFonts w:ascii="Segoe UI" w:hAnsi="Segoe UI" w:cs="Segoe UI"/>
+          <w:lang w:val="en-GB"/>
+        </w:rPr>
+        <w:t>Hermundstad et al. (2011): compared neural network architectures</w:t>
+      </w:r>
+    </w:p>
+    <w:p>
+      <w:pPr>
+        <w:rPr>
+          <w:rFonts w:ascii="Segoe UI" w:hAnsi="Segoe UI" w:cs="Segoe UI"/>
+          <w:lang w:val="en-GB"/>
+        </w:rPr>
+      </w:pPr>
+      <w:r>
+        <w:rPr>
+          <w:rFonts w:ascii="Segoe UI" w:hAnsi="Segoe UI" w:cs="Segoe UI"/>
+          <w:lang w:val="en-US"/>
+        </w:rPr>
+        <w:lastRenderedPageBreak/>
         <w:t xml:space="preserve">Sak et al. </w:t>
       </w:r>
       <w:r>
@@ -1477,45 +1345,43 @@
           <w:rFonts w:ascii="Segoe UI" w:hAnsi="Segoe UI" w:cs="Segoe UI"/>
           <w:lang w:val="en-GB"/>
         </w:rPr>
-        <w:t>(2014): same, but specifically for R</w:t>
-      </w:r>
-      <w:r>
-        <w:rPr>
-          <w:rFonts w:ascii="Segoe UI" w:hAnsi="Segoe UI" w:cs="Segoe UI"/>
-          <w:lang w:val="en-GB"/>
-        </w:rPr>
-        <w:t>NN LSTMs</w:t>
-      </w:r>
-      <w:r>
-        <w:rPr>
-          <w:rFonts w:ascii="Segoe UI" w:hAnsi="Segoe UI" w:cs="Segoe UI"/>
-          <w:lang w:val="en-GB"/>
-        </w:rPr>
-        <w:t>. Also information on how LSTMs work.</w:t>
-      </w:r>
-    </w:p>
-    <w:p>
-      <w:pPr>
-        <w:rPr>
-          <w:rFonts w:ascii="Segoe UI" w:hAnsi="Segoe UI" w:cs="Segoe UI"/>
-          <w:lang w:val="en-GB"/>
-        </w:rPr>
-      </w:pPr>
-      <w:proofErr w:type="spellStart"/>
-      <w:r>
-        <w:rPr>
-          <w:rFonts w:ascii="Segoe UI" w:hAnsi="Segoe UI" w:cs="Segoe UI"/>
-          <w:lang w:val="en-GB"/>
-        </w:rPr>
-        <w:t>Sutskever</w:t>
-      </w:r>
-      <w:proofErr w:type="spellEnd"/>
-      <w:r>
-        <w:rPr>
-          <w:rFonts w:ascii="Segoe UI" w:hAnsi="Segoe UI" w:cs="Segoe UI"/>
-          <w:lang w:val="en-GB"/>
-        </w:rPr>
-        <w:t xml:space="preserve"> et al. (2014): </w:t>
+        <w:t xml:space="preserve">(2014): </w:t>
+      </w:r>
+      <w:r>
+        <w:rPr>
+          <w:rFonts w:ascii="Segoe UI" w:hAnsi="Segoe UI" w:cs="Segoe UI"/>
+          <w:lang w:val="en-GB"/>
+        </w:rPr>
+        <w:t xml:space="preserve">compared architectures of conventional LSTMs and LSTMs with a recurrent projection layer. The latter achieved (slightly) better results while using less parameters. </w:t>
+      </w:r>
+      <w:r>
+        <w:rPr>
+          <w:rFonts w:ascii="Segoe UI" w:hAnsi="Segoe UI" w:cs="Segoe UI"/>
+          <w:lang w:val="en-GB"/>
+        </w:rPr>
+        <w:t>Further aspects of architecture that were compared were the number of layers (1, 2, 3, 5, 7), and the number of parameters, both in terms of word error rate, and in terms of training time.</w:t>
+      </w:r>
+      <w:r>
+        <w:rPr>
+          <w:rFonts w:ascii="Segoe UI" w:hAnsi="Segoe UI" w:cs="Segoe UI"/>
+          <w:lang w:val="en-GB"/>
+        </w:rPr>
+        <w:t xml:space="preserve"> Also an introduction to how LSTMs work.</w:t>
+      </w:r>
+    </w:p>
+    <w:p>
+      <w:pPr>
+        <w:rPr>
+          <w:rFonts w:ascii="Segoe UI" w:hAnsi="Segoe UI" w:cs="Segoe UI"/>
+          <w:lang w:val="en-GB"/>
+        </w:rPr>
+      </w:pPr>
+      <w:r>
+        <w:rPr>
+          <w:rFonts w:ascii="Segoe UI" w:hAnsi="Segoe UI" w:cs="Segoe UI"/>
+          <w:lang w:val="en-GB"/>
+        </w:rPr>
+        <w:t xml:space="preserve">Sutskever et al. (2014): </w:t>
       </w:r>
       <w:r>
         <w:rPr>
@@ -1553,53 +1419,34 @@
           <w:lang w:val="en-GB"/>
         </w:rPr>
       </w:pPr>
-      <w:proofErr w:type="spellStart"/>
-      <w:r>
-        <w:rPr>
-          <w:rFonts w:ascii="Segoe UI" w:hAnsi="Segoe UI" w:cs="Segoe UI"/>
-          <w:lang w:val="en-GB"/>
-        </w:rPr>
-        <w:t>Greff</w:t>
-      </w:r>
-      <w:proofErr w:type="spellEnd"/>
-      <w:r>
-        <w:rPr>
-          <w:rFonts w:ascii="Segoe UI" w:hAnsi="Segoe UI" w:cs="Segoe UI"/>
-          <w:lang w:val="en-GB"/>
-        </w:rPr>
-        <w:t xml:space="preserve"> et al. (2015): </w:t>
-      </w:r>
-      <w:r>
-        <w:rPr>
-          <w:rFonts w:ascii="Segoe UI" w:hAnsi="Segoe UI" w:cs="Segoe UI"/>
-          <w:lang w:val="en-GB"/>
-        </w:rPr>
-        <w:t>Each one differs from the vanilla LSTM by a single change. This allows us to isolate the effect of each of these changes on the performance of the architecture.</w:t>
-      </w:r>
-    </w:p>
-    <w:p>
-      <w:pPr>
-        <w:rPr>
-          <w:rFonts w:ascii="Segoe UI" w:hAnsi="Segoe UI" w:cs="Segoe UI"/>
-          <w:lang w:val="en-GB"/>
-        </w:rPr>
-      </w:pPr>
-      <w:proofErr w:type="spellStart"/>
-      <w:r>
-        <w:rPr>
-          <w:rFonts w:ascii="Segoe UI" w:hAnsi="Segoe UI" w:cs="Segoe UI"/>
-          <w:lang w:val="en-GB"/>
-        </w:rPr>
-        <w:lastRenderedPageBreak/>
-        <w:t>Mikolov</w:t>
-      </w:r>
-      <w:proofErr w:type="spellEnd"/>
-      <w:r>
-        <w:rPr>
-          <w:rFonts w:ascii="Segoe UI" w:hAnsi="Segoe UI" w:cs="Segoe UI"/>
-          <w:lang w:val="en-GB"/>
-        </w:rPr>
-        <w:t xml:space="preserve"> et al. (2010) showed that RNNs are better than </w:t>
+      <w:r>
+        <w:rPr>
+          <w:rFonts w:ascii="Segoe UI" w:hAnsi="Segoe UI" w:cs="Segoe UI"/>
+          <w:lang w:val="en-GB"/>
+        </w:rPr>
+        <w:t xml:space="preserve">Greff et al. (2015): </w:t>
+      </w:r>
+      <w:r>
+        <w:rPr>
+          <w:rFonts w:ascii="Segoe UI" w:hAnsi="Segoe UI" w:cs="Segoe UI"/>
+          <w:lang w:val="en-GB"/>
+        </w:rPr>
+        <w:t>compared the vanilla LSTM architecture to eight possible modifications. Vanilla performs reasonably well and none of the modifications significantly improves this. In terms of hyperparameters, by far the biggest effect was found for learning rate, followed by the hidden layer size.</w:t>
+      </w:r>
+    </w:p>
+    <w:p>
+      <w:pPr>
+        <w:rPr>
+          <w:rFonts w:ascii="Segoe UI" w:hAnsi="Segoe UI" w:cs="Segoe UI"/>
+          <w:lang w:val="en-GB"/>
+        </w:rPr>
+      </w:pPr>
+      <w:r>
+        <w:rPr>
+          <w:rFonts w:ascii="Segoe UI" w:hAnsi="Segoe UI" w:cs="Segoe UI"/>
+          <w:lang w:val="en-GB"/>
+        </w:rPr>
+        <w:t xml:space="preserve">Mikolov et al. (2010) showed that RNNs are better than </w:t>
       </w:r>
       <w:r>
         <w:rPr>
@@ -1624,28 +1471,26 @@
           <w:lang w:val="en-GB"/>
         </w:rPr>
       </w:pPr>
-      <w:proofErr w:type="spellStart"/>
-      <w:r>
-        <w:rPr>
-          <w:rFonts w:ascii="Segoe UI" w:hAnsi="Segoe UI" w:cs="Segoe UI"/>
-          <w:lang w:val="en-GB"/>
-        </w:rPr>
-        <w:t>Sundermeyer</w:t>
-      </w:r>
-      <w:proofErr w:type="spellEnd"/>
-      <w:r>
-        <w:rPr>
-          <w:rFonts w:ascii="Segoe UI" w:hAnsi="Segoe UI" w:cs="Segoe UI"/>
-          <w:lang w:val="en-GB"/>
-        </w:rPr>
-        <w:t xml:space="preserve"> et al. (2012) showed that LSTM RNNs are better than conventional RNNs</w:t>
-      </w:r>
-      <w:r>
-        <w:rPr>
-          <w:rFonts w:ascii="Segoe UI" w:hAnsi="Segoe UI" w:cs="Segoe UI"/>
-          <w:lang w:val="en-GB"/>
-        </w:rPr>
-        <w:t xml:space="preserve"> by an 8% drop in perplexity. They also compared different model architectures.</w:t>
+      <w:r>
+        <w:rPr>
+          <w:rFonts w:ascii="Segoe UI" w:hAnsi="Segoe UI" w:cs="Segoe UI"/>
+          <w:lang w:val="en-GB"/>
+        </w:rPr>
+        <w:t>Sundermeyer et al. (2012) showed that LSTM RNNs are better than conventional RNNs</w:t>
+      </w:r>
+      <w:r>
+        <w:rPr>
+          <w:rFonts w:ascii="Segoe UI" w:hAnsi="Segoe UI" w:cs="Segoe UI"/>
+          <w:lang w:val="en-GB"/>
+        </w:rPr>
+        <w:t xml:space="preserve"> by an 8% drop in perplexity. They also compare</w:t>
+      </w:r>
+      <w:r>
+        <w:rPr>
+          <w:rFonts w:ascii="Segoe UI" w:hAnsi="Segoe UI" w:cs="Segoe UI"/>
+          <w:lang w:val="en-GB"/>
+        </w:rPr>
+        <w:t>d different model architectures: units with a sigmoid activation function vs. LSTM units; hidden layer size (50-350); 1 vs. 2 hidden layers; sequence length (1-64 sentences); number of clusters (1-1000)</w:t>
       </w:r>
     </w:p>
     <w:p>
@@ -1679,37 +1524,12 @@
           <w:lang w:val="en-GB"/>
         </w:rPr>
       </w:pPr>
-      <w:proofErr w:type="spellStart"/>
-      <w:r>
-        <w:rPr>
-          <w:rFonts w:ascii="Segoe UI" w:hAnsi="Segoe UI" w:cs="Segoe UI"/>
-          <w:lang w:val="en-GB"/>
-        </w:rPr>
-        <w:t>Bengio</w:t>
-      </w:r>
-      <w:proofErr w:type="spellEnd"/>
-      <w:r>
-        <w:rPr>
-          <w:rFonts w:ascii="Segoe UI" w:hAnsi="Segoe UI" w:cs="Segoe UI"/>
-          <w:lang w:val="en-GB"/>
-        </w:rPr>
-        <w:t xml:space="preserve">, Y., Simard, P., &amp; </w:t>
-      </w:r>
-      <w:proofErr w:type="spellStart"/>
-      <w:r>
-        <w:rPr>
-          <w:rFonts w:ascii="Segoe UI" w:hAnsi="Segoe UI" w:cs="Segoe UI"/>
-          <w:lang w:val="en-GB"/>
-        </w:rPr>
-        <w:t>Frasconi</w:t>
-      </w:r>
-      <w:proofErr w:type="spellEnd"/>
-      <w:r>
-        <w:rPr>
-          <w:rFonts w:ascii="Segoe UI" w:hAnsi="Segoe UI" w:cs="Segoe UI"/>
-          <w:lang w:val="en-GB"/>
-        </w:rPr>
-        <w:t xml:space="preserve">, P. (1994). Learning long-term dependencies with gradient descent is difficult. </w:t>
+      <w:r>
+        <w:rPr>
+          <w:rFonts w:ascii="Segoe UI" w:hAnsi="Segoe UI" w:cs="Segoe UI"/>
+          <w:lang w:val="en-GB"/>
+        </w:rPr>
+        <w:t xml:space="preserve">Bengio, Y., Simard, P., &amp; Frasconi, P. (1994). Learning long-term dependencies with gradient descent is difficult. </w:t>
       </w:r>
       <w:r>
         <w:rPr>
@@ -1731,71 +1551,7 @@
           <w:rFonts w:ascii="Segoe UI" w:hAnsi="Segoe UI" w:cs="Segoe UI"/>
           <w:lang w:val="en-GB"/>
         </w:rPr>
-        <w:t xml:space="preserve">Hinton, G. E., Srivastava, N., </w:t>
-      </w:r>
-      <w:proofErr w:type="spellStart"/>
-      <w:r>
-        <w:rPr>
-          <w:rFonts w:ascii="Segoe UI" w:hAnsi="Segoe UI" w:cs="Segoe UI"/>
-          <w:lang w:val="en-GB"/>
-        </w:rPr>
-        <w:t>Krizhevsky</w:t>
-      </w:r>
-      <w:proofErr w:type="spellEnd"/>
-      <w:r>
-        <w:rPr>
-          <w:rFonts w:ascii="Segoe UI" w:hAnsi="Segoe UI" w:cs="Segoe UI"/>
-          <w:lang w:val="en-GB"/>
-        </w:rPr>
-        <w:t xml:space="preserve">, A., </w:t>
-      </w:r>
-      <w:proofErr w:type="spellStart"/>
-      <w:r>
-        <w:rPr>
-          <w:rFonts w:ascii="Segoe UI" w:hAnsi="Segoe UI" w:cs="Segoe UI"/>
-          <w:lang w:val="en-GB"/>
-        </w:rPr>
-        <w:t>Sutskever</w:t>
-      </w:r>
-      <w:proofErr w:type="spellEnd"/>
-      <w:r>
-        <w:rPr>
-          <w:rFonts w:ascii="Segoe UI" w:hAnsi="Segoe UI" w:cs="Segoe UI"/>
-          <w:lang w:val="en-GB"/>
-        </w:rPr>
-        <w:t xml:space="preserve">, I., &amp; </w:t>
-      </w:r>
-      <w:proofErr w:type="spellStart"/>
-      <w:r>
-        <w:rPr>
-          <w:rFonts w:ascii="Segoe UI" w:hAnsi="Segoe UI" w:cs="Segoe UI"/>
-          <w:lang w:val="en-GB"/>
-        </w:rPr>
-        <w:t>Salakhutdinov</w:t>
-      </w:r>
-      <w:proofErr w:type="spellEnd"/>
-      <w:r>
-        <w:rPr>
-          <w:rFonts w:ascii="Segoe UI" w:hAnsi="Segoe UI" w:cs="Segoe UI"/>
-          <w:lang w:val="en-GB"/>
-        </w:rPr>
-        <w:t xml:space="preserve">, R. R. (2012). Improving neural networks by preventing co-adaptation of feature detectors. </w:t>
-      </w:r>
-      <w:proofErr w:type="spellStart"/>
-      <w:r>
-        <w:rPr>
-          <w:rFonts w:ascii="Segoe UI" w:hAnsi="Segoe UI" w:cs="Segoe UI"/>
-          <w:lang w:val="en-GB"/>
-        </w:rPr>
-        <w:t>arXiv</w:t>
-      </w:r>
-      <w:proofErr w:type="spellEnd"/>
-      <w:r>
-        <w:rPr>
-          <w:rFonts w:ascii="Segoe UI" w:hAnsi="Segoe UI" w:cs="Segoe UI"/>
-          <w:lang w:val="en-GB"/>
-        </w:rPr>
-        <w:t xml:space="preserve"> preprint arXiv:1207.0580.</w:t>
+        <w:t>Hinton, G. E., Srivastava, N., Krizhevsky, A., Sutskever, I., &amp; Salakhutdinov, R. R. (2012). Improving neural networks by preventing co-adaptation of feature detectors. arXiv preprint arXiv:1207.0580.</w:t>
       </w:r>
     </w:p>
     <w:p>
@@ -1830,7 +1586,23 @@
             <w:rFonts w:ascii="Segoe UI" w:hAnsi="Segoe UI" w:cs="Segoe UI"/>
             <w:lang w:val="en-GB"/>
           </w:rPr>
-          <w:t>http://karpathy.github.io/2015/05/21/rnn-effectiveness/</w:t>
+          <w:t>http://karpathy.github.io/2015/05/2</w:t>
+        </w:r>
+        <w:r>
+          <w:rPr>
+            <w:rStyle w:val="Hyperlink"/>
+            <w:rFonts w:ascii="Segoe UI" w:hAnsi="Segoe UI" w:cs="Segoe UI"/>
+            <w:lang w:val="en-GB"/>
+          </w:rPr>
+          <w:t>1</w:t>
+        </w:r>
+        <w:r>
+          <w:rPr>
+            <w:rStyle w:val="Hyperlink"/>
+            <w:rFonts w:ascii="Segoe UI" w:hAnsi="Segoe UI" w:cs="Segoe UI"/>
+            <w:lang w:val="en-GB"/>
+          </w:rPr>
+          <w:t>/rnn-effectiveness/</w:t>
         </w:r>
       </w:hyperlink>
     </w:p>
@@ -1846,55 +1618,7 @@
           <w:rFonts w:ascii="Segoe UI" w:hAnsi="Segoe UI" w:cs="Segoe UI"/>
           <w:lang w:val="en-GB"/>
         </w:rPr>
-        <w:t xml:space="preserve">Sepp </w:t>
-      </w:r>
-      <w:proofErr w:type="spellStart"/>
-      <w:r>
-        <w:rPr>
-          <w:rFonts w:ascii="Segoe UI" w:hAnsi="Segoe UI" w:cs="Segoe UI"/>
-          <w:lang w:val="en-GB"/>
-        </w:rPr>
-        <w:t>Hochreiter</w:t>
-      </w:r>
-      <w:proofErr w:type="spellEnd"/>
-      <w:r>
-        <w:rPr>
-          <w:rFonts w:ascii="Segoe UI" w:hAnsi="Segoe UI" w:cs="Segoe UI"/>
-          <w:lang w:val="en-GB"/>
-        </w:rPr>
-        <w:t xml:space="preserve"> and Jürgen </w:t>
-      </w:r>
-      <w:proofErr w:type="spellStart"/>
-      <w:r>
-        <w:rPr>
-          <w:rFonts w:ascii="Segoe UI" w:hAnsi="Segoe UI" w:cs="Segoe UI"/>
-          <w:lang w:val="en-GB"/>
-        </w:rPr>
-        <w:t>Schmidhuber</w:t>
-      </w:r>
-      <w:proofErr w:type="spellEnd"/>
-      <w:r>
-        <w:rPr>
-          <w:rFonts w:ascii="Segoe UI" w:hAnsi="Segoe UI" w:cs="Segoe UI"/>
-          <w:lang w:val="en-GB"/>
-        </w:rPr>
-        <w:t xml:space="preserve">. 1997. Long Short-Term Memory. Neural </w:t>
-      </w:r>
-      <w:proofErr w:type="spellStart"/>
-      <w:r>
-        <w:rPr>
-          <w:rFonts w:ascii="Segoe UI" w:hAnsi="Segoe UI" w:cs="Segoe UI"/>
-          <w:lang w:val="en-GB"/>
-        </w:rPr>
-        <w:t>Comput</w:t>
-      </w:r>
-      <w:proofErr w:type="spellEnd"/>
-      <w:r>
-        <w:rPr>
-          <w:rFonts w:ascii="Segoe UI" w:hAnsi="Segoe UI" w:cs="Segoe UI"/>
-          <w:lang w:val="en-GB"/>
-        </w:rPr>
-        <w:t xml:space="preserve">. </w:t>
+        <w:t xml:space="preserve">Sepp Hochreiter and Jürgen Schmidhuber. 1997. Long Short-Term Memory. Neural Comput. </w:t>
       </w:r>
       <w:r>
         <w:rPr>
@@ -1958,7 +1682,7 @@
 </file>
 
 <file path=word/endnotes.xml><?xml version="1.0" encoding="utf-8"?>
-<w:endnotes xmlns:wpc="http://schemas.microsoft.com/office/word/2010/wordprocessingCanvas" xmlns:cx="http://schemas.microsoft.com/office/drawing/2014/chartex" xmlns:cx1="http://schemas.microsoft.com/office/drawing/2015/9/8/chartex" xmlns:cx2="http://schemas.microsoft.com/office/drawing/2015/10/21/chartex" xmlns:cx3="http://schemas.microsoft.com/office/drawing/2016/5/9/chartex" xmlns:cx4="http://schemas.microsoft.com/office/drawing/2016/5/10/chartex" xmlns:cx5="http://schemas.microsoft.com/office/drawing/2016/5/11/chartex" xmlns:cx6="http://schemas.microsoft.com/office/drawing/2016/5/12/chartex" xmlns:cx7="http://schemas.microsoft.com/office/drawing/2016/5/13/chartex" xmlns:cx8="http://schemas.microsoft.com/office/drawing/2016/5/14/chartex" xmlns:mc="http://schemas.openxmlformats.org/markup-compatibility/2006" xmlns:aink="http://schemas.microsoft.com/office/drawing/2016/ink" xmlns:o="urn:schemas-microsoft-com:office:office" xmlns:r="http://schemas.openxmlformats.org/officeDocument/2006/relationships" xmlns:m="http://schemas.openxmlformats.org/officeDocument/2006/math" xmlns:v="urn:schemas-microsoft-com:vml" xmlns:wp14="http://schemas.microsoft.com/office/word/2010/wordprocessingDrawing" xmlns:wp="http://schemas.openxmlformats.org/drawingml/2006/wordprocessingDrawing" xmlns:w10="urn:schemas-microsoft-com:office:word" xmlns:w="http://schemas.openxmlformats.org/wordprocessingml/2006/main" xmlns:w14="http://schemas.microsoft.com/office/word/2010/wordml" xmlns:w15="http://schemas.microsoft.com/office/word/2012/wordml" xmlns:w16se="http://schemas.microsoft.com/office/word/2015/wordml/symex" xmlns:wpg="http://schemas.microsoft.com/office/word/2010/wordprocessingGroup" xmlns:wpi="http://schemas.microsoft.com/office/word/2010/wordprocessingInk" xmlns:wne="http://schemas.microsoft.com/office/word/2006/wordml" xmlns:wps="http://schemas.microsoft.com/office/word/2010/wordprocessingShape" mc:Ignorable="w14 w15 w16se wp14">
+<w:endnotes xmlns:wpc="http://schemas.microsoft.com/office/word/2010/wordprocessingCanvas" xmlns:cx="http://schemas.microsoft.com/office/drawing/2014/chartex" xmlns:cx1="http://schemas.microsoft.com/office/drawing/2015/9/8/chartex" xmlns:mc="http://schemas.openxmlformats.org/markup-compatibility/2006" xmlns:o="urn:schemas-microsoft-com:office:office" xmlns:r="http://schemas.openxmlformats.org/officeDocument/2006/relationships" xmlns:m="http://schemas.openxmlformats.org/officeDocument/2006/math" xmlns:v="urn:schemas-microsoft-com:vml" xmlns:wp14="http://schemas.microsoft.com/office/word/2010/wordprocessingDrawing" xmlns:wp="http://schemas.openxmlformats.org/drawingml/2006/wordprocessingDrawing" xmlns:w10="urn:schemas-microsoft-com:office:word" xmlns:w="http://schemas.openxmlformats.org/wordprocessingml/2006/main" xmlns:w14="http://schemas.microsoft.com/office/word/2010/wordml" xmlns:w15="http://schemas.microsoft.com/office/word/2012/wordml" xmlns:w16se="http://schemas.microsoft.com/office/word/2015/wordml/symex" xmlns:wpg="http://schemas.microsoft.com/office/word/2010/wordprocessingGroup" xmlns:wpi="http://schemas.microsoft.com/office/word/2010/wordprocessingInk" xmlns:wne="http://schemas.microsoft.com/office/word/2006/wordml" xmlns:wps="http://schemas.microsoft.com/office/word/2010/wordprocessingShape" mc:Ignorable="w14 w15 w16se wp14">
   <w:endnote w:type="separator" w:id="-1">
     <w:p>
       <w:pPr>
@@ -1983,7 +1707,7 @@
 </file>
 
 <file path=word/footer1.xml><?xml version="1.0" encoding="utf-8"?>
-<w:ftr xmlns:wpc="http://schemas.microsoft.com/office/word/2010/wordprocessingCanvas" xmlns:cx="http://schemas.microsoft.com/office/drawing/2014/chartex" xmlns:cx1="http://schemas.microsoft.com/office/drawing/2015/9/8/chartex" xmlns:cx2="http://schemas.microsoft.com/office/drawing/2015/10/21/chartex" xmlns:cx3="http://schemas.microsoft.com/office/drawing/2016/5/9/chartex" xmlns:cx4="http://schemas.microsoft.com/office/drawing/2016/5/10/chartex" xmlns:cx5="http://schemas.microsoft.com/office/drawing/2016/5/11/chartex" xmlns:cx6="http://schemas.microsoft.com/office/drawing/2016/5/12/chartex" xmlns:cx7="http://schemas.microsoft.com/office/drawing/2016/5/13/chartex" xmlns:cx8="http://schemas.microsoft.com/office/drawing/2016/5/14/chartex" xmlns:mc="http://schemas.openxmlformats.org/markup-compatibility/2006" xmlns:aink="http://schemas.microsoft.com/office/drawing/2016/ink" xmlns:o="urn:schemas-microsoft-com:office:office" xmlns:r="http://schemas.openxmlformats.org/officeDocument/2006/relationships" xmlns:m="http://schemas.openxmlformats.org/officeDocument/2006/math" xmlns:v="urn:schemas-microsoft-com:vml" xmlns:wp14="http://schemas.microsoft.com/office/word/2010/wordprocessingDrawing" xmlns:wp="http://schemas.openxmlformats.org/drawingml/2006/wordprocessingDrawing" xmlns:w10="urn:schemas-microsoft-com:office:word" xmlns:w="http://schemas.openxmlformats.org/wordprocessingml/2006/main" xmlns:w14="http://schemas.microsoft.com/office/word/2010/wordml" xmlns:w15="http://schemas.microsoft.com/office/word/2012/wordml" xmlns:w16se="http://schemas.microsoft.com/office/word/2015/wordml/symex" xmlns:wpg="http://schemas.microsoft.com/office/word/2010/wordprocessingGroup" xmlns:wpi="http://schemas.microsoft.com/office/word/2010/wordprocessingInk" xmlns:wne="http://schemas.microsoft.com/office/word/2006/wordml" xmlns:wps="http://schemas.microsoft.com/office/word/2010/wordprocessingShape" mc:Ignorable="w14 w15 w16se wp14">
+<w:ftr xmlns:wpc="http://schemas.microsoft.com/office/word/2010/wordprocessingCanvas" xmlns:cx="http://schemas.microsoft.com/office/drawing/2014/chartex" xmlns:cx1="http://schemas.microsoft.com/office/drawing/2015/9/8/chartex" xmlns:mc="http://schemas.openxmlformats.org/markup-compatibility/2006" xmlns:o="urn:schemas-microsoft-com:office:office" xmlns:r="http://schemas.openxmlformats.org/officeDocument/2006/relationships" xmlns:m="http://schemas.openxmlformats.org/officeDocument/2006/math" xmlns:v="urn:schemas-microsoft-com:vml" xmlns:wp14="http://schemas.microsoft.com/office/word/2010/wordprocessingDrawing" xmlns:wp="http://schemas.openxmlformats.org/drawingml/2006/wordprocessingDrawing" xmlns:w10="urn:schemas-microsoft-com:office:word" xmlns:w="http://schemas.openxmlformats.org/wordprocessingml/2006/main" xmlns:w14="http://schemas.microsoft.com/office/word/2010/wordml" xmlns:w15="http://schemas.microsoft.com/office/word/2012/wordml" xmlns:w16se="http://schemas.microsoft.com/office/word/2015/wordml/symex" xmlns:wpg="http://schemas.microsoft.com/office/word/2010/wordprocessingGroup" xmlns:wpi="http://schemas.microsoft.com/office/word/2010/wordprocessingInk" xmlns:wne="http://schemas.microsoft.com/office/word/2006/wordml" xmlns:wps="http://schemas.microsoft.com/office/word/2010/wordprocessingShape" mc:Ignorable="w14 w15 w16se wp14">
   <w:sdt>
     <w:sdtPr>
       <w:id w:val="1987512186"/>
@@ -1992,10 +1716,11 @@
         <w:docPartUnique/>
       </w:docPartObj>
     </w:sdtPr>
+    <w:sdtEndPr/>
     <w:sdtContent>
       <w:p>
         <w:pPr>
-          <w:pStyle w:val="Voettekst"/>
+          <w:pStyle w:val="Footer"/>
           <w:jc w:val="right"/>
         </w:pPr>
         <w:r>
@@ -2011,7 +1736,7 @@
           <w:rPr>
             <w:noProof/>
           </w:rPr>
-          <w:t>3</w:t>
+          <w:t>2</w:t>
         </w:r>
         <w:r>
           <w:fldChar w:fldCharType="end"/>
@@ -2021,14 +1746,14 @@
   </w:sdt>
   <w:p>
     <w:pPr>
-      <w:pStyle w:val="Voettekst"/>
+      <w:pStyle w:val="Footer"/>
     </w:pPr>
   </w:p>
 </w:ftr>
 </file>
 
 <file path=word/footnotes.xml><?xml version="1.0" encoding="utf-8"?>
-<w:footnotes xmlns:wpc="http://schemas.microsoft.com/office/word/2010/wordprocessingCanvas" xmlns:cx="http://schemas.microsoft.com/office/drawing/2014/chartex" xmlns:cx1="http://schemas.microsoft.com/office/drawing/2015/9/8/chartex" xmlns:cx2="http://schemas.microsoft.com/office/drawing/2015/10/21/chartex" xmlns:cx3="http://schemas.microsoft.com/office/drawing/2016/5/9/chartex" xmlns:cx4="http://schemas.microsoft.com/office/drawing/2016/5/10/chartex" xmlns:cx5="http://schemas.microsoft.com/office/drawing/2016/5/11/chartex" xmlns:cx6="http://schemas.microsoft.com/office/drawing/2016/5/12/chartex" xmlns:cx7="http://schemas.microsoft.com/office/drawing/2016/5/13/chartex" xmlns:cx8="http://schemas.microsoft.com/office/drawing/2016/5/14/chartex" xmlns:mc="http://schemas.openxmlformats.org/markup-compatibility/2006" xmlns:aink="http://schemas.microsoft.com/office/drawing/2016/ink" xmlns:o="urn:schemas-microsoft-com:office:office" xmlns:r="http://schemas.openxmlformats.org/officeDocument/2006/relationships" xmlns:m="http://schemas.openxmlformats.org/officeDocument/2006/math" xmlns:v="urn:schemas-microsoft-com:vml" xmlns:wp14="http://schemas.microsoft.com/office/word/2010/wordprocessingDrawing" xmlns:wp="http://schemas.openxmlformats.org/drawingml/2006/wordprocessingDrawing" xmlns:w10="urn:schemas-microsoft-com:office:word" xmlns:w="http://schemas.openxmlformats.org/wordprocessingml/2006/main" xmlns:w14="http://schemas.microsoft.com/office/word/2010/wordml" xmlns:w15="http://schemas.microsoft.com/office/word/2012/wordml" xmlns:w16se="http://schemas.microsoft.com/office/word/2015/wordml/symex" xmlns:wpg="http://schemas.microsoft.com/office/word/2010/wordprocessingGroup" xmlns:wpi="http://schemas.microsoft.com/office/word/2010/wordprocessingInk" xmlns:wne="http://schemas.microsoft.com/office/word/2006/wordml" xmlns:wps="http://schemas.microsoft.com/office/word/2010/wordprocessingShape" mc:Ignorable="w14 w15 w16se wp14">
+<w:footnotes xmlns:wpc="http://schemas.microsoft.com/office/word/2010/wordprocessingCanvas" xmlns:cx="http://schemas.microsoft.com/office/drawing/2014/chartex" xmlns:cx1="http://schemas.microsoft.com/office/drawing/2015/9/8/chartex" xmlns:mc="http://schemas.openxmlformats.org/markup-compatibility/2006" xmlns:o="urn:schemas-microsoft-com:office:office" xmlns:r="http://schemas.openxmlformats.org/officeDocument/2006/relationships" xmlns:m="http://schemas.openxmlformats.org/officeDocument/2006/math" xmlns:v="urn:schemas-microsoft-com:vml" xmlns:wp14="http://schemas.microsoft.com/office/word/2010/wordprocessingDrawing" xmlns:wp="http://schemas.openxmlformats.org/drawingml/2006/wordprocessingDrawing" xmlns:w10="urn:schemas-microsoft-com:office:word" xmlns:w="http://schemas.openxmlformats.org/wordprocessingml/2006/main" xmlns:w14="http://schemas.microsoft.com/office/word/2010/wordml" xmlns:w15="http://schemas.microsoft.com/office/word/2012/wordml" xmlns:w16se="http://schemas.microsoft.com/office/word/2015/wordml/symex" xmlns:wpg="http://schemas.microsoft.com/office/word/2010/wordprocessingGroup" xmlns:wpi="http://schemas.microsoft.com/office/word/2010/wordprocessingInk" xmlns:wne="http://schemas.microsoft.com/office/word/2006/wordml" xmlns:wps="http://schemas.microsoft.com/office/word/2010/wordprocessingShape" mc:Ignorable="w14 w15 w16se wp14">
   <w:footnote w:type="separator" w:id="-1">
     <w:p>
       <w:pPr>
@@ -2052,14 +1777,14 @@
   <w:footnote w:id="1">
     <w:p>
       <w:pPr>
-        <w:pStyle w:val="Voetnoottekst"/>
-        <w:rPr>
-          <w:lang w:val="en-GB"/>
-        </w:rPr>
-      </w:pPr>
-      <w:r>
-        <w:rPr>
-          <w:rStyle w:val="Voetnootmarkering"/>
+        <w:pStyle w:val="FootnoteText"/>
+        <w:rPr>
+          <w:lang w:val="en-GB"/>
+        </w:rPr>
+      </w:pPr>
+      <w:r>
+        <w:rPr>
+          <w:rStyle w:val="FootnoteReference"/>
         </w:rPr>
         <w:footnoteRef/>
       </w:r>
@@ -2073,21 +1798,7 @@
         <w:rPr>
           <w:lang w:val="en-GB"/>
         </w:rPr>
-        <w:t xml:space="preserve">While </w:t>
-      </w:r>
-      <w:proofErr w:type="spellStart"/>
-      <w:r>
-        <w:rPr>
-          <w:lang w:val="en-GB"/>
-        </w:rPr>
-        <w:t>Chelba</w:t>
-      </w:r>
-      <w:proofErr w:type="spellEnd"/>
-      <w:r>
-        <w:rPr>
-          <w:lang w:val="en-GB"/>
-        </w:rPr>
-        <w:t xml:space="preserve"> et al. (2014) do not provide any details on their RNN architecture, we assume they used LSTMs, as their success in long-term dependencies has made them the default choice in SLM.</w:t>
+        <w:t>While Chelba et al. (2014) do not provide any details on their RNN architecture, we assume they used LSTMs, as their success in long-term dependencies has made them the default choice in SLM.</w:t>
       </w:r>
     </w:p>
   </w:footnote>
@@ -2095,7 +1806,7 @@
 </file>
 
 <file path=word/numbering.xml><?xml version="1.0" encoding="utf-8"?>
-<w:numbering xmlns:wpc="http://schemas.microsoft.com/office/word/2010/wordprocessingCanvas" xmlns:cx="http://schemas.microsoft.com/office/drawing/2014/chartex" xmlns:cx1="http://schemas.microsoft.com/office/drawing/2015/9/8/chartex" xmlns:cx2="http://schemas.microsoft.com/office/drawing/2015/10/21/chartex" xmlns:cx3="http://schemas.microsoft.com/office/drawing/2016/5/9/chartex" xmlns:cx4="http://schemas.microsoft.com/office/drawing/2016/5/10/chartex" xmlns:cx5="http://schemas.microsoft.com/office/drawing/2016/5/11/chartex" xmlns:cx6="http://schemas.microsoft.com/office/drawing/2016/5/12/chartex" xmlns:cx7="http://schemas.microsoft.com/office/drawing/2016/5/13/chartex" xmlns:cx8="http://schemas.microsoft.com/office/drawing/2016/5/14/chartex" xmlns:mc="http://schemas.openxmlformats.org/markup-compatibility/2006" xmlns:aink="http://schemas.microsoft.com/office/drawing/2016/ink" xmlns:o="urn:schemas-microsoft-com:office:office" xmlns:r="http://schemas.openxmlformats.org/officeDocument/2006/relationships" xmlns:m="http://schemas.openxmlformats.org/officeDocument/2006/math" xmlns:v="urn:schemas-microsoft-com:vml" xmlns:wp14="http://schemas.microsoft.com/office/word/2010/wordprocessingDrawing" xmlns:wp="http://schemas.openxmlformats.org/drawingml/2006/wordprocessingDrawing" xmlns:w10="urn:schemas-microsoft-com:office:word" xmlns:w="http://schemas.openxmlformats.org/wordprocessingml/2006/main" xmlns:w14="http://schemas.microsoft.com/office/word/2010/wordml" xmlns:w15="http://schemas.microsoft.com/office/word/2012/wordml" xmlns:w16se="http://schemas.microsoft.com/office/word/2015/wordml/symex" xmlns:wpg="http://schemas.microsoft.com/office/word/2010/wordprocessingGroup" xmlns:wpi="http://schemas.microsoft.com/office/word/2010/wordprocessingInk" xmlns:wne="http://schemas.microsoft.com/office/word/2006/wordml" xmlns:wps="http://schemas.microsoft.com/office/word/2010/wordprocessingShape" mc:Ignorable="w14 w15 w16se wp14">
+<w:numbering xmlns:wpc="http://schemas.microsoft.com/office/word/2010/wordprocessingCanvas" xmlns:cx="http://schemas.microsoft.com/office/drawing/2014/chartex" xmlns:cx1="http://schemas.microsoft.com/office/drawing/2015/9/8/chartex" xmlns:mc="http://schemas.openxmlformats.org/markup-compatibility/2006" xmlns:o="urn:schemas-microsoft-com:office:office" xmlns:r="http://schemas.openxmlformats.org/officeDocument/2006/relationships" xmlns:m="http://schemas.openxmlformats.org/officeDocument/2006/math" xmlns:v="urn:schemas-microsoft-com:vml" xmlns:wp14="http://schemas.microsoft.com/office/word/2010/wordprocessingDrawing" xmlns:wp="http://schemas.openxmlformats.org/drawingml/2006/wordprocessingDrawing" xmlns:w10="urn:schemas-microsoft-com:office:word" xmlns:w="http://schemas.openxmlformats.org/wordprocessingml/2006/main" xmlns:w14="http://schemas.microsoft.com/office/word/2010/wordml" xmlns:w15="http://schemas.microsoft.com/office/word/2012/wordml" xmlns:w16se="http://schemas.microsoft.com/office/word/2015/wordml/symex" xmlns:wpg="http://schemas.microsoft.com/office/word/2010/wordprocessingGroup" xmlns:wpi="http://schemas.microsoft.com/office/word/2010/wordprocessingInk" xmlns:wne="http://schemas.microsoft.com/office/word/2006/wordml" xmlns:wps="http://schemas.microsoft.com/office/word/2010/wordprocessingShape" mc:Ignorable="w14 w15 w16se wp14">
   <w:abstractNum w:abstractNumId="0" w15:restartNumberingAfterBreak="0">
     <w:nsid w:val="23676AEC"/>
     <w:multiLevelType w:val="multilevel"/>
@@ -2500,7 +2211,7 @@
       </w:pPr>
     </w:pPrDefault>
   </w:docDefaults>
-  <w:latentStyles w:defLockedState="0" w:defUIPriority="99" w:defSemiHidden="0" w:defUnhideWhenUsed="0" w:defQFormat="0" w:count="374">
+  <w:latentStyles w:defLockedState="0" w:defUIPriority="99" w:defSemiHidden="0" w:defUnhideWhenUsed="0" w:defQFormat="0" w:count="371">
     <w:lsdException w:name="Normal" w:uiPriority="0" w:qFormat="1"/>
     <w:lsdException w:name="heading 1" w:uiPriority="9" w:qFormat="1"/>
     <w:lsdException w:name="heading 2" w:semiHidden="1" w:uiPriority="9" w:unhideWhenUsed="1" w:qFormat="1"/>
@@ -2872,20 +2583,18 @@
     <w:lsdException w:name="List Table 5 Dark Accent 6" w:uiPriority="50"/>
     <w:lsdException w:name="List Table 6 Colorful Accent 6" w:uiPriority="51"/>
     <w:lsdException w:name="List Table 7 Colorful Accent 6" w:uiPriority="52"/>
-    <w:lsdException w:name="Mention" w:semiHidden="1" w:unhideWhenUsed="1"/>
-    <w:lsdException w:name="Smart Hyperlink" w:semiHidden="1" w:unhideWhenUsed="1"/>
-    <w:lsdException w:name="Hashtag" w:semiHidden="1" w:unhideWhenUsed="1"/>
   </w:latentStyles>
-  <w:style w:type="paragraph" w:default="1" w:styleId="Standaard">
+  <w:style w:type="paragraph" w:default="1" w:styleId="Normal">
     <w:name w:val="Normal"/>
     <w:qFormat/>
   </w:style>
-  <w:style w:type="character" w:default="1" w:styleId="Standaardalinea-lettertype">
+  <w:style w:type="character" w:default="1" w:styleId="DefaultParagraphFont">
     <w:name w:val="Default Paragraph Font"/>
     <w:uiPriority w:val="1"/>
+    <w:semiHidden/>
     <w:unhideWhenUsed/>
   </w:style>
-  <w:style w:type="table" w:default="1" w:styleId="Standaardtabel">
+  <w:style w:type="table" w:default="1" w:styleId="TableNormal">
     <w:name w:val="Normal Table"/>
     <w:uiPriority w:val="99"/>
     <w:semiHidden/>
@@ -2900,15 +2609,15 @@
       </w:tblCellMar>
     </w:tblPr>
   </w:style>
-  <w:style w:type="numbering" w:default="1" w:styleId="Geenlijst">
+  <w:style w:type="numbering" w:default="1" w:styleId="NoList">
     <w:name w:val="No List"/>
     <w:uiPriority w:val="99"/>
     <w:semiHidden/>
     <w:unhideWhenUsed/>
   </w:style>
-  <w:style w:type="paragraph" w:styleId="Lijstalinea">
+  <w:style w:type="paragraph" w:styleId="ListParagraph">
     <w:name w:val="List Paragraph"/>
-    <w:basedOn w:val="Standaard"/>
+    <w:basedOn w:val="Normal"/>
     <w:uiPriority w:val="34"/>
     <w:qFormat/>
     <w:rsid w:val="00371CFC"/>
@@ -2919,7 +2628,7 @@
   </w:style>
   <w:style w:type="character" w:styleId="Hyperlink">
     <w:name w:val="Hyperlink"/>
-    <w:basedOn w:val="Standaardalinea-lettertype"/>
+    <w:basedOn w:val="DefaultParagraphFont"/>
     <w:uiPriority w:val="99"/>
     <w:unhideWhenUsed/>
     <w:rsid w:val="00C56570"/>
@@ -2928,9 +2637,9 @@
       <w:u w:val="single"/>
     </w:rPr>
   </w:style>
-  <w:style w:type="character" w:styleId="Vermelding">
+  <w:style w:type="character" w:customStyle="1" w:styleId="Mention">
     <w:name w:val="Mention"/>
-    <w:basedOn w:val="Standaardalinea-lettertype"/>
+    <w:basedOn w:val="DefaultParagraphFont"/>
     <w:uiPriority w:val="99"/>
     <w:semiHidden/>
     <w:unhideWhenUsed/>
@@ -2940,10 +2649,10 @@
       <w:shd w:val="clear" w:color="auto" w:fill="E6E6E6"/>
     </w:rPr>
   </w:style>
-  <w:style w:type="paragraph" w:styleId="Voetnoottekst">
+  <w:style w:type="paragraph" w:styleId="FootnoteText">
     <w:name w:val="footnote text"/>
-    <w:basedOn w:val="Standaard"/>
-    <w:link w:val="VoetnoottekstChar"/>
+    <w:basedOn w:val="Normal"/>
+    <w:link w:val="FootnoteTextChar"/>
     <w:uiPriority w:val="99"/>
     <w:semiHidden/>
     <w:unhideWhenUsed/>
@@ -2956,10 +2665,10 @@
       <w:szCs w:val="20"/>
     </w:rPr>
   </w:style>
-  <w:style w:type="character" w:customStyle="1" w:styleId="VoetnoottekstChar">
-    <w:name w:val="Voetnoottekst Char"/>
-    <w:basedOn w:val="Standaardalinea-lettertype"/>
-    <w:link w:val="Voetnoottekst"/>
+  <w:style w:type="character" w:customStyle="1" w:styleId="FootnoteTextChar">
+    <w:name w:val="Footnote Text Char"/>
+    <w:basedOn w:val="DefaultParagraphFont"/>
+    <w:link w:val="FootnoteText"/>
     <w:uiPriority w:val="99"/>
     <w:semiHidden/>
     <w:rsid w:val="00C919DD"/>
@@ -2968,9 +2677,9 @@
       <w:szCs w:val="20"/>
     </w:rPr>
   </w:style>
-  <w:style w:type="character" w:styleId="Voetnootmarkering">
+  <w:style w:type="character" w:styleId="FootnoteReference">
     <w:name w:val="footnote reference"/>
-    <w:basedOn w:val="Standaardalinea-lettertype"/>
+    <w:basedOn w:val="DefaultParagraphFont"/>
     <w:uiPriority w:val="99"/>
     <w:semiHidden/>
     <w:unhideWhenUsed/>
@@ -2979,10 +2688,10 @@
       <w:vertAlign w:val="superscript"/>
     </w:rPr>
   </w:style>
-  <w:style w:type="paragraph" w:styleId="HTML-voorafopgemaakt">
+  <w:style w:type="paragraph" w:styleId="HTMLPreformatted">
     <w:name w:val="HTML Preformatted"/>
-    <w:basedOn w:val="Standaard"/>
-    <w:link w:val="HTML-voorafopgemaaktChar"/>
+    <w:basedOn w:val="Normal"/>
+    <w:link w:val="HTMLPreformattedChar"/>
     <w:uiPriority w:val="99"/>
     <w:semiHidden/>
     <w:unhideWhenUsed/>
@@ -2996,10 +2705,10 @@
       <w:szCs w:val="20"/>
     </w:rPr>
   </w:style>
-  <w:style w:type="character" w:customStyle="1" w:styleId="HTML-voorafopgemaaktChar">
-    <w:name w:val="HTML - vooraf opgemaakt Char"/>
-    <w:basedOn w:val="Standaardalinea-lettertype"/>
-    <w:link w:val="HTML-voorafopgemaakt"/>
+  <w:style w:type="character" w:customStyle="1" w:styleId="HTMLPreformattedChar">
+    <w:name w:val="HTML Preformatted Char"/>
+    <w:basedOn w:val="DefaultParagraphFont"/>
+    <w:link w:val="HTMLPreformatted"/>
     <w:uiPriority w:val="99"/>
     <w:semiHidden/>
     <w:rsid w:val="005B5B03"/>
@@ -3009,10 +2718,10 @@
       <w:szCs w:val="20"/>
     </w:rPr>
   </w:style>
-  <w:style w:type="paragraph" w:styleId="Koptekst">
+  <w:style w:type="paragraph" w:styleId="Header">
     <w:name w:val="header"/>
-    <w:basedOn w:val="Standaard"/>
-    <w:link w:val="KoptekstChar"/>
+    <w:basedOn w:val="Normal"/>
+    <w:link w:val="HeaderChar"/>
     <w:uiPriority w:val="99"/>
     <w:unhideWhenUsed/>
     <w:rsid w:val="003268E1"/>
@@ -3024,17 +2733,17 @@
       <w:spacing w:after="0" w:line="240" w:lineRule="auto"/>
     </w:pPr>
   </w:style>
-  <w:style w:type="character" w:customStyle="1" w:styleId="KoptekstChar">
-    <w:name w:val="Koptekst Char"/>
-    <w:basedOn w:val="Standaardalinea-lettertype"/>
-    <w:link w:val="Koptekst"/>
+  <w:style w:type="character" w:customStyle="1" w:styleId="HeaderChar">
+    <w:name w:val="Header Char"/>
+    <w:basedOn w:val="DefaultParagraphFont"/>
+    <w:link w:val="Header"/>
     <w:uiPriority w:val="99"/>
     <w:rsid w:val="003268E1"/>
   </w:style>
-  <w:style w:type="paragraph" w:styleId="Voettekst">
+  <w:style w:type="paragraph" w:styleId="Footer">
     <w:name w:val="footer"/>
-    <w:basedOn w:val="Standaard"/>
-    <w:link w:val="VoettekstChar"/>
+    <w:basedOn w:val="Normal"/>
+    <w:link w:val="FooterChar"/>
     <w:uiPriority w:val="99"/>
     <w:unhideWhenUsed/>
     <w:rsid w:val="003268E1"/>
@@ -3046,12 +2755,24 @@
       <w:spacing w:after="0" w:line="240" w:lineRule="auto"/>
     </w:pPr>
   </w:style>
-  <w:style w:type="character" w:customStyle="1" w:styleId="VoettekstChar">
-    <w:name w:val="Voettekst Char"/>
-    <w:basedOn w:val="Standaardalinea-lettertype"/>
-    <w:link w:val="Voettekst"/>
+  <w:style w:type="character" w:customStyle="1" w:styleId="FooterChar">
+    <w:name w:val="Footer Char"/>
+    <w:basedOn w:val="DefaultParagraphFont"/>
+    <w:link w:val="Footer"/>
     <w:uiPriority w:val="99"/>
     <w:rsid w:val="003268E1"/>
+  </w:style>
+  <w:style w:type="character" w:styleId="FollowedHyperlink">
+    <w:name w:val="FollowedHyperlink"/>
+    <w:basedOn w:val="DefaultParagraphFont"/>
+    <w:uiPriority w:val="99"/>
+    <w:semiHidden/>
+    <w:unhideWhenUsed/>
+    <w:rsid w:val="009F5124"/>
+    <w:rPr>
+      <w:color w:val="954F72" w:themeColor="followedHyperlink"/>
+      <w:u w:val="single"/>
+    </w:rPr>
   </w:style>
 </w:styles>
 </file>
@@ -3322,7 +3043,7 @@
 </file>
 
 <file path=customXml/itemProps1.xml><?xml version="1.0" encoding="utf-8"?>
-<ds:datastoreItem xmlns:ds="http://schemas.openxmlformats.org/officeDocument/2006/customXml" ds:itemID="{0B4271C5-86E1-41C1-8A0F-D3B489631C13}">
+<ds:datastoreItem xmlns:ds="http://schemas.openxmlformats.org/officeDocument/2006/customXml" ds:itemID="{BB548C22-5F92-48AD-8986-E1913CBAC41C}">
   <ds:schemaRefs>
     <ds:schemaRef ds:uri="http://schemas.openxmlformats.org/officeDocument/2006/bibliography"/>
   </ds:schemaRefs>

</xml_diff>